<commit_message>
version with the medians in the report
</commit_message>
<xml_diff>
--- a/guide/guide_word.docx
+++ b/guide/guide_word.docx
@@ -3710,18 +3710,8 @@
                                         <w:sz w:val="60"/>
                                         <w:szCs w:val="60"/>
                                       </w:rPr>
-                                      <w:t xml:space="preserve">UCSI software </w:t>
+                                      <w:t>UCSI software project</w:t>
                                     </w:r>
-                                    <w:proofErr w:type="spellStart"/>
-                                    <w:r>
-                                      <w:rPr>
-                                        <w:color w:val="5B9BD5" w:themeColor="accent1"/>
-                                        <w:sz w:val="60"/>
-                                        <w:szCs w:val="60"/>
-                                      </w:rPr>
-                                      <w:t>project</w:t>
-                                    </w:r>
-                                    <w:proofErr w:type="spellEnd"/>
                                   </w:sdtContent>
                                 </w:sdt>
                               </w:p>
@@ -5607,19 +5597,11 @@
         </w:rPr>
         <w:t xml:space="preserve"> them in order to extract useful information from it. It is built on </w:t>
       </w:r>
-      <w:proofErr w:type="spellStart"/>
-      <w:r>
-        <w:rPr>
-          <w:lang w:val="en-US"/>
-        </w:rPr>
-        <w:t>Shneiderman's</w:t>
-      </w:r>
-      <w:proofErr w:type="spellEnd"/>
-      <w:r>
-        <w:rPr>
-          <w:lang w:val="en-US"/>
-        </w:rPr>
-        <w:t xml:space="preserve"> </w:t>
+      <w:r>
+        <w:rPr>
+          <w:lang w:val="en-US"/>
+        </w:rPr>
+        <w:t xml:space="preserve">Shneiderman's </w:t>
       </w:r>
       <w:r>
         <w:rPr>
@@ -6016,7 +5998,6 @@
           <w:lang w:val="en-US"/>
         </w:rPr>
       </w:pPr>
-      <w:proofErr w:type="spellStart"/>
       <w:r>
         <w:rPr>
           <w:i/>
@@ -6026,7 +6007,6 @@
         </w:rPr>
         <w:t>plotly</w:t>
       </w:r>
-      <w:proofErr w:type="spellEnd"/>
     </w:p>
     <w:p>
       <w:pPr>
@@ -6114,7 +6094,6 @@
           <w:lang w:val="en-US"/>
         </w:rPr>
       </w:pPr>
-      <w:proofErr w:type="spellStart"/>
       <w:r>
         <w:rPr>
           <w:i/>
@@ -6124,7 +6103,6 @@
         </w:rPr>
         <w:t>webshot</w:t>
       </w:r>
-      <w:proofErr w:type="spellEnd"/>
     </w:p>
     <w:p>
       <w:pPr>
@@ -6140,7 +6118,6 @@
           <w:lang w:val="en-US"/>
         </w:rPr>
       </w:pPr>
-      <w:proofErr w:type="spellStart"/>
       <w:r>
         <w:rPr>
           <w:i/>
@@ -6150,7 +6127,6 @@
         </w:rPr>
         <w:t>phantomjs</w:t>
       </w:r>
-      <w:proofErr w:type="spellEnd"/>
     </w:p>
     <w:p>
       <w:pPr>
@@ -6166,7 +6142,6 @@
           <w:lang w:val="en-US"/>
         </w:rPr>
       </w:pPr>
-      <w:proofErr w:type="spellStart"/>
       <w:r>
         <w:rPr>
           <w:i/>
@@ -6176,7 +6151,6 @@
         </w:rPr>
         <w:t>tinytex</w:t>
       </w:r>
-      <w:proofErr w:type="spellEnd"/>
     </w:p>
     <w:p>
       <w:pPr>
@@ -6192,7 +6166,6 @@
           <w:lang w:val="en-US"/>
         </w:rPr>
       </w:pPr>
-      <w:proofErr w:type="spellStart"/>
       <w:r>
         <w:rPr>
           <w:i/>
@@ -6202,7 +6175,6 @@
         </w:rPr>
         <w:t>shinydashboard</w:t>
       </w:r>
-      <w:proofErr w:type="spellEnd"/>
     </w:p>
     <w:p>
       <w:pPr>
@@ -6234,21 +6206,7 @@
         <w:rPr>
           <w:lang w:val="en-US"/>
         </w:rPr>
-        <w:t xml:space="preserve">Firstly, you need to install </w:t>
-      </w:r>
-      <w:proofErr w:type="spellStart"/>
-      <w:r>
-        <w:rPr>
-          <w:lang w:val="en-US"/>
-        </w:rPr>
-        <w:t>Rtools</w:t>
-      </w:r>
-      <w:proofErr w:type="spellEnd"/>
-      <w:r>
-        <w:rPr>
-          <w:lang w:val="en-US"/>
-        </w:rPr>
-        <w:t>, which can</w:t>
+        <w:t>Firstly, you need to install Rtools, which can</w:t>
       </w:r>
       <w:r>
         <w:rPr>
@@ -6323,8 +6281,6 @@
           <w:lang w:val="en-US"/>
         </w:rPr>
       </w:pPr>
-      <w:proofErr w:type="spellStart"/>
-      <w:proofErr w:type="gramStart"/>
       <w:r>
         <w:rPr>
           <w:rStyle w:val="gnkrckgcmrb"/>
@@ -6332,18 +6288,7 @@
           <w:color w:val="0000FF"/>
           <w:lang w:val="en-US"/>
         </w:rPr>
-        <w:t>install.packages</w:t>
-      </w:r>
-      <w:proofErr w:type="spellEnd"/>
-      <w:proofErr w:type="gramEnd"/>
-      <w:r>
-        <w:rPr>
-          <w:rStyle w:val="gnkrckgcmrb"/>
-          <w:rFonts w:ascii="Lucida Console" w:hAnsi="Lucida Console"/>
-          <w:color w:val="0000FF"/>
-          <w:lang w:val="en-US"/>
-        </w:rPr>
-        <w:t>("</w:t>
+        <w:t>install.packages("</w:t>
       </w:r>
       <w:r>
         <w:rPr>
@@ -6389,8 +6334,6 @@
           <w:lang w:val="en-US"/>
         </w:rPr>
       </w:pPr>
-      <w:proofErr w:type="spellStart"/>
-      <w:proofErr w:type="gramStart"/>
       <w:r>
         <w:rPr>
           <w:rStyle w:val="gnkrckgcmrb"/>
@@ -6398,18 +6341,7 @@
           <w:color w:val="0000FF"/>
           <w:lang w:val="en-US"/>
         </w:rPr>
-        <w:t>install.packages</w:t>
-      </w:r>
-      <w:proofErr w:type="spellEnd"/>
-      <w:proofErr w:type="gramEnd"/>
-      <w:r>
-        <w:rPr>
-          <w:rStyle w:val="gnkrckgcmrb"/>
-          <w:rFonts w:ascii="Lucida Console" w:hAnsi="Lucida Console"/>
-          <w:color w:val="0000FF"/>
-          <w:lang w:val="en-US"/>
-        </w:rPr>
-        <w:t>("</w:t>
+        <w:t>install.packages("</w:t>
       </w:r>
       <w:r>
         <w:rPr>
@@ -6456,8 +6388,6 @@
           <w:lang w:val="en-US"/>
         </w:rPr>
       </w:pPr>
-      <w:proofErr w:type="spellStart"/>
-      <w:proofErr w:type="gramStart"/>
       <w:r>
         <w:rPr>
           <w:rStyle w:val="gnkrckgcmrb"/>
@@ -6465,10 +6395,8 @@
           <w:color w:val="0000FF"/>
           <w:lang w:val="en-US"/>
         </w:rPr>
-        <w:t>install.packages</w:t>
-      </w:r>
-      <w:proofErr w:type="spellEnd"/>
-      <w:proofErr w:type="gramEnd"/>
+        <w:t>install.packages("</w:t>
+      </w:r>
       <w:r>
         <w:rPr>
           <w:rStyle w:val="gnkrckgcmrb"/>
@@ -6476,19 +6404,8 @@
           <w:color w:val="0000FF"/>
           <w:lang w:val="en-US"/>
         </w:rPr>
-        <w:t>("</w:t>
-      </w:r>
-      <w:proofErr w:type="spellStart"/>
-      <w:r>
-        <w:rPr>
-          <w:rStyle w:val="gnkrckgcmrb"/>
-          <w:rFonts w:ascii="Lucida Console" w:hAnsi="Lucida Console"/>
-          <w:color w:val="0000FF"/>
-          <w:lang w:val="en-US"/>
-        </w:rPr>
         <w:t>plotly</w:t>
       </w:r>
-      <w:proofErr w:type="spellEnd"/>
       <w:r>
         <w:rPr>
           <w:rStyle w:val="gnkrckgcmrb"/>
@@ -6525,8 +6442,6 @@
           <w:lang w:val="en-US"/>
         </w:rPr>
       </w:pPr>
-      <w:proofErr w:type="spellStart"/>
-      <w:proofErr w:type="gramStart"/>
       <w:r>
         <w:rPr>
           <w:rStyle w:val="gnkrckgcmrb"/>
@@ -6534,18 +6449,7 @@
           <w:color w:val="0000FF"/>
           <w:lang w:val="en-US"/>
         </w:rPr>
-        <w:t>install.packages</w:t>
-      </w:r>
-      <w:proofErr w:type="spellEnd"/>
-      <w:proofErr w:type="gramEnd"/>
-      <w:r>
-        <w:rPr>
-          <w:rStyle w:val="gnkrckgcmrb"/>
-          <w:rFonts w:ascii="Lucida Console" w:hAnsi="Lucida Console"/>
-          <w:color w:val="0000FF"/>
-          <w:lang w:val="en-US"/>
-        </w:rPr>
-        <w:t>("</w:t>
+        <w:t>install.packages("</w:t>
       </w:r>
       <w:r>
         <w:rPr>
@@ -6592,8 +6496,6 @@
           <w:lang w:val="en-US"/>
         </w:rPr>
       </w:pPr>
-      <w:proofErr w:type="spellStart"/>
-      <w:proofErr w:type="gramStart"/>
       <w:r>
         <w:rPr>
           <w:rStyle w:val="gnkrckgcmrb"/>
@@ -6601,18 +6503,7 @@
           <w:color w:val="0000FF"/>
           <w:lang w:val="en-US"/>
         </w:rPr>
-        <w:t>install.packages</w:t>
-      </w:r>
-      <w:proofErr w:type="spellEnd"/>
-      <w:proofErr w:type="gramEnd"/>
-      <w:r>
-        <w:rPr>
-          <w:rStyle w:val="gnkrckgcmrb"/>
-          <w:rFonts w:ascii="Lucida Console" w:hAnsi="Lucida Console"/>
-          <w:color w:val="0000FF"/>
-          <w:lang w:val="en-US"/>
-        </w:rPr>
-        <w:t>("</w:t>
+        <w:t>install.packages("</w:t>
       </w:r>
       <w:r>
         <w:rPr>
@@ -6660,8 +6551,6 @@
           <w:lang w:val="en-US"/>
         </w:rPr>
       </w:pPr>
-      <w:proofErr w:type="spellStart"/>
-      <w:proofErr w:type="gramStart"/>
       <w:r>
         <w:rPr>
           <w:rStyle w:val="gnkrckgcmrb"/>
@@ -6669,18 +6558,7 @@
           <w:color w:val="0000FF"/>
           <w:lang w:val="en-US"/>
         </w:rPr>
-        <w:t>install.packages</w:t>
-      </w:r>
-      <w:proofErr w:type="spellEnd"/>
-      <w:proofErr w:type="gramEnd"/>
-      <w:r>
-        <w:rPr>
-          <w:rStyle w:val="gnkrckgcmrb"/>
-          <w:rFonts w:ascii="Lucida Console" w:hAnsi="Lucida Console"/>
-          <w:color w:val="0000FF"/>
-          <w:lang w:val="en-US"/>
-        </w:rPr>
-        <w:t>(</w:t>
+        <w:t>install.packages(</w:t>
       </w:r>
       <w:r>
         <w:rPr>
@@ -6736,8 +6614,6 @@
           <w:lang w:val="en-US"/>
         </w:rPr>
       </w:pPr>
-      <w:proofErr w:type="spellStart"/>
-      <w:proofErr w:type="gramStart"/>
       <w:r>
         <w:rPr>
           <w:rStyle w:val="gnkrckgcmrb"/>
@@ -6745,10 +6621,8 @@
           <w:color w:val="0000FF"/>
           <w:lang w:val="en-US"/>
         </w:rPr>
-        <w:t>install.packages</w:t>
-      </w:r>
-      <w:proofErr w:type="spellEnd"/>
-      <w:proofErr w:type="gramEnd"/>
+        <w:t>install.packages(</w:t>
+      </w:r>
       <w:r>
         <w:rPr>
           <w:rStyle w:val="gnkrckgcmrb"/>
@@ -6756,27 +6630,16 @@
           <w:color w:val="0000FF"/>
           <w:lang w:val="en-US"/>
         </w:rPr>
-        <w:t>(</w:t>
-      </w:r>
-      <w:r>
-        <w:rPr>
-          <w:rStyle w:val="gnkrckgcmrb"/>
+        <w:t>"</w:t>
+      </w:r>
+      <w:r>
+        <w:rPr>
           <w:rFonts w:ascii="Lucida Console" w:hAnsi="Lucida Console"/>
           <w:color w:val="0000FF"/>
           <w:lang w:val="en-US"/>
         </w:rPr>
-        <w:t>"</w:t>
-      </w:r>
-      <w:proofErr w:type="spellStart"/>
-      <w:r>
-        <w:rPr>
-          <w:rFonts w:ascii="Lucida Console" w:hAnsi="Lucida Console"/>
-          <w:color w:val="0000FF"/>
-          <w:lang w:val="en-US"/>
-        </w:rPr>
         <w:t>webshot</w:t>
       </w:r>
-      <w:proofErr w:type="spellEnd"/>
       <w:r>
         <w:rPr>
           <w:rStyle w:val="gnkrckgcmrb"/>
@@ -6813,43 +6676,13 @@
           <w:lang w:val="en-US"/>
         </w:rPr>
       </w:pPr>
-      <w:proofErr w:type="spellStart"/>
-      <w:proofErr w:type="gramStart"/>
       <w:r>
         <w:rPr>
           <w:rFonts w:ascii="Lucida Console" w:hAnsi="Lucida Console"/>
           <w:color w:val="0000FF"/>
           <w:lang w:val="en-US"/>
         </w:rPr>
-        <w:t>webshot</w:t>
-      </w:r>
-      <w:proofErr w:type="spellEnd"/>
-      <w:r>
-        <w:rPr>
-          <w:rFonts w:ascii="Lucida Console" w:hAnsi="Lucida Console"/>
-          <w:color w:val="0000FF"/>
-          <w:lang w:val="en-US"/>
-        </w:rPr>
-        <w:t>::</w:t>
-      </w:r>
-      <w:proofErr w:type="spellStart"/>
-      <w:proofErr w:type="gramEnd"/>
-      <w:r>
-        <w:rPr>
-          <w:rFonts w:ascii="Lucida Console" w:hAnsi="Lucida Console"/>
-          <w:color w:val="0000FF"/>
-          <w:lang w:val="en-US"/>
-        </w:rPr>
-        <w:t>install_phantomjs</w:t>
-      </w:r>
-      <w:proofErr w:type="spellEnd"/>
-      <w:r>
-        <w:rPr>
-          <w:rFonts w:ascii="Lucida Console" w:hAnsi="Lucida Console"/>
-          <w:color w:val="0000FF"/>
-          <w:lang w:val="en-US"/>
-        </w:rPr>
-        <w:t>()</w:t>
+        <w:t>webshot::install_phantomjs()</w:t>
       </w:r>
     </w:p>
     <w:p>
@@ -6878,8 +6711,6 @@
           <w:lang w:val="en-US"/>
         </w:rPr>
       </w:pPr>
-      <w:proofErr w:type="spellStart"/>
-      <w:proofErr w:type="gramStart"/>
       <w:r>
         <w:rPr>
           <w:rStyle w:val="gnkrckgcmrb"/>
@@ -6887,10 +6718,8 @@
           <w:color w:val="0000FF"/>
           <w:lang w:val="en-US"/>
         </w:rPr>
-        <w:t>install.packages</w:t>
-      </w:r>
-      <w:proofErr w:type="spellEnd"/>
-      <w:proofErr w:type="gramEnd"/>
+        <w:t>install.packages(</w:t>
+      </w:r>
       <w:r>
         <w:rPr>
           <w:rStyle w:val="gnkrckgcmrb"/>
@@ -6898,27 +6727,16 @@
           <w:color w:val="0000FF"/>
           <w:lang w:val="en-US"/>
         </w:rPr>
-        <w:t>(</w:t>
-      </w:r>
-      <w:r>
-        <w:rPr>
-          <w:rStyle w:val="gnkrckgcmrb"/>
+        <w:t>"</w:t>
+      </w:r>
+      <w:r>
+        <w:rPr>
           <w:rFonts w:ascii="Lucida Console" w:hAnsi="Lucida Console"/>
           <w:color w:val="0000FF"/>
           <w:lang w:val="en-US"/>
         </w:rPr>
-        <w:t>"</w:t>
-      </w:r>
-      <w:proofErr w:type="spellStart"/>
-      <w:r>
-        <w:rPr>
-          <w:rFonts w:ascii="Lucida Console" w:hAnsi="Lucida Console"/>
-          <w:color w:val="0000FF"/>
-          <w:lang w:val="en-US"/>
-        </w:rPr>
         <w:t>tinytex</w:t>
       </w:r>
-      <w:proofErr w:type="spellEnd"/>
       <w:r>
         <w:rPr>
           <w:rStyle w:val="gnkrckgcmrb"/>
@@ -6956,8 +6774,6 @@
           <w:lang w:val="en-US"/>
         </w:rPr>
       </w:pPr>
-      <w:proofErr w:type="spellStart"/>
-      <w:proofErr w:type="gramStart"/>
       <w:r>
         <w:rPr>
           <w:rStyle w:val="gnkrckgcmrb"/>
@@ -6965,38 +6781,7 @@
           <w:color w:val="0000FF"/>
           <w:lang w:val="en-US"/>
         </w:rPr>
-        <w:t>tinytex</w:t>
-      </w:r>
-      <w:proofErr w:type="spellEnd"/>
-      <w:r>
-        <w:rPr>
-          <w:rStyle w:val="gnkrckgcmrb"/>
-          <w:rFonts w:ascii="Lucida Console" w:hAnsi="Lucida Console"/>
-          <w:color w:val="0000FF"/>
-          <w:lang w:val="en-US"/>
-        </w:rPr>
-        <w:t>::</w:t>
-      </w:r>
-      <w:proofErr w:type="spellStart"/>
-      <w:proofErr w:type="gramEnd"/>
-      <w:r>
-        <w:rPr>
-          <w:rStyle w:val="gnkrckgcmrb"/>
-          <w:rFonts w:ascii="Lucida Console" w:hAnsi="Lucida Console"/>
-          <w:color w:val="0000FF"/>
-          <w:lang w:val="en-US"/>
-        </w:rPr>
-        <w:t>install_tinytex</w:t>
-      </w:r>
-      <w:proofErr w:type="spellEnd"/>
-      <w:r>
-        <w:rPr>
-          <w:rStyle w:val="gnkrckgcmrb"/>
-          <w:rFonts w:ascii="Lucida Console" w:hAnsi="Lucida Console"/>
-          <w:color w:val="0000FF"/>
-          <w:lang w:val="en-US"/>
-        </w:rPr>
-        <w:t>()</w:t>
+        <w:t>tinytex::install_tinytex()</w:t>
       </w:r>
     </w:p>
     <w:p>
@@ -7034,43 +6819,13 @@
           <w:lang w:val="en-GB" w:eastAsia="en-GB"/>
         </w:rPr>
       </w:pPr>
-      <w:proofErr w:type="spellStart"/>
-      <w:proofErr w:type="gramStart"/>
       <w:r>
         <w:rPr>
           <w:rFonts w:ascii="Lucida Console" w:hAnsi="Lucida Console"/>
           <w:color w:val="0000FF"/>
           <w:lang w:val="en-GB" w:eastAsia="en-GB"/>
         </w:rPr>
-        <w:t>install.packages</w:t>
-      </w:r>
-      <w:proofErr w:type="spellEnd"/>
-      <w:proofErr w:type="gramEnd"/>
-      <w:r>
-        <w:rPr>
-          <w:rFonts w:ascii="Lucida Console" w:hAnsi="Lucida Console"/>
-          <w:color w:val="0000FF"/>
-          <w:lang w:val="en-GB" w:eastAsia="en-GB"/>
-        </w:rPr>
-        <w:t>("</w:t>
-      </w:r>
-      <w:proofErr w:type="spellStart"/>
-      <w:r>
-        <w:rPr>
-          <w:rFonts w:ascii="Lucida Console" w:hAnsi="Lucida Console"/>
-          <w:color w:val="0000FF"/>
-          <w:lang w:val="en-GB" w:eastAsia="en-GB"/>
-        </w:rPr>
-        <w:t>wordcloud</w:t>
-      </w:r>
-      <w:proofErr w:type="spellEnd"/>
-      <w:r>
-        <w:rPr>
-          <w:rFonts w:ascii="Lucida Console" w:hAnsi="Lucida Console"/>
-          <w:color w:val="0000FF"/>
-          <w:lang w:val="en-GB" w:eastAsia="en-GB"/>
-        </w:rPr>
-        <w:t>")</w:t>
+        <w:t>install.packages("wordcloud")</w:t>
       </w:r>
     </w:p>
     <w:p>
@@ -7117,8 +6872,6 @@
           <w:lang w:val="en-GB" w:eastAsia="en-GB"/>
         </w:rPr>
       </w:pPr>
-      <w:proofErr w:type="spellStart"/>
-      <w:proofErr w:type="gramStart"/>
       <w:r>
         <w:rPr>
           <w:rFonts w:ascii="Lucida Console" w:eastAsia="Times New Roman" w:hAnsi="Lucida Console" w:cs="Courier New"/>
@@ -7127,41 +6880,7 @@
           <w:szCs w:val="20"/>
           <w:lang w:val="en-GB" w:eastAsia="en-GB"/>
         </w:rPr>
-        <w:t>install.packages</w:t>
-      </w:r>
-      <w:proofErr w:type="spellEnd"/>
-      <w:proofErr w:type="gramEnd"/>
-      <w:r>
-        <w:rPr>
-          <w:rFonts w:ascii="Lucida Console" w:eastAsia="Times New Roman" w:hAnsi="Lucida Console" w:cs="Courier New"/>
-          <w:color w:val="0000FF"/>
-          <w:sz w:val="20"/>
-          <w:szCs w:val="20"/>
-          <w:lang w:val="en-GB" w:eastAsia="en-GB"/>
-        </w:rPr>
-        <w:t>("</w:t>
-      </w:r>
-      <w:proofErr w:type="spellStart"/>
-      <w:r>
-        <w:rPr>
-          <w:rFonts w:ascii="Lucida Console" w:eastAsia="Times New Roman" w:hAnsi="Lucida Console" w:cs="Courier New"/>
-          <w:color w:val="0000FF"/>
-          <w:sz w:val="20"/>
-          <w:szCs w:val="20"/>
-          <w:lang w:val="en-GB" w:eastAsia="en-GB"/>
-        </w:rPr>
-        <w:t>rmarkdown</w:t>
-      </w:r>
-      <w:proofErr w:type="spellEnd"/>
-      <w:r>
-        <w:rPr>
-          <w:rFonts w:ascii="Lucida Console" w:eastAsia="Times New Roman" w:hAnsi="Lucida Console" w:cs="Courier New"/>
-          <w:color w:val="0000FF"/>
-          <w:sz w:val="20"/>
-          <w:szCs w:val="20"/>
-          <w:lang w:val="en-GB" w:eastAsia="en-GB"/>
-        </w:rPr>
-        <w:t>")</w:t>
+        <w:t>install.packages("rmarkdown")</w:t>
       </w:r>
     </w:p>
     <w:p>
@@ -7227,8 +6946,6 @@
           <w:lang w:val="en-GB" w:eastAsia="en-GB"/>
         </w:rPr>
       </w:pPr>
-      <w:proofErr w:type="spellStart"/>
-      <w:proofErr w:type="gramStart"/>
       <w:r>
         <w:rPr>
           <w:rFonts w:ascii="Lucida Console" w:eastAsia="Times New Roman" w:hAnsi="Lucida Console" w:cs="Courier New"/>
@@ -7237,41 +6954,7 @@
           <w:szCs w:val="20"/>
           <w:lang w:val="en-GB" w:eastAsia="en-GB"/>
         </w:rPr>
-        <w:t>install.packages</w:t>
-      </w:r>
-      <w:proofErr w:type="spellEnd"/>
-      <w:proofErr w:type="gramEnd"/>
-      <w:r>
-        <w:rPr>
-          <w:rFonts w:ascii="Lucida Console" w:eastAsia="Times New Roman" w:hAnsi="Lucida Console" w:cs="Courier New"/>
-          <w:color w:val="0000FF"/>
-          <w:sz w:val="20"/>
-          <w:szCs w:val="20"/>
-          <w:lang w:val="en-GB" w:eastAsia="en-GB"/>
-        </w:rPr>
-        <w:t>("</w:t>
-      </w:r>
-      <w:proofErr w:type="spellStart"/>
-      <w:r>
-        <w:rPr>
-          <w:rFonts w:ascii="Lucida Console" w:eastAsia="Times New Roman" w:hAnsi="Lucida Console" w:cs="Courier New"/>
-          <w:color w:val="0000FF"/>
-          <w:sz w:val="20"/>
-          <w:szCs w:val="20"/>
-          <w:lang w:val="en-GB" w:eastAsia="en-GB"/>
-        </w:rPr>
-        <w:t>knitr</w:t>
-      </w:r>
-      <w:proofErr w:type="spellEnd"/>
-      <w:r>
-        <w:rPr>
-          <w:rFonts w:ascii="Lucida Console" w:eastAsia="Times New Roman" w:hAnsi="Lucida Console" w:cs="Courier New"/>
-          <w:color w:val="0000FF"/>
-          <w:sz w:val="20"/>
-          <w:szCs w:val="20"/>
-          <w:lang w:val="en-GB" w:eastAsia="en-GB"/>
-        </w:rPr>
-        <w:t>")</w:t>
+        <w:t>install.packages("knitr")</w:t>
       </w:r>
     </w:p>
     <w:p>
@@ -7337,8 +7020,6 @@
           <w:lang w:val="en-GB" w:eastAsia="en-GB"/>
         </w:rPr>
       </w:pPr>
-      <w:proofErr w:type="spellStart"/>
-      <w:proofErr w:type="gramStart"/>
       <w:r>
         <w:rPr>
           <w:rFonts w:ascii="Lucida Console" w:eastAsia="Times New Roman" w:hAnsi="Lucida Console" w:cs="Courier New"/>
@@ -7347,41 +7028,7 @@
           <w:szCs w:val="20"/>
           <w:lang w:val="en-GB" w:eastAsia="en-GB"/>
         </w:rPr>
-        <w:t>install.packages</w:t>
-      </w:r>
-      <w:proofErr w:type="spellEnd"/>
-      <w:proofErr w:type="gramEnd"/>
-      <w:r>
-        <w:rPr>
-          <w:rFonts w:ascii="Lucida Console" w:eastAsia="Times New Roman" w:hAnsi="Lucida Console" w:cs="Courier New"/>
-          <w:color w:val="0000FF"/>
-          <w:sz w:val="20"/>
-          <w:szCs w:val="20"/>
-          <w:lang w:val="en-GB" w:eastAsia="en-GB"/>
-        </w:rPr>
-        <w:t>("</w:t>
-      </w:r>
-      <w:proofErr w:type="spellStart"/>
-      <w:r>
-        <w:rPr>
-          <w:rFonts w:ascii="Lucida Console" w:eastAsia="Times New Roman" w:hAnsi="Lucida Console" w:cs="Courier New"/>
-          <w:color w:val="0000FF"/>
-          <w:sz w:val="20"/>
-          <w:szCs w:val="20"/>
-          <w:lang w:val="en-GB" w:eastAsia="en-GB"/>
-        </w:rPr>
-        <w:t>httpuv</w:t>
-      </w:r>
-      <w:proofErr w:type="spellEnd"/>
-      <w:r>
-        <w:rPr>
-          <w:rFonts w:ascii="Lucida Console" w:eastAsia="Times New Roman" w:hAnsi="Lucida Console" w:cs="Courier New"/>
-          <w:color w:val="0000FF"/>
-          <w:sz w:val="20"/>
-          <w:szCs w:val="20"/>
-          <w:lang w:val="en-GB" w:eastAsia="en-GB"/>
-        </w:rPr>
-        <w:t>")</w:t>
+        <w:t>install.packages("httpuv")</w:t>
       </w:r>
     </w:p>
     <w:p>
@@ -7447,8 +7094,6 @@
           <w:lang w:val="en-GB" w:eastAsia="en-GB"/>
         </w:rPr>
       </w:pPr>
-      <w:proofErr w:type="spellStart"/>
-      <w:proofErr w:type="gramStart"/>
       <w:r>
         <w:rPr>
           <w:rFonts w:ascii="Lucida Console" w:eastAsia="Times New Roman" w:hAnsi="Lucida Console" w:cs="Courier New"/>
@@ -7457,32 +7102,8 @@
           <w:szCs w:val="20"/>
           <w:lang w:val="en-GB" w:eastAsia="en-GB"/>
         </w:rPr>
-        <w:t>install.packages</w:t>
-      </w:r>
-      <w:proofErr w:type="spellEnd"/>
-      <w:proofErr w:type="gramEnd"/>
-      <w:r>
-        <w:rPr>
-          <w:rFonts w:ascii="Lucida Console" w:eastAsia="Times New Roman" w:hAnsi="Lucida Console" w:cs="Courier New"/>
-          <w:color w:val="0000FF"/>
-          <w:sz w:val="20"/>
-          <w:szCs w:val="20"/>
-          <w:lang w:val="en-GB" w:eastAsia="en-GB"/>
-        </w:rPr>
-        <w:t>("</w:t>
-      </w:r>
-      <w:proofErr w:type="spellStart"/>
-      <w:r>
-        <w:rPr>
-          <w:rFonts w:ascii="Lucida Console" w:eastAsia="Times New Roman" w:hAnsi="Lucida Console" w:cs="Courier New"/>
-          <w:color w:val="0000FF"/>
-          <w:sz w:val="20"/>
-          <w:szCs w:val="20"/>
-          <w:lang w:val="en-GB" w:eastAsia="en-GB"/>
-        </w:rPr>
-        <w:t>stringi</w:t>
-      </w:r>
-      <w:proofErr w:type="spellEnd"/>
+        <w:t>install.packages("stringi</w:t>
+      </w:r>
       <w:r>
         <w:rPr>
           <w:rFonts w:ascii="Lucida Console" w:eastAsia="Times New Roman" w:hAnsi="Lucida Console" w:cs="Courier New"/>
@@ -7539,7 +7160,6 @@
           <w:lang w:val="en-US"/>
         </w:rPr>
       </w:pPr>
-      <w:proofErr w:type="spellStart"/>
       <w:r>
         <w:rPr>
           <w:rStyle w:val="gnkrckgcmrb"/>
@@ -7547,9 +7167,16 @@
           <w:color w:val="0000FF"/>
           <w:lang w:val="en-US"/>
         </w:rPr>
-        <w:t>install.packages</w:t>
-      </w:r>
-      <w:proofErr w:type="spellEnd"/>
+        <w:t>install.packages("</w:t>
+      </w:r>
+      <w:r>
+        <w:rPr>
+          <w:rFonts w:ascii="Lucida Console" w:hAnsi="Lucida Console"/>
+          <w:color w:val="0000FF"/>
+          <w:lang w:val="en-US"/>
+        </w:rPr>
+        <w:t>shinydashboard</w:t>
+      </w:r>
       <w:r>
         <w:rPr>
           <w:rStyle w:val="gnkrckgcmrb"/>
@@ -7557,29 +7184,8 @@
           <w:color w:val="0000FF"/>
           <w:lang w:val="en-US"/>
         </w:rPr>
-        <w:t>("</w:t>
-      </w:r>
-      <w:proofErr w:type="spellStart"/>
-      <w:r>
-        <w:rPr>
-          <w:rFonts w:ascii="Lucida Console" w:hAnsi="Lucida Console"/>
-          <w:color w:val="0000FF"/>
-          <w:lang w:val="en-US"/>
-        </w:rPr>
-        <w:t>shinydashboard</w:t>
-      </w:r>
-      <w:proofErr w:type="spellEnd"/>
-      <w:r>
-        <w:rPr>
-          <w:rStyle w:val="gnkrckgcmrb"/>
-          <w:rFonts w:ascii="Lucida Console" w:hAnsi="Lucida Console"/>
-          <w:color w:val="0000FF"/>
-          <w:lang w:val="en-US"/>
-        </w:rPr>
         <w:t>")</w:t>
       </w:r>
-      <w:bookmarkStart w:id="4" w:name="_GoBack"/>
-      <w:bookmarkEnd w:id="4"/>
     </w:p>
     <w:p>
       <w:pPr>
@@ -7659,25 +7265,13 @@
           <w:color w:val="0000FF"/>
         </w:rPr>
       </w:pPr>
-      <w:proofErr w:type="spellStart"/>
-      <w:proofErr w:type="gramStart"/>
       <w:r>
         <w:rPr>
           <w:rStyle w:val="gnkrckgcmrb"/>
           <w:rFonts w:ascii="Lucida Console" w:hAnsi="Lucida Console"/>
           <w:color w:val="0000FF"/>
         </w:rPr>
-        <w:t>install.packages</w:t>
-      </w:r>
-      <w:proofErr w:type="spellEnd"/>
-      <w:proofErr w:type="gramEnd"/>
-      <w:r>
-        <w:rPr>
-          <w:rStyle w:val="gnkrckgcmrb"/>
-          <w:rFonts w:ascii="Lucida Console" w:hAnsi="Lucida Console"/>
-          <w:color w:val="0000FF"/>
-        </w:rPr>
-        <w:t>("ggplot2")</w:t>
+        <w:t>install.packages("ggplot2")</w:t>
       </w:r>
     </w:p>
     <w:p>
@@ -7723,8 +7317,6 @@
           <w:lang w:eastAsia="fr-FR"/>
         </w:rPr>
       </w:pPr>
-      <w:proofErr w:type="spellStart"/>
-      <w:proofErr w:type="gramStart"/>
       <w:r>
         <w:rPr>
           <w:rFonts w:ascii="Lucida Console" w:eastAsia="Times New Roman" w:hAnsi="Lucida Console" w:cs="Courier New"/>
@@ -7733,19 +7325,7 @@
           <w:szCs w:val="20"/>
           <w:lang w:eastAsia="fr-FR"/>
         </w:rPr>
-        <w:t>install.packages</w:t>
-      </w:r>
-      <w:proofErr w:type="spellEnd"/>
-      <w:proofErr w:type="gramEnd"/>
-      <w:r>
-        <w:rPr>
-          <w:rFonts w:ascii="Lucida Console" w:eastAsia="Times New Roman" w:hAnsi="Lucida Console" w:cs="Courier New"/>
-          <w:color w:val="0000FF"/>
-          <w:sz w:val="20"/>
-          <w:szCs w:val="20"/>
-          <w:lang w:eastAsia="fr-FR"/>
-        </w:rPr>
-        <w:t>("NLP")</w:t>
+        <w:t>install.packages("NLP")</w:t>
       </w:r>
     </w:p>
     <w:p>
@@ -9398,14 +8978,14 @@
           <w:lang w:val="en-US"/>
         </w:rPr>
       </w:pPr>
-      <w:bookmarkStart w:id="5" w:name="_Toc517871426"/>
+      <w:bookmarkStart w:id="4" w:name="_Toc517871426"/>
       <w:r>
         <w:rPr>
           <w:lang w:val="en-US"/>
         </w:rPr>
         <w:t>Usage</w:t>
       </w:r>
-      <w:bookmarkEnd w:id="5"/>
+      <w:bookmarkEnd w:id="4"/>
     </w:p>
     <w:p>
       <w:pPr>
@@ -9425,69 +9005,33 @@
           <w:lang w:val="en-US"/>
         </w:rPr>
       </w:pPr>
-      <w:bookmarkStart w:id="6" w:name="_Toc517871427"/>
+      <w:bookmarkStart w:id="5" w:name="_Toc517871427"/>
       <w:r>
         <w:rPr>
           <w:lang w:val="en-US"/>
         </w:rPr>
         <w:t>Running the app</w:t>
       </w:r>
-      <w:bookmarkEnd w:id="6"/>
-    </w:p>
-    <w:p>
-      <w:pPr>
-        <w:rPr>
-          <w:lang w:val="en-US"/>
-        </w:rPr>
-      </w:pPr>
-    </w:p>
-    <w:p>
-      <w:pPr>
-        <w:rPr>
-          <w:lang w:val="en-US"/>
-        </w:rPr>
-      </w:pPr>
-      <w:r>
-        <w:rPr>
-          <w:lang w:val="en-US"/>
-        </w:rPr>
-        <w:t xml:space="preserve">To run the app, create a folder, and put the R file in it. It is important not to change the name of the R file. It must always be </w:t>
-      </w:r>
-      <w:proofErr w:type="spellStart"/>
-      <w:r>
-        <w:rPr>
-          <w:lang w:val="en-US"/>
-        </w:rPr>
-        <w:t>app.R</w:t>
-      </w:r>
-      <w:proofErr w:type="spellEnd"/>
-      <w:r>
-        <w:rPr>
-          <w:lang w:val="en-US"/>
-        </w:rPr>
-        <w:t xml:space="preserve">. So that when you call the file, R knows exactly what to do with it. After this, you need to load the shiny library and use the </w:t>
-      </w:r>
-      <w:proofErr w:type="spellStart"/>
-      <w:proofErr w:type="gramStart"/>
-      <w:r>
-        <w:rPr>
-          <w:lang w:val="en-US"/>
-        </w:rPr>
-        <w:t>runApp</w:t>
-      </w:r>
-      <w:proofErr w:type="spellEnd"/>
-      <w:r>
-        <w:rPr>
-          <w:lang w:val="en-US"/>
-        </w:rPr>
-        <w:t>(</w:t>
-      </w:r>
-      <w:proofErr w:type="gramEnd"/>
-      <w:r>
-        <w:rPr>
-          <w:lang w:val="en-US"/>
-        </w:rPr>
-        <w:t>) command as showed just below:</w:t>
+      <w:bookmarkEnd w:id="5"/>
+    </w:p>
+    <w:p>
+      <w:pPr>
+        <w:rPr>
+          <w:lang w:val="en-US"/>
+        </w:rPr>
+      </w:pPr>
+    </w:p>
+    <w:p>
+      <w:pPr>
+        <w:rPr>
+          <w:lang w:val="en-US"/>
+        </w:rPr>
+      </w:pPr>
+      <w:r>
+        <w:rPr>
+          <w:lang w:val="en-US"/>
+        </w:rPr>
+        <w:t>To run the app, create a folder, and put the R file in it. It is important not to change the name of the R file. It must always be app.R. So that when you call the file, R knows exactly what to do with it. After this, you need to load the shiny library and use the runApp() command as showed just below:</w:t>
       </w:r>
     </w:p>
     <w:p>
@@ -9562,29 +9106,7 @@
           <w:color w:val="0000FF"/>
           <w:lang w:val="en-US"/>
         </w:rPr>
-        <w:t xml:space="preserve">Path is the path where the </w:t>
-      </w:r>
-      <w:proofErr w:type="spellStart"/>
-      <w:proofErr w:type="gramStart"/>
-      <w:r>
-        <w:rPr>
-          <w:rStyle w:val="gnkrckgcmrb"/>
-          <w:rFonts w:ascii="Lucida Console" w:hAnsi="Lucida Console"/>
-          <w:color w:val="0000FF"/>
-          <w:lang w:val="en-US"/>
-        </w:rPr>
-        <w:t>app.R</w:t>
-      </w:r>
-      <w:proofErr w:type="spellEnd"/>
-      <w:proofErr w:type="gramEnd"/>
-      <w:r>
-        <w:rPr>
-          <w:rStyle w:val="gnkrckgcmrb"/>
-          <w:rFonts w:ascii="Lucida Console" w:hAnsi="Lucida Console"/>
-          <w:color w:val="0000FF"/>
-          <w:lang w:val="en-US"/>
-        </w:rPr>
-        <w:t xml:space="preserve"> file is.</w:t>
+        <w:t>Path is the path where the app.R file is.</w:t>
       </w:r>
     </w:p>
     <w:p>
@@ -9613,8 +9135,6 @@
           <w:lang w:val="en-US"/>
         </w:rPr>
       </w:pPr>
-      <w:proofErr w:type="spellStart"/>
-      <w:proofErr w:type="gramStart"/>
       <w:r>
         <w:rPr>
           <w:rStyle w:val="gnkrckgcmrb"/>
@@ -9622,9 +9142,8 @@
           <w:color w:val="0000FF"/>
           <w:lang w:val="en-US"/>
         </w:rPr>
-        <w:t>runApp</w:t>
-      </w:r>
-      <w:proofErr w:type="spellEnd"/>
+        <w:t>runApp("</w:t>
+      </w:r>
       <w:r>
         <w:rPr>
           <w:rStyle w:val="gnkrckgcmrb"/>
@@ -9632,9 +9151,8 @@
           <w:color w:val="0000FF"/>
           <w:lang w:val="en-US"/>
         </w:rPr>
-        <w:t>(</w:t>
-      </w:r>
-      <w:proofErr w:type="gramEnd"/>
+        <w:t>Path</w:t>
+      </w:r>
       <w:r>
         <w:rPr>
           <w:rStyle w:val="gnkrckgcmrb"/>
@@ -9651,7 +9169,7 @@
           <w:color w:val="0000FF"/>
           <w:lang w:val="en-US"/>
         </w:rPr>
-        <w:t>Path</w:t>
+        <w:t xml:space="preserve">, </w:t>
       </w:r>
       <w:r>
         <w:rPr>
@@ -9660,36 +9178,7 @@
           <w:color w:val="0000FF"/>
           <w:lang w:val="en-US"/>
         </w:rPr>
-        <w:t>"</w:t>
-      </w:r>
-      <w:r>
-        <w:rPr>
-          <w:rStyle w:val="gnkrckgcmrb"/>
-          <w:rFonts w:ascii="Lucida Console" w:hAnsi="Lucida Console"/>
-          <w:color w:val="0000FF"/>
-          <w:lang w:val="en-US"/>
-        </w:rPr>
-        <w:t xml:space="preserve">, </w:t>
-      </w:r>
-      <w:proofErr w:type="spellStart"/>
-      <w:r>
-        <w:rPr>
-          <w:rStyle w:val="gnkrckgcmrb"/>
-          <w:rFonts w:ascii="Lucida Console" w:hAnsi="Lucida Console"/>
-          <w:color w:val="0000FF"/>
-          <w:lang w:val="en-US"/>
-        </w:rPr>
-        <w:t>launch.browser</w:t>
-      </w:r>
-      <w:proofErr w:type="spellEnd"/>
-      <w:r>
-        <w:rPr>
-          <w:rStyle w:val="gnkrckgcmrb"/>
-          <w:rFonts w:ascii="Lucida Console" w:hAnsi="Lucida Console"/>
-          <w:color w:val="0000FF"/>
-          <w:lang w:val="en-US"/>
-        </w:rPr>
-        <w:t xml:space="preserve"> = TRUE</w:t>
+        <w:t>launch.browser = TRUE</w:t>
       </w:r>
       <w:r>
         <w:rPr>
@@ -9774,8 +9263,6 @@
           <w:lang w:val="en-US"/>
         </w:rPr>
       </w:pPr>
-      <w:proofErr w:type="spellStart"/>
-      <w:proofErr w:type="gramStart"/>
       <w:r>
         <w:rPr>
           <w:rStyle w:val="gnkrckgcmrb"/>
@@ -9783,9 +9270,8 @@
           <w:color w:val="0000FF"/>
           <w:lang w:val="en-US"/>
         </w:rPr>
-        <w:t>runApp</w:t>
-      </w:r>
-      <w:proofErr w:type="spellEnd"/>
+        <w:t>runApp("C:\Users\Projet\Desktop\Internship\Application"</w:t>
+      </w:r>
       <w:r>
         <w:rPr>
           <w:rStyle w:val="gnkrckgcmrb"/>
@@ -9793,9 +9279,8 @@
           <w:color w:val="0000FF"/>
           <w:lang w:val="en-US"/>
         </w:rPr>
-        <w:t>(</w:t>
-      </w:r>
-      <w:proofErr w:type="gramEnd"/>
+        <w:t xml:space="preserve">, </w:t>
+      </w:r>
       <w:r>
         <w:rPr>
           <w:rStyle w:val="gnkrckgcmrb"/>
@@ -9803,36 +9288,7 @@
           <w:color w:val="0000FF"/>
           <w:lang w:val="en-US"/>
         </w:rPr>
-        <w:t>"C:\Users\Projet\Desktop\Internship\Application"</w:t>
-      </w:r>
-      <w:r>
-        <w:rPr>
-          <w:rStyle w:val="gnkrckgcmrb"/>
-          <w:rFonts w:ascii="Lucida Console" w:hAnsi="Lucida Console"/>
-          <w:color w:val="0000FF"/>
-          <w:lang w:val="en-US"/>
-        </w:rPr>
-        <w:t xml:space="preserve">, </w:t>
-      </w:r>
-      <w:proofErr w:type="spellStart"/>
-      <w:r>
-        <w:rPr>
-          <w:rStyle w:val="gnkrckgcmrb"/>
-          <w:rFonts w:ascii="Lucida Console" w:hAnsi="Lucida Console"/>
-          <w:color w:val="0000FF"/>
-          <w:lang w:val="en-US"/>
-        </w:rPr>
-        <w:t>launch.browser</w:t>
-      </w:r>
-      <w:proofErr w:type="spellEnd"/>
-      <w:r>
-        <w:rPr>
-          <w:rStyle w:val="gnkrckgcmrb"/>
-          <w:rFonts w:ascii="Lucida Console" w:hAnsi="Lucida Console"/>
-          <w:color w:val="0000FF"/>
-          <w:lang w:val="en-US"/>
-        </w:rPr>
-        <w:t xml:space="preserve"> = TRUE</w:t>
+        <w:t>launch.browser = TRUE</w:t>
       </w:r>
       <w:r>
         <w:rPr>
@@ -9883,8 +9339,6 @@
           <w:lang w:val="en-US"/>
         </w:rPr>
       </w:pPr>
-      <w:proofErr w:type="spellStart"/>
-      <w:proofErr w:type="gramStart"/>
       <w:r>
         <w:rPr>
           <w:rStyle w:val="gnkrckgcmrb"/>
@@ -9892,47 +9346,7 @@
           <w:color w:val="0000FF"/>
           <w:lang w:val="en-US"/>
         </w:rPr>
-        <w:t>runApp</w:t>
-      </w:r>
-      <w:proofErr w:type="spellEnd"/>
-      <w:r>
-        <w:rPr>
-          <w:rStyle w:val="gnkrckgcmrb"/>
-          <w:rFonts w:ascii="Lucida Console" w:hAnsi="Lucida Console"/>
-          <w:color w:val="0000FF"/>
-          <w:lang w:val="en-US"/>
-        </w:rPr>
-        <w:t>(</w:t>
-      </w:r>
-      <w:proofErr w:type="gramEnd"/>
-      <w:r>
-        <w:rPr>
-          <w:rStyle w:val="gnkrckgcmrb"/>
-          <w:rFonts w:ascii="Lucida Console" w:hAnsi="Lucida Console"/>
-          <w:color w:val="0000FF"/>
-          <w:lang w:val="en-US"/>
-        </w:rPr>
-        <w:t xml:space="preserve">"C:/Users/Projet/Internship_Visua_Combine", </w:t>
-      </w:r>
-      <w:proofErr w:type="spellStart"/>
-      <w:r>
-        <w:rPr>
-          <w:rStyle w:val="gnkrckgcmrb"/>
-          <w:rFonts w:ascii="Lucida Console" w:hAnsi="Lucida Console"/>
-          <w:color w:val="0000FF"/>
-          <w:lang w:val="en-US"/>
-        </w:rPr>
-        <w:t>launch.browser</w:t>
-      </w:r>
-      <w:proofErr w:type="spellEnd"/>
-      <w:r>
-        <w:rPr>
-          <w:rStyle w:val="gnkrckgcmrb"/>
-          <w:rFonts w:ascii="Lucida Console" w:hAnsi="Lucida Console"/>
-          <w:color w:val="0000FF"/>
-          <w:lang w:val="en-US"/>
-        </w:rPr>
-        <w:t xml:space="preserve"> = TRUE)</w:t>
+        <w:t>runApp("C:/Users/Projet/Internship_Visua_Combine", launch.browser = TRUE)</w:t>
       </w:r>
     </w:p>
     <w:p>
@@ -9971,21 +9385,7 @@
         <w:rPr>
           <w:lang w:val="en-US"/>
         </w:rPr>
-        <w:t xml:space="preserve">When you type this command line into the console, the application will open on your default browser. It could be open in R, but some functionalities don’t work or badly work. However, if you want to open it in R, just remove </w:t>
-      </w:r>
-      <w:proofErr w:type="spellStart"/>
-      <w:r>
-        <w:rPr>
-          <w:lang w:val="en-US"/>
-        </w:rPr>
-        <w:t>launch.browser</w:t>
-      </w:r>
-      <w:proofErr w:type="spellEnd"/>
-      <w:r>
-        <w:rPr>
-          <w:lang w:val="en-US"/>
-        </w:rPr>
-        <w:t xml:space="preserve"> = TRUE from the command above.</w:t>
+        <w:t>When you type this command line into the console, the application will open on your default browser. It could be open in R, but some functionalities don’t work or badly work. However, if you want to open it in R, just remove launch.browser = TRUE from the command above.</w:t>
       </w:r>
     </w:p>
     <w:p>
@@ -9999,22 +9399,14 @@
           <w:lang w:val="en-US"/>
         </w:rPr>
       </w:pPr>
-      <w:bookmarkStart w:id="7" w:name="_Toc517871428"/>
+      <w:bookmarkStart w:id="6" w:name="_Toc517871428"/>
       <w:r>
         <w:rPr>
           <w:lang w:val="en-US"/>
         </w:rPr>
         <w:t>Using the app</w:t>
       </w:r>
-      <w:bookmarkEnd w:id="7"/>
-    </w:p>
-    <w:p>
-      <w:pPr>
-        <w:jc w:val="center"/>
-        <w:rPr>
-          <w:lang w:val="en-US"/>
-        </w:rPr>
-      </w:pPr>
+      <w:bookmarkEnd w:id="6"/>
     </w:p>
     <w:p>
       <w:pPr>
@@ -10027,14 +9419,511 @@
           <w:lang w:val="en-US"/>
         </w:rPr>
       </w:pPr>
-      <w:bookmarkStart w:id="8" w:name="_Toc517871429"/>
+      <w:r>
+        <w:rPr>
+          <w:lang w:val="en-US"/>
+        </w:rPr>
+        <w:t>Data</w:t>
+      </w:r>
+    </w:p>
+    <w:p>
+      <w:pPr>
+        <w:rPr>
+          <w:lang w:val="en-US"/>
+        </w:rPr>
+      </w:pPr>
+    </w:p>
+    <w:p>
+      <w:pPr>
+        <w:rPr>
+          <w:lang w:val="en-US"/>
+        </w:rPr>
+      </w:pPr>
+    </w:p>
+    <w:p>
+      <w:pPr>
+        <w:rPr>
+          <w:lang w:val="en-US"/>
+        </w:rPr>
+      </w:pPr>
+    </w:p>
+    <w:p>
+      <w:pPr>
+        <w:rPr>
+          <w:lang w:val="en-US"/>
+        </w:rPr>
+      </w:pPr>
+      <w:r>
+        <w:rPr>
+          <w:noProof/>
+          <w:lang w:eastAsia="fr-FR"/>
+        </w:rPr>
+        <w:lastRenderedPageBreak/>
+        <w:drawing>
+          <wp:anchor distT="0" distB="0" distL="114300" distR="114300" simplePos="0" relativeHeight="251663360" behindDoc="0" locked="0" layoutInCell="1" allowOverlap="1" wp14:anchorId="53C76BC6" wp14:editId="247E6332">
+            <wp:simplePos x="0" y="0"/>
+            <wp:positionH relativeFrom="margin">
+              <wp:posOffset>1154430</wp:posOffset>
+            </wp:positionH>
+            <wp:positionV relativeFrom="paragraph">
+              <wp:posOffset>14605</wp:posOffset>
+            </wp:positionV>
+            <wp:extent cx="4447540" cy="2518410"/>
+            <wp:effectExtent l="0" t="0" r="0" b="0"/>
+            <wp:wrapSquare wrapText="bothSides"/>
+            <wp:docPr id="2" name="Image 2" descr="C:\Users\Projet\Intership_NLP_CU-master\guide\Capture\Capture_data_1.PNG"/>
+            <wp:cNvGraphicFramePr>
+              <a:graphicFrameLocks xmlns:a="http://schemas.openxmlformats.org/drawingml/2006/main" noChangeAspect="1"/>
+            </wp:cNvGraphicFramePr>
+            <a:graphic xmlns:a="http://schemas.openxmlformats.org/drawingml/2006/main">
+              <a:graphicData uri="http://schemas.openxmlformats.org/drawingml/2006/picture">
+                <pic:pic xmlns:pic="http://schemas.openxmlformats.org/drawingml/2006/picture">
+                  <pic:nvPicPr>
+                    <pic:cNvPr id="0" name="Picture 1" descr="C:\Users\Projet\Intership_NLP_CU-master\guide\Capture\Capture_data_1.PNG"/>
+                    <pic:cNvPicPr>
+                      <a:picLocks noChangeAspect="1" noChangeArrowheads="1"/>
+                    </pic:cNvPicPr>
+                  </pic:nvPicPr>
+                  <pic:blipFill>
+                    <a:blip r:embed="rId11" cstate="print">
+                      <a:extLst>
+                        <a:ext uri="{28A0092B-C50C-407E-A947-70E740481C1C}">
+                          <a14:useLocalDpi xmlns:a14="http://schemas.microsoft.com/office/drawing/2010/main" val="0"/>
+                        </a:ext>
+                      </a:extLst>
+                    </a:blip>
+                    <a:srcRect/>
+                    <a:stretch>
+                      <a:fillRect/>
+                    </a:stretch>
+                  </pic:blipFill>
+                  <pic:spPr bwMode="auto">
+                    <a:xfrm>
+                      <a:off x="0" y="0"/>
+                      <a:ext cx="4447540" cy="2518410"/>
+                    </a:xfrm>
+                    <a:prstGeom prst="rect">
+                      <a:avLst/>
+                    </a:prstGeom>
+                    <a:noFill/>
+                    <a:ln>
+                      <a:noFill/>
+                    </a:ln>
+                  </pic:spPr>
+                </pic:pic>
+              </a:graphicData>
+            </a:graphic>
+            <wp14:sizeRelH relativeFrom="page">
+              <wp14:pctWidth>0</wp14:pctWidth>
+            </wp14:sizeRelH>
+            <wp14:sizeRelV relativeFrom="page">
+              <wp14:pctHeight>0</wp14:pctHeight>
+            </wp14:sizeRelV>
+          </wp:anchor>
+        </w:drawing>
+      </w:r>
+      <w:r>
+        <w:rPr>
+          <w:lang w:val="en-US"/>
+        </w:rPr>
+        <w:t xml:space="preserve">The data screen is mainly used to load your data into the app. You can choose how to read it, and if you want, which tokenization to apply. </w:t>
+      </w:r>
+    </w:p>
+    <w:p>
+      <w:pPr>
+        <w:rPr>
+          <w:lang w:val="en-US"/>
+        </w:rPr>
+      </w:pPr>
+    </w:p>
+    <w:p>
+      <w:pPr>
+        <w:pStyle w:val="Titre3"/>
+        <w:ind w:left="1068"/>
+        <w:rPr>
+          <w:lang w:val="en-US"/>
+        </w:rPr>
+      </w:pPr>
+      <w:bookmarkStart w:id="7" w:name="_Toc517871429"/>
+    </w:p>
+    <w:p>
+      <w:pPr>
+        <w:pStyle w:val="Titre3"/>
+        <w:ind w:left="1068"/>
+        <w:rPr>
+          <w:lang w:val="en-US"/>
+        </w:rPr>
+      </w:pPr>
+    </w:p>
+    <w:p>
+      <w:pPr>
+        <w:rPr>
+          <w:lang w:val="en-US"/>
+        </w:rPr>
+      </w:pPr>
+    </w:p>
+    <w:p>
+      <w:pPr>
+        <w:rPr>
+          <w:lang w:val="en-US"/>
+        </w:rPr>
+      </w:pPr>
+    </w:p>
+    <w:p>
+      <w:pPr>
+        <w:rPr>
+          <w:lang w:val="en-US"/>
+        </w:rPr>
+      </w:pPr>
+      <w:r>
+        <w:rPr>
+          <w:noProof/>
+          <w:lang w:eastAsia="fr-FR"/>
+        </w:rPr>
+        <w:drawing>
+          <wp:anchor distT="0" distB="0" distL="114300" distR="114300" simplePos="0" relativeHeight="251664384" behindDoc="0" locked="0" layoutInCell="1" allowOverlap="1" wp14:anchorId="1FB04DF5" wp14:editId="49AB6CD8">
+            <wp:simplePos x="0" y="0"/>
+            <wp:positionH relativeFrom="margin">
+              <wp:posOffset>2001633</wp:posOffset>
+            </wp:positionH>
+            <wp:positionV relativeFrom="paragraph">
+              <wp:posOffset>6226</wp:posOffset>
+            </wp:positionV>
+            <wp:extent cx="4449445" cy="3594100"/>
+            <wp:effectExtent l="0" t="0" r="8255" b="6350"/>
+            <wp:wrapSquare wrapText="bothSides"/>
+            <wp:docPr id="40" name="Image 40"/>
+            <wp:cNvGraphicFramePr>
+              <a:graphicFrameLocks xmlns:a="http://schemas.openxmlformats.org/drawingml/2006/main" noChangeAspect="1"/>
+            </wp:cNvGraphicFramePr>
+            <a:graphic xmlns:a="http://schemas.openxmlformats.org/drawingml/2006/main">
+              <a:graphicData uri="http://schemas.openxmlformats.org/drawingml/2006/picture">
+                <pic:pic xmlns:pic="http://schemas.openxmlformats.org/drawingml/2006/picture">
+                  <pic:nvPicPr>
+                    <pic:cNvPr id="1" name=""/>
+                    <pic:cNvPicPr/>
+                  </pic:nvPicPr>
+                  <pic:blipFill>
+                    <a:blip r:embed="rId12">
+                      <a:extLst>
+                        <a:ext uri="{28A0092B-C50C-407E-A947-70E740481C1C}">
+                          <a14:useLocalDpi xmlns:a14="http://schemas.microsoft.com/office/drawing/2010/main" val="0"/>
+                        </a:ext>
+                      </a:extLst>
+                    </a:blip>
+                    <a:stretch>
+                      <a:fillRect/>
+                    </a:stretch>
+                  </pic:blipFill>
+                  <pic:spPr>
+                    <a:xfrm>
+                      <a:off x="0" y="0"/>
+                      <a:ext cx="4449445" cy="3594100"/>
+                    </a:xfrm>
+                    <a:prstGeom prst="rect">
+                      <a:avLst/>
+                    </a:prstGeom>
+                  </pic:spPr>
+                </pic:pic>
+              </a:graphicData>
+            </a:graphic>
+            <wp14:sizeRelH relativeFrom="page">
+              <wp14:pctWidth>0</wp14:pctWidth>
+            </wp14:sizeRelH>
+            <wp14:sizeRelV relativeFrom="page">
+              <wp14:pctHeight>0</wp14:pctHeight>
+            </wp14:sizeRelV>
+          </wp:anchor>
+        </w:drawing>
+      </w:r>
+      <w:r>
+        <w:rPr>
+          <w:lang w:val="en-US"/>
+        </w:rPr>
+        <w:t>This first box is used to load your data. Depending on how to read it, you can either choose a folder or a file. If you want just to test the app, you can also choose an extract of Jane Austen’s books.</w:t>
+      </w:r>
+      <w:r>
+        <w:rPr>
+          <w:lang w:val="en-US"/>
+        </w:rPr>
+        <w:t xml:space="preserve"> </w:t>
+      </w:r>
+    </w:p>
+    <w:p>
+      <w:pPr>
+        <w:rPr>
+          <w:lang w:val="en-US"/>
+        </w:rPr>
+      </w:pPr>
+      <w:r>
+        <w:rPr>
+          <w:lang w:val="en-US"/>
+        </w:rPr>
+        <w:t xml:space="preserve">The folder option can be used to read different files that are in the same folder and merge them. For example, you can analyze many </w:t>
+      </w:r>
+      <w:r>
+        <w:rPr>
+          <w:lang w:val="en-US"/>
+        </w:rPr>
+        <w:t xml:space="preserve">last words of people </w:t>
+      </w:r>
+      <w:bookmarkStart w:id="8" w:name="_GoBack"/>
+      <w:bookmarkEnd w:id="8"/>
+      <w:r>
+        <w:rPr>
+          <w:lang w:val="en-US"/>
+        </w:rPr>
+        <w:t>which are all in one file.</w:t>
+      </w:r>
+    </w:p>
+    <w:p>
+      <w:pPr>
+        <w:rPr>
+          <w:lang w:val="en-US"/>
+        </w:rPr>
+      </w:pPr>
+    </w:p>
+    <w:p>
+      <w:pPr>
+        <w:rPr>
+          <w:lang w:val="en-US"/>
+        </w:rPr>
+      </w:pPr>
+    </w:p>
+    <w:p>
+      <w:pPr>
+        <w:rPr>
+          <w:lang w:val="en-US"/>
+        </w:rPr>
+      </w:pPr>
+    </w:p>
+    <w:p>
+      <w:pPr>
+        <w:rPr>
+          <w:lang w:val="en-US"/>
+        </w:rPr>
+      </w:pPr>
+    </w:p>
+    <w:p>
+      <w:pPr>
+        <w:rPr>
+          <w:lang w:val="en-US"/>
+        </w:rPr>
+      </w:pPr>
+    </w:p>
+    <w:p>
+      <w:pPr>
+        <w:rPr>
+          <w:lang w:val="en-US"/>
+        </w:rPr>
+      </w:pPr>
+      <w:r>
+        <w:rPr>
+          <w:noProof/>
+          <w:lang w:eastAsia="fr-FR"/>
+        </w:rPr>
+        <w:drawing>
+          <wp:anchor distT="0" distB="0" distL="114300" distR="114300" simplePos="0" relativeHeight="251665408" behindDoc="0" locked="0" layoutInCell="1" allowOverlap="1" wp14:anchorId="62BB9756" wp14:editId="51A9A724">
+            <wp:simplePos x="0" y="0"/>
+            <wp:positionH relativeFrom="page">
+              <wp:align>right</wp:align>
+            </wp:positionH>
+            <wp:positionV relativeFrom="paragraph">
+              <wp:posOffset>4118</wp:posOffset>
+            </wp:positionV>
+            <wp:extent cx="4869399" cy="1260853"/>
+            <wp:effectExtent l="0" t="0" r="7620" b="0"/>
+            <wp:wrapSquare wrapText="bothSides"/>
+            <wp:docPr id="41" name="Image 41"/>
+            <wp:cNvGraphicFramePr>
+              <a:graphicFrameLocks xmlns:a="http://schemas.openxmlformats.org/drawingml/2006/main" noChangeAspect="1"/>
+            </wp:cNvGraphicFramePr>
+            <a:graphic xmlns:a="http://schemas.openxmlformats.org/drawingml/2006/main">
+              <a:graphicData uri="http://schemas.openxmlformats.org/drawingml/2006/picture">
+                <pic:pic xmlns:pic="http://schemas.openxmlformats.org/drawingml/2006/picture">
+                  <pic:nvPicPr>
+                    <pic:cNvPr id="1" name=""/>
+                    <pic:cNvPicPr/>
+                  </pic:nvPicPr>
+                  <pic:blipFill>
+                    <a:blip r:embed="rId13">
+                      <a:extLst>
+                        <a:ext uri="{28A0092B-C50C-407E-A947-70E740481C1C}">
+                          <a14:useLocalDpi xmlns:a14="http://schemas.microsoft.com/office/drawing/2010/main" val="0"/>
+                        </a:ext>
+                      </a:extLst>
+                    </a:blip>
+                    <a:stretch>
+                      <a:fillRect/>
+                    </a:stretch>
+                  </pic:blipFill>
+                  <pic:spPr>
+                    <a:xfrm>
+                      <a:off x="0" y="0"/>
+                      <a:ext cx="4869399" cy="1260853"/>
+                    </a:xfrm>
+                    <a:prstGeom prst="rect">
+                      <a:avLst/>
+                    </a:prstGeom>
+                  </pic:spPr>
+                </pic:pic>
+              </a:graphicData>
+            </a:graphic>
+            <wp14:sizeRelH relativeFrom="page">
+              <wp14:pctWidth>0</wp14:pctWidth>
+            </wp14:sizeRelH>
+            <wp14:sizeRelV relativeFrom="page">
+              <wp14:pctHeight>0</wp14:pctHeight>
+            </wp14:sizeRelV>
+          </wp:anchor>
+        </w:drawing>
+      </w:r>
+      <w:r>
+        <w:rPr>
+          <w:lang w:val="en-US"/>
+        </w:rPr>
+        <w:t>One of the goal of the app is to help you choose the right tokenization and see the impact of this choice. However, you can also only use the app to analyze the text you want. So if you already know which tokenization you want to use, you can choose it in this screen by checking “</w:t>
+      </w:r>
+      <w:r>
+        <w:rPr>
+          <w:lang w:val="en-US"/>
+        </w:rPr>
+        <w:t>N</w:t>
+      </w:r>
+      <w:r>
+        <w:rPr>
+          <w:lang w:val="en-US"/>
+        </w:rPr>
+        <w:t>ow”. It will automatically process the text with the right tokenization in the analysis.</w:t>
+      </w:r>
+      <w:r>
+        <w:rPr>
+          <w:lang w:val="en-US"/>
+        </w:rPr>
+        <w:t xml:space="preserve"> In the default case, you choose the tokenization in the filter part of the pre-processing</w:t>
+      </w:r>
+      <w:r>
+        <w:rPr>
+          <w:lang w:val="en-US"/>
+        </w:rPr>
+        <w:t xml:space="preserve"> (“</w:t>
+      </w:r>
+      <w:r>
+        <w:rPr>
+          <w:lang w:val="en-US"/>
+        </w:rPr>
+        <w:t>L</w:t>
+      </w:r>
+      <w:r>
+        <w:rPr>
+          <w:lang w:val="en-US"/>
+        </w:rPr>
+        <w:t>ater</w:t>
+      </w:r>
+      <w:r>
+        <w:rPr>
+          <w:lang w:val="en-US"/>
+        </w:rPr>
+        <w:t>”</w:t>
+      </w:r>
+      <w:r>
+        <w:rPr>
+          <w:lang w:val="en-US"/>
+        </w:rPr>
+        <w:t>)</w:t>
+      </w:r>
+      <w:r>
+        <w:rPr>
+          <w:lang w:val="en-US"/>
+        </w:rPr>
+        <w:t>.</w:t>
+      </w:r>
+      <w:r>
+        <w:rPr>
+          <w:lang w:val="en-US"/>
+        </w:rPr>
+        <w:t xml:space="preserve"> Each number of tokenization corresponds to a file number located in </w:t>
+      </w:r>
+      <w:r>
+        <w:rPr>
+          <w:lang w:val="en-US"/>
+        </w:rPr>
+        <w:t>Intership_NLP_CU-master\preprocessing</w:t>
+      </w:r>
+      <w:r>
+        <w:rPr>
+          <w:lang w:val="en-US"/>
+        </w:rPr>
+        <w:t xml:space="preserve"> folder.</w:t>
+      </w:r>
+    </w:p>
+    <w:p>
+      <w:pPr>
+        <w:rPr>
+          <w:lang w:val="en-US"/>
+        </w:rPr>
+      </w:pPr>
+    </w:p>
+    <w:p>
+      <w:pPr>
+        <w:rPr>
+          <w:lang w:val="en-US"/>
+        </w:rPr>
+      </w:pPr>
+    </w:p>
+    <w:p>
+      <w:pPr>
+        <w:rPr>
+          <w:lang w:val="en-US"/>
+        </w:rPr>
+      </w:pPr>
+    </w:p>
+    <w:p>
+      <w:pPr>
+        <w:rPr>
+          <w:lang w:val="en-US"/>
+        </w:rPr>
+      </w:pPr>
+    </w:p>
+    <w:p>
+      <w:pPr>
+        <w:rPr>
+          <w:lang w:val="en-US"/>
+        </w:rPr>
+      </w:pPr>
+    </w:p>
+    <w:p>
+      <w:pPr>
+        <w:rPr>
+          <w:lang w:val="en-US"/>
+        </w:rPr>
+      </w:pPr>
+    </w:p>
+    <w:p>
+      <w:pPr>
+        <w:rPr>
+          <w:lang w:val="en-US"/>
+        </w:rPr>
+      </w:pPr>
+    </w:p>
+    <w:p>
+      <w:pPr>
+        <w:pStyle w:val="Titre3"/>
+        <w:numPr>
+          <w:ilvl w:val="0"/>
+          <w:numId w:val="7"/>
+        </w:numPr>
+        <w:rPr>
+          <w:lang w:val="en-US"/>
+        </w:rPr>
+      </w:pPr>
       <w:r>
         <w:rPr>
           <w:lang w:val="en-US"/>
         </w:rPr>
         <w:t>Overview</w:t>
       </w:r>
-      <w:bookmarkEnd w:id="8"/>
+      <w:bookmarkEnd w:id="7"/>
     </w:p>
     <w:p>
       <w:pPr>
@@ -10078,7 +9967,6 @@
         <w:rPr>
           <w:lang w:val="en-US"/>
         </w:rPr>
-        <w:lastRenderedPageBreak/>
         <w:tab/>
       </w:r>
       <w:r>
@@ -10224,7 +10112,7 @@
                     </pic:cNvPicPr>
                   </pic:nvPicPr>
                   <pic:blipFill>
-                    <a:blip r:embed="rId11" cstate="print">
+                    <a:blip r:embed="rId14" cstate="print">
                       <a:extLst>
                         <a:ext uri="{28A0092B-C50C-407E-A947-70E740481C1C}">
                           <a14:useLocalDpi xmlns:a14="http://schemas.microsoft.com/office/drawing/2010/main" val="0"/>
@@ -10308,6 +10196,7 @@
           <w:noProof/>
           <w:lang w:eastAsia="fr-FR"/>
         </w:rPr>
+        <w:lastRenderedPageBreak/>
         <w:drawing>
           <wp:inline distT="0" distB="0" distL="0" distR="0" wp14:anchorId="35644CBF" wp14:editId="63E11333">
             <wp:extent cx="5760720" cy="1976393"/>
@@ -10326,7 +10215,7 @@
                     </pic:cNvPicPr>
                   </pic:nvPicPr>
                   <pic:blipFill>
-                    <a:blip r:embed="rId12" cstate="print">
+                    <a:blip r:embed="rId15" cstate="print">
                       <a:extLst>
                         <a:ext uri="{28A0092B-C50C-407E-A947-70E740481C1C}">
                           <a14:useLocalDpi xmlns:a14="http://schemas.microsoft.com/office/drawing/2010/main" val="0"/>
@@ -10460,7 +10349,6 @@
         <w:rPr>
           <w:lang w:val="en-US"/>
         </w:rPr>
-        <w:lastRenderedPageBreak/>
         <w:t>The second page of the app is called “Plot filtering”. You can change the page with the panel that is at the top of the page.</w:t>
       </w:r>
     </w:p>
@@ -10598,7 +10486,7 @@
                     </pic:cNvPicPr>
                   </pic:nvPicPr>
                   <pic:blipFill>
-                    <a:blip r:embed="rId13" cstate="print">
+                    <a:blip r:embed="rId16" cstate="print">
                       <a:extLst>
                         <a:ext uri="{28A0092B-C50C-407E-A947-70E740481C1C}">
                           <a14:useLocalDpi xmlns:a14="http://schemas.microsoft.com/office/drawing/2010/main" val="0"/>
@@ -10708,21 +10596,14 @@
         <w:rPr>
           <w:lang w:val="en-US"/>
         </w:rPr>
-        <w:t xml:space="preserve">Download your report. Indeed, the app enables the user to download a report of what he did during the session. This report includes the plots from the overview, the plots, table and </w:t>
-      </w:r>
-      <w:proofErr w:type="spellStart"/>
-      <w:r>
-        <w:rPr>
-          <w:lang w:val="en-US"/>
-        </w:rPr>
-        <w:t>wordcloud</w:t>
-      </w:r>
-      <w:proofErr w:type="spellEnd"/>
-      <w:r>
-        <w:rPr>
-          <w:lang w:val="en-US"/>
-        </w:rPr>
-        <w:t xml:space="preserve"> of the selected points. </w:t>
+        <w:t xml:space="preserve">Download your report. Indeed, the app enables the user to download a report of what he did during the session. This report includes the plots from the overview, the plots, table and wordcloud of the </w:t>
+      </w:r>
+      <w:r>
+        <w:rPr>
+          <w:lang w:val="en-US"/>
+        </w:rPr>
+        <w:lastRenderedPageBreak/>
+        <w:t xml:space="preserve">selected points. </w:t>
       </w:r>
       <w:r>
         <w:rPr>
@@ -10741,7 +10622,6 @@
           <w:noProof/>
           <w:lang w:eastAsia="fr-FR"/>
         </w:rPr>
-        <w:lastRenderedPageBreak/>
         <w:drawing>
           <wp:inline distT="0" distB="0" distL="0" distR="0" wp14:anchorId="5EB7793F" wp14:editId="3FB34DAA">
             <wp:extent cx="2349500" cy="4673461"/>
@@ -10760,7 +10640,7 @@
                     </pic:cNvPicPr>
                   </pic:nvPicPr>
                   <pic:blipFill>
-                    <a:blip r:embed="rId14">
+                    <a:blip r:embed="rId17">
                       <a:extLst>
                         <a:ext uri="{28A0092B-C50C-407E-A947-70E740481C1C}">
                           <a14:useLocalDpi xmlns:a14="http://schemas.microsoft.com/office/drawing/2010/main" val="0"/>
@@ -10880,33 +10760,11 @@
         </w:rPr>
       </w:pPr>
       <w:bookmarkStart w:id="11" w:name="_Toc517871432"/>
-      <w:proofErr w:type="gramStart"/>
-      <w:r>
-        <w:rPr>
-          <w:lang w:val="en-US"/>
-        </w:rPr>
-        <w:t>One word</w:t>
-      </w:r>
-      <w:proofErr w:type="gramEnd"/>
-      <w:r>
-        <w:rPr>
-          <w:lang w:val="en-US"/>
-        </w:rPr>
-        <w:t xml:space="preserve"> </w:t>
-      </w:r>
-      <w:proofErr w:type="spellStart"/>
-      <w:r>
-        <w:rPr>
-          <w:lang w:val="en-US"/>
-        </w:rPr>
-        <w:t>word</w:t>
-      </w:r>
-      <w:proofErr w:type="spellEnd"/>
-      <w:r>
-        <w:rPr>
-          <w:lang w:val="en-US"/>
-        </w:rPr>
-        <w:t xml:space="preserve"> cloud</w:t>
+      <w:r>
+        <w:rPr>
+          <w:lang w:val="en-US"/>
+        </w:rPr>
+        <w:t>One word word cloud</w:t>
       </w:r>
       <w:bookmarkEnd w:id="11"/>
     </w:p>
@@ -11014,7 +10872,6 @@
         <w:rPr>
           <w:lang w:val="en-US"/>
         </w:rPr>
-        <w:lastRenderedPageBreak/>
         <w:t>Plots</w:t>
       </w:r>
       <w:bookmarkEnd w:id="13"/>
@@ -11072,21 +10929,7 @@
         <w:rPr>
           <w:lang w:val="en-US"/>
         </w:rPr>
-        <w:t xml:space="preserve">Ordering the points according to the metric. Currently, the points are ordered by the </w:t>
-      </w:r>
-      <w:proofErr w:type="spellStart"/>
-      <w:r>
-        <w:rPr>
-          <w:lang w:val="en-US"/>
-        </w:rPr>
-        <w:t>the</w:t>
-      </w:r>
-      <w:proofErr w:type="spellEnd"/>
-      <w:r>
-        <w:rPr>
-          <w:lang w:val="en-US"/>
-        </w:rPr>
-        <w:t xml:space="preserve"> words’ id, so they don’t appear nice with metrics. There is an easy way to change that and adapt it to the data but it requires either a new column for each metric either a long computational process each time a plot is drawn, so there is a trade-off to do for this feature.</w:t>
+        <w:t>Ordering the points according to the metric. Currently, the points are ordered by the the words’ id, so they don’t appear nice with metrics. There is an easy way to change that and adapt it to the data but it requires either a new column for each metric either a long computational process each time a plot is drawn, so there is a trade-off to do for this feature.</w:t>
       </w:r>
       <w:r>
         <w:rPr>
@@ -11114,7 +10957,6 @@
         </w:rPr>
       </w:pPr>
       <w:bookmarkStart w:id="14" w:name="_Toc517871435"/>
-      <w:proofErr w:type="spellStart"/>
       <w:r>
         <w:rPr>
           <w:lang w:val="en-US"/>
@@ -11122,7 +10964,6 @@
         <w:t>Wordcloud</w:t>
       </w:r>
       <w:bookmarkEnd w:id="14"/>
-      <w:proofErr w:type="spellEnd"/>
     </w:p>
     <w:p>
       <w:pPr>
@@ -11208,15 +11049,7 @@
         <w:br/>
       </w:r>
       <w:r>
-        <w:t xml:space="preserve">Colette </w:t>
-      </w:r>
-      <w:proofErr w:type="spellStart"/>
-      <w:r>
-        <w:t>Voisembert</w:t>
-      </w:r>
-      <w:proofErr w:type="spellEnd"/>
-      <w:r>
-        <w:t xml:space="preserve"> </w:t>
+        <w:t xml:space="preserve">Colette Voisembert </w:t>
       </w:r>
       <w:r>
         <w:tab/>
@@ -11224,7 +11057,7 @@
       <w:r>
         <w:tab/>
       </w:r>
-      <w:hyperlink r:id="rId15" w:history="1">
+      <w:hyperlink r:id="rId18" w:history="1">
         <w:r>
           <w:rPr>
             <w:rStyle w:val="Lienhypertexte"/>
@@ -11234,21 +11067,8 @@
       </w:hyperlink>
     </w:p>
     <w:p>
-      <w:proofErr w:type="spellStart"/>
-      <w:r>
-        <w:t>Leon</w:t>
-      </w:r>
-      <w:proofErr w:type="spellEnd"/>
-      <w:r>
-        <w:t xml:space="preserve"> </w:t>
-      </w:r>
-      <w:proofErr w:type="spellStart"/>
-      <w:r>
-        <w:t>Migus</w:t>
-      </w:r>
-      <w:proofErr w:type="spellEnd"/>
-      <w:r>
-        <w:t xml:space="preserve"> </w:t>
+      <w:r>
+        <w:t xml:space="preserve">Leon Migus </w:t>
       </w:r>
       <w:r>
         <w:tab/>
@@ -11259,7 +11079,7 @@
       <w:r>
         <w:tab/>
       </w:r>
-      <w:hyperlink r:id="rId16" w:history="1">
+      <w:hyperlink r:id="rId19" w:history="1">
         <w:r>
           <w:rPr>
             <w:rStyle w:val="Lienhypertexte"/>
@@ -11269,7 +11089,7 @@
       </w:hyperlink>
     </w:p>
     <w:sectPr>
-      <w:footerReference w:type="default" r:id="rId17"/>
+      <w:footerReference w:type="default" r:id="rId20"/>
       <w:pgSz w:w="11906" w:h="16838"/>
       <w:pgMar w:top="1417" w:right="1417" w:bottom="1417" w:left="1417" w:header="708" w:footer="708" w:gutter="0"/>
       <w:pgNumType w:start="0"/>
@@ -11336,7 +11156,7 @@
           <w:rPr>
             <w:noProof/>
           </w:rPr>
-          <w:t>9</w:t>
+          <w:t>6</w:t>
         </w:r>
         <w:r>
           <w:fldChar w:fldCharType="end"/>
@@ -11663,7 +11483,7 @@
         <w:rFonts w:hint="default"/>
       </w:rPr>
     </w:lvl>
-    <w:lvl w:ilvl="1" w:tplc="040C0019" w:tentative="1">
+    <w:lvl w:ilvl="1" w:tplc="040C0019">
       <w:start w:val="1"/>
       <w:numFmt w:val="lowerLetter"/>
       <w:lvlText w:val="%2."/>
@@ -13762,7 +13582,7 @@
 </file>
 
 <file path=customXml/itemProps2.xml><?xml version="1.0" encoding="utf-8"?>
-<ds:datastoreItem xmlns:ds="http://schemas.openxmlformats.org/officeDocument/2006/customXml" ds:itemID="{BBB84E58-A40E-4487-98FE-F21059DA1299}">
+<ds:datastoreItem xmlns:ds="http://schemas.openxmlformats.org/officeDocument/2006/customXml" ds:itemID="{54126CCA-4BC8-4A2E-AEF1-BAEE3B100779}">
   <ds:schemaRefs>
     <ds:schemaRef ds:uri="http://schemas.openxmlformats.org/officeDocument/2006/bibliography"/>
   </ds:schemaRefs>

</xml_diff>

<commit_message>
guide with data draft ok
</commit_message>
<xml_diff>
--- a/guide/guide_word.docx
+++ b/guide/guide_word.docx
@@ -9528,6 +9528,12 @@
         </w:rPr>
         <w:t xml:space="preserve">The data screen is mainly used to load your data into the app. You can choose how to read it, and if you want, which tokenization to apply. </w:t>
       </w:r>
+      <w:r>
+        <w:rPr>
+          <w:lang w:val="en-US"/>
+        </w:rPr>
+        <w:t>If you want to use the app without putting your data in it, choose “Choose data 1” and “1” in “Which load data do you want?”.</w:t>
+      </w:r>
     </w:p>
     <w:p>
       <w:pPr>
@@ -9667,8 +9673,6 @@
         </w:rPr>
         <w:t xml:space="preserve">last words of people </w:t>
       </w:r>
-      <w:bookmarkStart w:id="8" w:name="_GoBack"/>
-      <w:bookmarkEnd w:id="8"/>
       <w:r>
         <w:rPr>
           <w:lang w:val="en-US"/>
@@ -9722,6 +9726,7 @@
           <w:noProof/>
           <w:lang w:eastAsia="fr-FR"/>
         </w:rPr>
+        <w:lastRenderedPageBreak/>
         <w:drawing>
           <wp:anchor distT="0" distB="0" distL="114300" distR="114300" simplePos="0" relativeHeight="251665408" behindDoc="0" locked="0" layoutInCell="1" allowOverlap="1" wp14:anchorId="62BB9756" wp14:editId="51A9A724">
             <wp:simplePos x="0" y="0"/>
@@ -9863,6 +9868,132 @@
           <w:lang w:val="en-US"/>
         </w:rPr>
       </w:pPr>
+      <w:bookmarkStart w:id="8" w:name="_GoBack"/>
+      <w:bookmarkEnd w:id="8"/>
+    </w:p>
+    <w:p>
+      <w:pPr>
+        <w:rPr>
+          <w:color w:val="000000" w:themeColor="text1"/>
+          <w:lang w:val="en-US"/>
+        </w:rPr>
+      </w:pPr>
+      <w:r>
+        <w:rPr>
+          <w:noProof/>
+          <w:lang w:eastAsia="fr-FR"/>
+        </w:rPr>
+        <w:drawing>
+          <wp:anchor distT="0" distB="0" distL="114300" distR="114300" simplePos="0" relativeHeight="251666432" behindDoc="0" locked="0" layoutInCell="1" allowOverlap="1">
+            <wp:simplePos x="0" y="0"/>
+            <wp:positionH relativeFrom="column">
+              <wp:posOffset>1918335</wp:posOffset>
+            </wp:positionH>
+            <wp:positionV relativeFrom="paragraph">
+              <wp:posOffset>1905</wp:posOffset>
+            </wp:positionV>
+            <wp:extent cx="3843655" cy="1917700"/>
+            <wp:effectExtent l="0" t="0" r="4445" b="6350"/>
+            <wp:wrapSquare wrapText="bothSides"/>
+            <wp:docPr id="42" name="Image 42"/>
+            <wp:cNvGraphicFramePr>
+              <a:graphicFrameLocks xmlns:a="http://schemas.openxmlformats.org/drawingml/2006/main" noChangeAspect="1"/>
+            </wp:cNvGraphicFramePr>
+            <a:graphic xmlns:a="http://schemas.openxmlformats.org/drawingml/2006/main">
+              <a:graphicData uri="http://schemas.openxmlformats.org/drawingml/2006/picture">
+                <pic:pic xmlns:pic="http://schemas.openxmlformats.org/drawingml/2006/picture">
+                  <pic:nvPicPr>
+                    <pic:cNvPr id="1" name=""/>
+                    <pic:cNvPicPr/>
+                  </pic:nvPicPr>
+                  <pic:blipFill>
+                    <a:blip r:embed="rId14">
+                      <a:extLst>
+                        <a:ext uri="{28A0092B-C50C-407E-A947-70E740481C1C}">
+                          <a14:useLocalDpi xmlns:a14="http://schemas.microsoft.com/office/drawing/2010/main" val="0"/>
+                        </a:ext>
+                      </a:extLst>
+                    </a:blip>
+                    <a:stretch>
+                      <a:fillRect/>
+                    </a:stretch>
+                  </pic:blipFill>
+                  <pic:spPr>
+                    <a:xfrm>
+                      <a:off x="0" y="0"/>
+                      <a:ext cx="3843655" cy="1917700"/>
+                    </a:xfrm>
+                    <a:prstGeom prst="rect">
+                      <a:avLst/>
+                    </a:prstGeom>
+                  </pic:spPr>
+                </pic:pic>
+              </a:graphicData>
+            </a:graphic>
+            <wp14:sizeRelH relativeFrom="page">
+              <wp14:pctWidth>0</wp14:pctWidth>
+            </wp14:sizeRelH>
+            <wp14:sizeRelV relativeFrom="page">
+              <wp14:pctHeight>0</wp14:pctHeight>
+            </wp14:sizeRelV>
+          </wp:anchor>
+        </w:drawing>
+      </w:r>
+      <w:r>
+        <w:rPr>
+          <w:lang w:val="en-US"/>
+        </w:rPr>
+        <w:t xml:space="preserve">This is the box where you can choose which function will read your data. There might not be an appropriate function here for your data. In this case, read </w:t>
+      </w:r>
+      <w:r>
+        <w:rPr>
+          <w:color w:val="FF0000"/>
+          <w:lang w:val="en-US"/>
+        </w:rPr>
+        <w:t xml:space="preserve">………. </w:t>
+      </w:r>
+      <w:r>
+        <w:rPr>
+          <w:color w:val="000000" w:themeColor="text1"/>
+          <w:lang w:val="en-US"/>
+        </w:rPr>
+        <w:t>t</w:t>
+      </w:r>
+      <w:r>
+        <w:rPr>
+          <w:color w:val="000000" w:themeColor="text1"/>
+          <w:lang w:val="en-US"/>
+        </w:rPr>
+        <w:t>o learn how to add one.</w:t>
+      </w:r>
+    </w:p>
+    <w:p>
+      <w:pPr>
+        <w:rPr>
+          <w:lang w:val="en-US"/>
+        </w:rPr>
+      </w:pPr>
+      <w:r>
+        <w:rPr>
+          <w:color w:val="000000" w:themeColor="text1"/>
+          <w:lang w:val="en-US"/>
+        </w:rPr>
+        <w:t>You can see below the checkboxes the description of each function, along with the input needed. You can also see the file location and name of the file you selected or the folder location if you have chosen this option.</w:t>
+      </w:r>
+    </w:p>
+    <w:p>
+      <w:pPr>
+        <w:rPr>
+          <w:lang w:val="en-US"/>
+        </w:rPr>
+      </w:pPr>
+    </w:p>
+    <w:p>
+      <w:pPr>
+        <w:rPr>
+          <w:lang w:val="en-US"/>
+        </w:rPr>
+      </w:pPr>
     </w:p>
     <w:p>
       <w:pPr>
@@ -10027,6 +10158,7 @@
         <w:rPr>
           <w:lang w:val="en-US"/>
         </w:rPr>
+        <w:lastRenderedPageBreak/>
         <w:t>See a data table, in which you can change the order of the data as you wish, find a word you are looking for…</w:t>
       </w:r>
     </w:p>
@@ -10112,7 +10244,7 @@
                     </pic:cNvPicPr>
                   </pic:nvPicPr>
                   <pic:blipFill>
-                    <a:blip r:embed="rId14" cstate="print">
+                    <a:blip r:embed="rId15" cstate="print">
                       <a:extLst>
                         <a:ext uri="{28A0092B-C50C-407E-A947-70E740481C1C}">
                           <a14:useLocalDpi xmlns:a14="http://schemas.microsoft.com/office/drawing/2010/main" val="0"/>
@@ -10196,7 +10328,6 @@
           <w:noProof/>
           <w:lang w:eastAsia="fr-FR"/>
         </w:rPr>
-        <w:lastRenderedPageBreak/>
         <w:drawing>
           <wp:inline distT="0" distB="0" distL="0" distR="0" wp14:anchorId="35644CBF" wp14:editId="63E11333">
             <wp:extent cx="5760720" cy="1976393"/>
@@ -10215,7 +10346,7 @@
                     </pic:cNvPicPr>
                   </pic:nvPicPr>
                   <pic:blipFill>
-                    <a:blip r:embed="rId15" cstate="print">
+                    <a:blip r:embed="rId16" cstate="print">
                       <a:extLst>
                         <a:ext uri="{28A0092B-C50C-407E-A947-70E740481C1C}">
                           <a14:useLocalDpi xmlns:a14="http://schemas.microsoft.com/office/drawing/2010/main" val="0"/>
@@ -10381,6 +10512,7 @@
         <w:rPr>
           <w:lang w:val="en-US"/>
         </w:rPr>
+        <w:lastRenderedPageBreak/>
         <w:t>See a word cloud, with the words selected in the previous plot (the one in the “Plot overview” page).</w:t>
       </w:r>
     </w:p>
@@ -10486,7 +10618,7 @@
                     </pic:cNvPicPr>
                   </pic:nvPicPr>
                   <pic:blipFill>
-                    <a:blip r:embed="rId16" cstate="print">
+                    <a:blip r:embed="rId17" cstate="print">
                       <a:extLst>
                         <a:ext uri="{28A0092B-C50C-407E-A947-70E740481C1C}">
                           <a14:useLocalDpi xmlns:a14="http://schemas.microsoft.com/office/drawing/2010/main" val="0"/>
@@ -10596,14 +10728,7 @@
         <w:rPr>
           <w:lang w:val="en-US"/>
         </w:rPr>
-        <w:t xml:space="preserve">Download your report. Indeed, the app enables the user to download a report of what he did during the session. This report includes the plots from the overview, the plots, table and wordcloud of the </w:t>
-      </w:r>
-      <w:r>
-        <w:rPr>
-          <w:lang w:val="en-US"/>
-        </w:rPr>
-        <w:lastRenderedPageBreak/>
-        <w:t xml:space="preserve">selected points. </w:t>
+        <w:t xml:space="preserve">Download your report. Indeed, the app enables the user to download a report of what he did during the session. This report includes the plots from the overview, the plots, table and wordcloud of the selected points. </w:t>
       </w:r>
       <w:r>
         <w:rPr>
@@ -10622,6 +10747,7 @@
           <w:noProof/>
           <w:lang w:eastAsia="fr-FR"/>
         </w:rPr>
+        <w:lastRenderedPageBreak/>
         <w:drawing>
           <wp:inline distT="0" distB="0" distL="0" distR="0" wp14:anchorId="5EB7793F" wp14:editId="3FB34DAA">
             <wp:extent cx="2349500" cy="4673461"/>
@@ -10640,7 +10766,7 @@
                     </pic:cNvPicPr>
                   </pic:nvPicPr>
                   <pic:blipFill>
-                    <a:blip r:embed="rId17">
+                    <a:blip r:embed="rId18">
                       <a:extLst>
                         <a:ext uri="{28A0092B-C50C-407E-A947-70E740481C1C}">
                           <a14:useLocalDpi xmlns:a14="http://schemas.microsoft.com/office/drawing/2010/main" val="0"/>
@@ -10872,6 +10998,7 @@
         <w:rPr>
           <w:lang w:val="en-US"/>
         </w:rPr>
+        <w:lastRenderedPageBreak/>
         <w:t>Plots</w:t>
       </w:r>
       <w:bookmarkEnd w:id="13"/>
@@ -11057,7 +11184,7 @@
       <w:r>
         <w:tab/>
       </w:r>
-      <w:hyperlink r:id="rId18" w:history="1">
+      <w:hyperlink r:id="rId19" w:history="1">
         <w:r>
           <w:rPr>
             <w:rStyle w:val="Lienhypertexte"/>
@@ -11079,7 +11206,7 @@
       <w:r>
         <w:tab/>
       </w:r>
-      <w:hyperlink r:id="rId19" w:history="1">
+      <w:hyperlink r:id="rId20" w:history="1">
         <w:r>
           <w:rPr>
             <w:rStyle w:val="Lienhypertexte"/>
@@ -11089,7 +11216,7 @@
       </w:hyperlink>
     </w:p>
     <w:sectPr>
-      <w:footerReference w:type="default" r:id="rId20"/>
+      <w:footerReference w:type="default" r:id="rId21"/>
       <w:pgSz w:w="11906" w:h="16838"/>
       <w:pgMar w:top="1417" w:right="1417" w:bottom="1417" w:left="1417" w:header="708" w:footer="708" w:gutter="0"/>
       <w:pgNumType w:start="0"/>
@@ -11156,7 +11283,7 @@
           <w:rPr>
             <w:noProof/>
           </w:rPr>
-          <w:t>6</w:t>
+          <w:t>7</w:t>
         </w:r>
         <w:r>
           <w:fldChar w:fldCharType="end"/>
@@ -13582,7 +13709,7 @@
 </file>
 
 <file path=customXml/itemProps2.xml><?xml version="1.0" encoding="utf-8"?>
-<ds:datastoreItem xmlns:ds="http://schemas.openxmlformats.org/officeDocument/2006/customXml" ds:itemID="{54126CCA-4BC8-4A2E-AEF1-BAEE3B100779}">
+<ds:datastoreItem xmlns:ds="http://schemas.openxmlformats.org/officeDocument/2006/customXml" ds:itemID="{57E243C6-7E8D-4B6A-AA18-AABDA0DF77FE}">
   <ds:schemaRefs>
     <ds:schemaRef ds:uri="http://schemas.openxmlformats.org/officeDocument/2006/bibliography"/>
   </ds:schemaRefs>

</xml_diff>

<commit_message>
end of the day
</commit_message>
<xml_diff>
--- a/guide/guide_word.docx
+++ b/guide/guide_word.docx
@@ -12349,19 +12349,7 @@
         <w:rPr>
           <w:lang w:val="en-US"/>
         </w:rPr>
-        <w:t>\</w:t>
-      </w:r>
-      <w:r>
-        <w:rPr>
-          <w:lang w:val="en-US"/>
-        </w:rPr>
-        <w:t>table_info.</w:t>
-      </w:r>
-      <w:r>
-        <w:rPr>
-          <w:lang w:val="en-US"/>
-        </w:rPr>
-        <w:t>R</w:t>
+        <w:t>\table_info.R</w:t>
       </w:r>
     </w:p>
     <w:p>
@@ -12403,19 +12391,7 @@
         <w:rPr>
           <w:lang w:val="en-US"/>
         </w:rPr>
-        <w:t>\</w:t>
-      </w:r>
-      <w:r>
-        <w:rPr>
-          <w:lang w:val="en-US"/>
-        </w:rPr>
-        <w:t>after_choose_token</w:t>
-      </w:r>
-      <w:r>
-        <w:rPr>
-          <w:lang w:val="en-US"/>
-        </w:rPr>
-        <w:t>.R</w:t>
+        <w:t>\after_choose_token.R</w:t>
       </w:r>
     </w:p>
     <w:p>
@@ -12799,21 +12775,7 @@
             <w:rStyle w:val="Lienhypertexte"/>
             <w:lang w:val="en-US"/>
           </w:rPr>
-          <w:t>this l</w:t>
-        </w:r>
-        <w:r>
-          <w:rPr>
-            <w:rStyle w:val="Lienhypertexte"/>
-            <w:lang w:val="en-US"/>
-          </w:rPr>
-          <w:t>i</w:t>
-        </w:r>
-        <w:r>
-          <w:rPr>
-            <w:rStyle w:val="Lienhypertexte"/>
-            <w:lang w:val="en-US"/>
-          </w:rPr>
-          <w:t>nk</w:t>
+          <w:t>this link</w:t>
         </w:r>
       </w:hyperlink>
       <w:r>
@@ -13271,6 +13233,42 @@
         <w:pStyle w:val="Paragraphedeliste"/>
         <w:numPr>
           <w:ilvl w:val="0"/>
+          <w:numId w:val="18"/>
+        </w:numPr>
+        <w:rPr>
+          <w:lang w:val="en-US"/>
+        </w:rPr>
+      </w:pPr>
+      <w:r>
+        <w:rPr>
+          <w:lang w:val="en-US"/>
+        </w:rPr>
+        <w:t>Internship_NLP_CU-master\preprocessing\stop_word</w:t>
+      </w:r>
+    </w:p>
+    <w:p>
+      <w:pPr>
+        <w:pStyle w:val="Paragraphedeliste"/>
+        <w:numPr>
+          <w:ilvl w:val="0"/>
+          <w:numId w:val="18"/>
+        </w:numPr>
+        <w:rPr>
+          <w:lang w:val="en-US"/>
+        </w:rPr>
+      </w:pPr>
+      <w:r>
+        <w:rPr>
+          <w:lang w:val="en-US"/>
+        </w:rPr>
+        <w:t>Internship_NLP_CU-master\preprocessing\normalization</w:t>
+      </w:r>
+    </w:p>
+    <w:p>
+      <w:pPr>
+        <w:pStyle w:val="Paragraphedeliste"/>
+        <w:numPr>
+          <w:ilvl w:val="0"/>
           <w:numId w:val="14"/>
         </w:numPr>
         <w:rPr>
@@ -13457,6 +13455,7 @@
           <w:noProof/>
           <w:lang w:eastAsia="fr-FR"/>
         </w:rPr>
+        <w:lastRenderedPageBreak/>
         <w:drawing>
           <wp:anchor distT="0" distB="0" distL="114300" distR="114300" simplePos="0" relativeHeight="251683840" behindDoc="0" locked="0" layoutInCell="1" allowOverlap="1" wp14:anchorId="28916733" wp14:editId="6D30D2E3">
             <wp:simplePos x="0" y="0"/>
@@ -13519,7 +13518,6 @@
           <w:noProof/>
           <w:lang w:eastAsia="fr-FR"/>
         </w:rPr>
-        <w:lastRenderedPageBreak/>
         <w:drawing>
           <wp:anchor distT="0" distB="0" distL="114300" distR="114300" simplePos="0" relativeHeight="251684864" behindDoc="0" locked="0" layoutInCell="1" allowOverlap="1" wp14:anchorId="00D8AFE9" wp14:editId="13E1389E">
             <wp:simplePos x="0" y="0"/>
@@ -14030,7 +14028,6 @@
         <w:rPr>
           <w:lang w:val="en-US"/>
         </w:rPr>
-        <w:lastRenderedPageBreak/>
         <w:t>Filter</w:t>
       </w:r>
     </w:p>
@@ -14447,13 +14444,7 @@
         <w:rPr>
           <w:lang w:val="en-US"/>
         </w:rPr>
-        <w:t>T</w:t>
-      </w:r>
-      <w:r>
-        <w:rPr>
-          <w:lang w:val="en-US"/>
-        </w:rPr>
-        <w:t>his box is a wordcloud. The sizes of the words are proportional to the frequency. The words in this wordcloud are the ones selected in the previous plot (in the “Overview”). You h</w:t>
+        <w:t>This box is a wordcloud. The sizes of the words are proportional to the frequency. The words in this wordcloud are the ones selected in the previous plot (in the “Overview”). You h</w:t>
       </w:r>
       <w:r>
         <w:rPr>
@@ -14519,6 +14510,7 @@
         <w:rPr>
           <w:lang w:val="en-US"/>
         </w:rPr>
+        <w:lastRenderedPageBreak/>
         <w:t>Word in context</w:t>
       </w:r>
     </w:p>
@@ -14553,7 +14545,6 @@
         <w:rPr>
           <w:lang w:val="en-US"/>
         </w:rPr>
-        <w:lastRenderedPageBreak/>
         <w:t xml:space="preserve">Files used for this screen: </w:t>
       </w:r>
     </w:p>
@@ -14754,21 +14745,7 @@
           <w:rStyle w:val="tl8wme"/>
           <w:lang w:val="en-US"/>
         </w:rPr>
-        <w:t xml:space="preserve">This screen allows a more detail analysis link to a </w:t>
-      </w:r>
-      <w:r>
-        <w:rPr>
-          <w:rStyle w:val="tl8wme"/>
-          <w:lang w:val="en-US"/>
-        </w:rPr>
-        <w:t>specific</w:t>
-      </w:r>
-      <w:r>
-        <w:rPr>
-          <w:rStyle w:val="tl8wme"/>
-          <w:lang w:val="en-US"/>
-        </w:rPr>
-        <w:t xml:space="preserve"> word.</w:t>
+        <w:t>This screen allows a more detail analysis link to a specific word.</w:t>
       </w:r>
       <w:r>
         <w:rPr>
@@ -14979,6 +14956,7 @@
           <w:noProof/>
           <w:lang w:eastAsia="fr-FR"/>
         </w:rPr>
+        <w:lastRenderedPageBreak/>
         <w:drawing>
           <wp:anchor distT="0" distB="0" distL="114300" distR="114300" simplePos="0" relativeHeight="251694080" behindDoc="0" locked="0" layoutInCell="1" allowOverlap="1" wp14:anchorId="54EB08DA" wp14:editId="57BF8250">
             <wp:simplePos x="0" y="0"/>
@@ -15101,14 +15079,7 @@
         <w:rPr>
           <w:lang w:val="en-US"/>
         </w:rPr>
-        <w:t xml:space="preserve"> </w:t>
-      </w:r>
-      <w:r>
-        <w:rPr>
-          <w:lang w:val="en-US"/>
-        </w:rPr>
-        <w:lastRenderedPageBreak/>
-        <w:t>w</w:t>
+        <w:t xml:space="preserve"> w</w:t>
       </w:r>
       <w:r>
         <w:rPr>
@@ -15210,7 +15181,19 @@
         <w:rPr>
           <w:lang w:val="en-US"/>
         </w:rPr>
-        <w:t xml:space="preserve">Files used for this screen: </w:t>
+        <w:t xml:space="preserve">Files used for </w:t>
+      </w:r>
+      <w:r>
+        <w:rPr>
+          <w:lang w:val="en-US"/>
+        </w:rPr>
+        <w:t>the report</w:t>
+      </w:r>
+      <w:r>
+        <w:rPr>
+          <w:lang w:val="en-US"/>
+        </w:rPr>
+        <w:t xml:space="preserve">: </w:t>
       </w:r>
     </w:p>
     <w:p>
@@ -15326,8 +15309,6 @@
         </w:rPr>
         <w:t>md</w:t>
       </w:r>
-      <w:bookmarkStart w:id="11" w:name="_GoBack"/>
-      <w:bookmarkEnd w:id="11"/>
     </w:p>
     <w:p>
       <w:pPr>
@@ -15512,6 +15493,9 @@
       <w:pPr>
         <w:keepNext/>
         <w:jc w:val="center"/>
+        <w:rPr>
+          <w:lang w:val="en-US"/>
+        </w:rPr>
       </w:pPr>
     </w:p>
     <w:p>
@@ -15525,20 +15509,14 @@
           <w:lang w:val="en-US"/>
         </w:rPr>
       </w:pPr>
-      <w:bookmarkStart w:id="12" w:name="_Toc521411654"/>
+      <w:bookmarkStart w:id="11" w:name="_Toc521411654"/>
       <w:r>
         <w:rPr>
           <w:lang w:val="en-US"/>
         </w:rPr>
         <w:t>Identified bugs</w:t>
       </w:r>
-      <w:r>
-        <w:rPr>
-          <w:lang w:val="en-US"/>
-        </w:rPr>
-        <w:t xml:space="preserve"> and improvement</w:t>
-      </w:r>
-      <w:bookmarkEnd w:id="12"/>
+      <w:bookmarkEnd w:id="11"/>
     </w:p>
     <w:p>
       <w:pPr>
@@ -15558,49 +15536,146 @@
           <w:lang w:val="en-US"/>
         </w:rPr>
       </w:pPr>
-      <w:bookmarkStart w:id="13" w:name="_Toc521411655"/>
+      <w:bookmarkStart w:id="12" w:name="_Toc521411655"/>
       <w:r>
         <w:rPr>
           <w:lang w:val="en-US"/>
         </w:rPr>
         <w:t>One word word cloud</w:t>
       </w:r>
+      <w:bookmarkEnd w:id="12"/>
+    </w:p>
+    <w:p>
+      <w:pPr>
+        <w:rPr>
+          <w:lang w:val="en-US"/>
+        </w:rPr>
+      </w:pPr>
+    </w:p>
+    <w:p>
+      <w:pPr>
+        <w:rPr>
+          <w:lang w:val="en-US"/>
+        </w:rPr>
+      </w:pPr>
+      <w:r>
+        <w:rPr>
+          <w:noProof/>
+          <w:lang w:eastAsia="fr-FR"/>
+        </w:rPr>
+        <w:drawing>
+          <wp:inline distT="0" distB="0" distL="0" distR="0">
+            <wp:extent cx="5760720" cy="1530066"/>
+            <wp:effectExtent l="0" t="0" r="0" b="0"/>
+            <wp:docPr id="3" name="Image 3" descr="C:\Users\Projet\Internship_NLP_CU-master\guide\Capture\Capture_1_bug_one_word.PNG"/>
+            <wp:cNvGraphicFramePr>
+              <a:graphicFrameLocks xmlns:a="http://schemas.openxmlformats.org/drawingml/2006/main" noChangeAspect="1"/>
+            </wp:cNvGraphicFramePr>
+            <a:graphic xmlns:a="http://schemas.openxmlformats.org/drawingml/2006/main">
+              <a:graphicData uri="http://schemas.openxmlformats.org/drawingml/2006/picture">
+                <pic:pic xmlns:pic="http://schemas.openxmlformats.org/drawingml/2006/picture">
+                  <pic:nvPicPr>
+                    <pic:cNvPr id="0" name="Picture 1" descr="C:\Users\Projet\Internship_NLP_CU-master\guide\Capture\Capture_1_bug_one_word.PNG"/>
+                    <pic:cNvPicPr>
+                      <a:picLocks noChangeAspect="1" noChangeArrowheads="1"/>
+                    </pic:cNvPicPr>
+                  </pic:nvPicPr>
+                  <pic:blipFill>
+                    <a:blip r:embed="rId44" cstate="print">
+                      <a:extLst>
+                        <a:ext uri="{28A0092B-C50C-407E-A947-70E740481C1C}">
+                          <a14:useLocalDpi xmlns:a14="http://schemas.microsoft.com/office/drawing/2010/main" val="0"/>
+                        </a:ext>
+                      </a:extLst>
+                    </a:blip>
+                    <a:srcRect/>
+                    <a:stretch>
+                      <a:fillRect/>
+                    </a:stretch>
+                  </pic:blipFill>
+                  <pic:spPr bwMode="auto">
+                    <a:xfrm>
+                      <a:off x="0" y="0"/>
+                      <a:ext cx="5760720" cy="1530066"/>
+                    </a:xfrm>
+                    <a:prstGeom prst="rect">
+                      <a:avLst/>
+                    </a:prstGeom>
+                    <a:noFill/>
+                    <a:ln>
+                      <a:noFill/>
+                    </a:ln>
+                  </pic:spPr>
+                </pic:pic>
+              </a:graphicData>
+            </a:graphic>
+          </wp:inline>
+        </w:drawing>
+      </w:r>
+    </w:p>
+    <w:p>
+      <w:pPr>
+        <w:rPr>
+          <w:lang w:val="en-US"/>
+        </w:rPr>
+      </w:pPr>
+    </w:p>
+    <w:p>
+      <w:pPr>
+        <w:rPr>
+          <w:lang w:val="en-US"/>
+        </w:rPr>
+      </w:pPr>
+      <w:r>
+        <w:rPr>
+          <w:lang w:val="en-US"/>
+        </w:rPr>
+        <w:t>In the "Filter" screen of the analysis, when there is only one word selected, no word appears. This problem can appear either by selecting only one word in the plot in the "Overview" screen, either by putting the slider bar of the maximum of words to 1. There is no fix of this bug. It is not a big problem because people usually don't need to have one word wordclouds.</w:t>
+      </w:r>
+    </w:p>
+    <w:p>
+      <w:pPr>
+        <w:pStyle w:val="Titre1"/>
+        <w:numPr>
+          <w:ilvl w:val="0"/>
+          <w:numId w:val="3"/>
+        </w:numPr>
+        <w:rPr>
+          <w:lang w:val="en-US"/>
+        </w:rPr>
+      </w:pPr>
+      <w:r>
+        <w:rPr>
+          <w:lang w:val="en-US"/>
+        </w:rPr>
+        <w:t>I</w:t>
+      </w:r>
+      <w:r>
+        <w:rPr>
+          <w:lang w:val="en-US"/>
+        </w:rPr>
+        <w:t>mprovement</w:t>
+      </w:r>
+      <w:r>
+        <w:rPr>
+          <w:lang w:val="en-US"/>
+        </w:rPr>
+        <w:t>s</w:t>
+      </w:r>
+      <w:bookmarkStart w:id="13" w:name="_GoBack"/>
       <w:bookmarkEnd w:id="13"/>
     </w:p>
     <w:p>
       <w:pPr>
-        <w:rPr>
-          <w:lang w:val="en-US"/>
-        </w:rPr>
-      </w:pPr>
-    </w:p>
-    <w:p>
-      <w:pPr>
-        <w:rPr>
-          <w:lang w:val="en-US"/>
-        </w:rPr>
-      </w:pPr>
-      <w:r>
-        <w:rPr>
-          <w:lang w:val="en-US"/>
-        </w:rPr>
-        <w:t>The word cloud package used in the app doesn’t support to have only word in it. So for instance, if you put</w:t>
-      </w:r>
-      <w:r>
-        <w:rPr>
-          <w:lang w:val="en-US"/>
-        </w:rPr>
-        <w:t xml:space="preserve"> the maximum number of words to one, nothing will appear, but if you put it to two, two words will indeed appear. </w:t>
-      </w:r>
-      <w:r>
-        <w:rPr>
-          <w:lang w:val="en-US"/>
-        </w:rPr>
-        <w:t>This bug is being fixed.</w:t>
-      </w:r>
-    </w:p>
-    <w:p>
-      <w:pPr>
+        <w:pStyle w:val="Titre1"/>
+        <w:rPr>
+          <w:lang w:val="en-US"/>
+        </w:rPr>
+      </w:pPr>
+    </w:p>
+    <w:p>
+      <w:pPr>
+        <w:jc w:val="center"/>
         <w:rPr>
           <w:lang w:val="en-US"/>
         </w:rPr>
@@ -15610,71 +15685,21 @@
       <w:pPr>
         <w:pStyle w:val="Titre2"/>
         <w:numPr>
-          <w:ilvl w:val="0"/>
-          <w:numId w:val="10"/>
+          <w:ilvl w:val="1"/>
+          <w:numId w:val="7"/>
         </w:numPr>
         <w:rPr>
           <w:lang w:val="en-US"/>
         </w:rPr>
       </w:pPr>
-      <w:bookmarkStart w:id="14" w:name="_Toc521411656"/>
-      <w:r>
-        <w:rPr>
-          <w:lang w:val="en-US"/>
-        </w:rPr>
-        <w:lastRenderedPageBreak/>
-        <w:t>Table options change</w:t>
+      <w:bookmarkStart w:id="14" w:name="_Toc521411657"/>
+      <w:r>
+        <w:rPr>
+          <w:lang w:val="en-US"/>
+        </w:rPr>
+        <w:t>Plots</w:t>
       </w:r>
       <w:bookmarkEnd w:id="14"/>
-    </w:p>
-    <w:p>
-      <w:pPr>
-        <w:pStyle w:val="Titre2"/>
-        <w:rPr>
-          <w:lang w:val="en-US"/>
-        </w:rPr>
-      </w:pPr>
-    </w:p>
-    <w:p>
-      <w:pPr>
-        <w:rPr>
-          <w:lang w:val="en-US"/>
-        </w:rPr>
-      </w:pPr>
-      <w:r>
-        <w:rPr>
-          <w:lang w:val="en-US"/>
-        </w:rPr>
-        <w:t xml:space="preserve">This bug appears in the “Plot overview” page in a particular situation. If you select the plot, then change the options of the data table, and deselect the plot, the options will not remain the same. So for instance if you select the plot, change the number of entries from 5 to 20 in the table, and deselect the plot, then the number of entries will be 5 instead of 20. </w:t>
-      </w:r>
-    </w:p>
-    <w:p>
-      <w:pPr>
-        <w:jc w:val="center"/>
-        <w:rPr>
-          <w:lang w:val="en-US"/>
-        </w:rPr>
-      </w:pPr>
-    </w:p>
-    <w:p>
-      <w:pPr>
-        <w:pStyle w:val="Titre2"/>
-        <w:numPr>
-          <w:ilvl w:val="0"/>
-          <w:numId w:val="10"/>
-        </w:numPr>
-        <w:rPr>
-          <w:lang w:val="en-US"/>
-        </w:rPr>
-      </w:pPr>
-      <w:bookmarkStart w:id="15" w:name="_Toc521411657"/>
-      <w:r>
-        <w:rPr>
-          <w:lang w:val="en-US"/>
-        </w:rPr>
-        <w:t>Plots</w:t>
-      </w:r>
-      <w:bookmarkEnd w:id="15"/>
     </w:p>
     <w:p>
       <w:pPr>
@@ -15747,53 +15772,6 @@
     </w:p>
     <w:p>
       <w:pPr>
-        <w:pStyle w:val="Titre2"/>
-        <w:numPr>
-          <w:ilvl w:val="0"/>
-          <w:numId w:val="10"/>
-        </w:numPr>
-        <w:rPr>
-          <w:lang w:val="en-US"/>
-        </w:rPr>
-      </w:pPr>
-      <w:bookmarkStart w:id="16" w:name="_Toc521411658"/>
-      <w:r>
-        <w:rPr>
-          <w:lang w:val="en-US"/>
-        </w:rPr>
-        <w:t>Wordcloud</w:t>
-      </w:r>
-      <w:bookmarkEnd w:id="16"/>
-    </w:p>
-    <w:p>
-      <w:pPr>
-        <w:rPr>
-          <w:lang w:val="en-US"/>
-        </w:rPr>
-      </w:pPr>
-    </w:p>
-    <w:p>
-      <w:pPr>
-        <w:rPr>
-          <w:lang w:val="en-US"/>
-        </w:rPr>
-      </w:pPr>
-      <w:r>
-        <w:rPr>
-          <w:lang w:val="en-US"/>
-        </w:rPr>
-        <w:t>There is another problem with the word cloud, but it is minor. Sometimes, when passing from the word cloud, and selecting a word in it, to the previous page (“Plot overview”), and then going back again at the word cloud without selecting words in the plot, the word cloud is empty (which is normal), but there is still the hover style from the word selected the last time.</w:t>
-      </w:r>
-    </w:p>
-    <w:p>
-      <w:pPr>
-        <w:rPr>
-          <w:lang w:val="en-US"/>
-        </w:rPr>
-      </w:pPr>
-    </w:p>
-    <w:p>
-      <w:pPr>
         <w:rPr>
           <w:lang w:val="en-US"/>
         </w:rPr>
@@ -15813,14 +15791,15 @@
           <w:lang w:val="en-US"/>
         </w:rPr>
       </w:pPr>
-      <w:bookmarkStart w:id="17" w:name="_Toc521411659"/>
-      <w:r>
-        <w:rPr>
-          <w:lang w:val="en-US"/>
-        </w:rPr>
+      <w:bookmarkStart w:id="15" w:name="_Toc521411659"/>
+      <w:r>
+        <w:rPr>
+          <w:lang w:val="en-US"/>
+        </w:rPr>
+        <w:lastRenderedPageBreak/>
         <w:t>Contact</w:t>
       </w:r>
-      <w:bookmarkEnd w:id="17"/>
+      <w:bookmarkEnd w:id="15"/>
     </w:p>
     <w:p>
       <w:pPr>
@@ -15857,7 +15836,7 @@
       <w:r>
         <w:tab/>
       </w:r>
-      <w:hyperlink r:id="rId44" w:history="1">
+      <w:hyperlink r:id="rId45" w:history="1">
         <w:r>
           <w:rPr>
             <w:rStyle w:val="Lienhypertexte"/>
@@ -15879,7 +15858,7 @@
       <w:r>
         <w:tab/>
       </w:r>
-      <w:hyperlink r:id="rId45" w:history="1">
+      <w:hyperlink r:id="rId46" w:history="1">
         <w:r>
           <w:rPr>
             <w:rStyle w:val="Lienhypertexte"/>
@@ -15889,7 +15868,7 @@
       </w:hyperlink>
     </w:p>
     <w:sectPr>
-      <w:footerReference w:type="default" r:id="rId46"/>
+      <w:footerReference w:type="default" r:id="rId47"/>
       <w:pgSz w:w="11906" w:h="16838"/>
       <w:pgMar w:top="1417" w:right="1417" w:bottom="1417" w:left="1417" w:header="708" w:footer="708" w:gutter="0"/>
       <w:pgNumType w:start="0"/>
@@ -15956,7 +15935,7 @@
           <w:rPr>
             <w:noProof/>
           </w:rPr>
-          <w:t>18</w:t>
+          <w:t>19</w:t>
         </w:r>
         <w:r>
           <w:fldChar w:fldCharType="end"/>
@@ -16178,9 +16157,98 @@
     </w:lvl>
   </w:abstractNum>
   <w:abstractNum w:abstractNumId="2" w15:restartNumberingAfterBreak="0">
-    <w:nsid w:val="069A667C"/>
+    <w:nsid w:val="054C5B45"/>
     <w:multiLevelType w:val="hybridMultilevel"/>
-    <w:tmpl w:val="D8C24D92"/>
+    <w:tmpl w:val="CF9C0ACA"/>
+    <w:lvl w:ilvl="0" w:tplc="EE2EFFD8">
+      <w:start w:val="1"/>
+      <w:numFmt w:val="upperRoman"/>
+      <w:lvlText w:val="%1."/>
+      <w:lvlJc w:val="left"/>
+      <w:pPr>
+        <w:ind w:left="1080" w:hanging="720"/>
+      </w:pPr>
+      <w:rPr>
+        <w:rFonts w:hint="default"/>
+      </w:rPr>
+    </w:lvl>
+    <w:lvl w:ilvl="1" w:tplc="040C0019" w:tentative="1">
+      <w:start w:val="1"/>
+      <w:numFmt w:val="lowerLetter"/>
+      <w:lvlText w:val="%2."/>
+      <w:lvlJc w:val="left"/>
+      <w:pPr>
+        <w:ind w:left="1440" w:hanging="360"/>
+      </w:pPr>
+    </w:lvl>
+    <w:lvl w:ilvl="2" w:tplc="040C001B" w:tentative="1">
+      <w:start w:val="1"/>
+      <w:numFmt w:val="lowerRoman"/>
+      <w:lvlText w:val="%3."/>
+      <w:lvlJc w:val="right"/>
+      <w:pPr>
+        <w:ind w:left="2160" w:hanging="180"/>
+      </w:pPr>
+    </w:lvl>
+    <w:lvl w:ilvl="3" w:tplc="040C000F" w:tentative="1">
+      <w:start w:val="1"/>
+      <w:numFmt w:val="decimal"/>
+      <w:lvlText w:val="%4."/>
+      <w:lvlJc w:val="left"/>
+      <w:pPr>
+        <w:ind w:left="2880" w:hanging="360"/>
+      </w:pPr>
+    </w:lvl>
+    <w:lvl w:ilvl="4" w:tplc="040C0019" w:tentative="1">
+      <w:start w:val="1"/>
+      <w:numFmt w:val="lowerLetter"/>
+      <w:lvlText w:val="%5."/>
+      <w:lvlJc w:val="left"/>
+      <w:pPr>
+        <w:ind w:left="3600" w:hanging="360"/>
+      </w:pPr>
+    </w:lvl>
+    <w:lvl w:ilvl="5" w:tplc="040C001B" w:tentative="1">
+      <w:start w:val="1"/>
+      <w:numFmt w:val="lowerRoman"/>
+      <w:lvlText w:val="%6."/>
+      <w:lvlJc w:val="right"/>
+      <w:pPr>
+        <w:ind w:left="4320" w:hanging="180"/>
+      </w:pPr>
+    </w:lvl>
+    <w:lvl w:ilvl="6" w:tplc="040C000F" w:tentative="1">
+      <w:start w:val="1"/>
+      <w:numFmt w:val="decimal"/>
+      <w:lvlText w:val="%7."/>
+      <w:lvlJc w:val="left"/>
+      <w:pPr>
+        <w:ind w:left="5040" w:hanging="360"/>
+      </w:pPr>
+    </w:lvl>
+    <w:lvl w:ilvl="7" w:tplc="040C0019" w:tentative="1">
+      <w:start w:val="1"/>
+      <w:numFmt w:val="lowerLetter"/>
+      <w:lvlText w:val="%8."/>
+      <w:lvlJc w:val="left"/>
+      <w:pPr>
+        <w:ind w:left="5760" w:hanging="360"/>
+      </w:pPr>
+    </w:lvl>
+    <w:lvl w:ilvl="8" w:tplc="040C001B" w:tentative="1">
+      <w:start w:val="1"/>
+      <w:numFmt w:val="lowerRoman"/>
+      <w:lvlText w:val="%9."/>
+      <w:lvlJc w:val="right"/>
+      <w:pPr>
+        <w:ind w:left="6480" w:hanging="180"/>
+      </w:pPr>
+    </w:lvl>
+  </w:abstractNum>
+  <w:abstractNum w:abstractNumId="3" w15:restartNumberingAfterBreak="0">
+    <w:nsid w:val="06761F0F"/>
+    <w:multiLevelType w:val="hybridMultilevel"/>
+    <w:tmpl w:val="62AE1CA2"/>
     <w:lvl w:ilvl="0" w:tplc="040C0001">
       <w:start w:val="1"/>
       <w:numFmt w:val="bullet"/>
@@ -16290,10 +16358,10 @@
       </w:rPr>
     </w:lvl>
   </w:abstractNum>
-  <w:abstractNum w:abstractNumId="3" w15:restartNumberingAfterBreak="0">
-    <w:nsid w:val="069C4A3A"/>
+  <w:abstractNum w:abstractNumId="4" w15:restartNumberingAfterBreak="0">
+    <w:nsid w:val="069A667C"/>
     <w:multiLevelType w:val="hybridMultilevel"/>
-    <w:tmpl w:val="A2D8B30A"/>
+    <w:tmpl w:val="D8C24D92"/>
     <w:lvl w:ilvl="0" w:tplc="040C0001">
       <w:start w:val="1"/>
       <w:numFmt w:val="bullet"/>
@@ -16403,7 +16471,120 @@
       </w:rPr>
     </w:lvl>
   </w:abstractNum>
-  <w:abstractNum w:abstractNumId="4" w15:restartNumberingAfterBreak="0">
+  <w:abstractNum w:abstractNumId="5" w15:restartNumberingAfterBreak="0">
+    <w:nsid w:val="069C4A3A"/>
+    <w:multiLevelType w:val="hybridMultilevel"/>
+    <w:tmpl w:val="A2D8B30A"/>
+    <w:lvl w:ilvl="0" w:tplc="040C0001">
+      <w:start w:val="1"/>
+      <w:numFmt w:val="bullet"/>
+      <w:lvlText w:val=""/>
+      <w:lvlJc w:val="left"/>
+      <w:pPr>
+        <w:ind w:left="720" w:hanging="360"/>
+      </w:pPr>
+      <w:rPr>
+        <w:rFonts w:ascii="Symbol" w:hAnsi="Symbol" w:hint="default"/>
+      </w:rPr>
+    </w:lvl>
+    <w:lvl w:ilvl="1" w:tplc="040C0003" w:tentative="1">
+      <w:start w:val="1"/>
+      <w:numFmt w:val="bullet"/>
+      <w:lvlText w:val="o"/>
+      <w:lvlJc w:val="left"/>
+      <w:pPr>
+        <w:ind w:left="1440" w:hanging="360"/>
+      </w:pPr>
+      <w:rPr>
+        <w:rFonts w:ascii="Courier New" w:hAnsi="Courier New" w:cs="Courier New" w:hint="default"/>
+      </w:rPr>
+    </w:lvl>
+    <w:lvl w:ilvl="2" w:tplc="040C0005" w:tentative="1">
+      <w:start w:val="1"/>
+      <w:numFmt w:val="bullet"/>
+      <w:lvlText w:val=""/>
+      <w:lvlJc w:val="left"/>
+      <w:pPr>
+        <w:ind w:left="2160" w:hanging="360"/>
+      </w:pPr>
+      <w:rPr>
+        <w:rFonts w:ascii="Wingdings" w:hAnsi="Wingdings" w:hint="default"/>
+      </w:rPr>
+    </w:lvl>
+    <w:lvl w:ilvl="3" w:tplc="040C0001" w:tentative="1">
+      <w:start w:val="1"/>
+      <w:numFmt w:val="bullet"/>
+      <w:lvlText w:val=""/>
+      <w:lvlJc w:val="left"/>
+      <w:pPr>
+        <w:ind w:left="2880" w:hanging="360"/>
+      </w:pPr>
+      <w:rPr>
+        <w:rFonts w:ascii="Symbol" w:hAnsi="Symbol" w:hint="default"/>
+      </w:rPr>
+    </w:lvl>
+    <w:lvl w:ilvl="4" w:tplc="040C0003" w:tentative="1">
+      <w:start w:val="1"/>
+      <w:numFmt w:val="bullet"/>
+      <w:lvlText w:val="o"/>
+      <w:lvlJc w:val="left"/>
+      <w:pPr>
+        <w:ind w:left="3600" w:hanging="360"/>
+      </w:pPr>
+      <w:rPr>
+        <w:rFonts w:ascii="Courier New" w:hAnsi="Courier New" w:cs="Courier New" w:hint="default"/>
+      </w:rPr>
+    </w:lvl>
+    <w:lvl w:ilvl="5" w:tplc="040C0005" w:tentative="1">
+      <w:start w:val="1"/>
+      <w:numFmt w:val="bullet"/>
+      <w:lvlText w:val=""/>
+      <w:lvlJc w:val="left"/>
+      <w:pPr>
+        <w:ind w:left="4320" w:hanging="360"/>
+      </w:pPr>
+      <w:rPr>
+        <w:rFonts w:ascii="Wingdings" w:hAnsi="Wingdings" w:hint="default"/>
+      </w:rPr>
+    </w:lvl>
+    <w:lvl w:ilvl="6" w:tplc="040C0001" w:tentative="1">
+      <w:start w:val="1"/>
+      <w:numFmt w:val="bullet"/>
+      <w:lvlText w:val=""/>
+      <w:lvlJc w:val="left"/>
+      <w:pPr>
+        <w:ind w:left="5040" w:hanging="360"/>
+      </w:pPr>
+      <w:rPr>
+        <w:rFonts w:ascii="Symbol" w:hAnsi="Symbol" w:hint="default"/>
+      </w:rPr>
+    </w:lvl>
+    <w:lvl w:ilvl="7" w:tplc="040C0003" w:tentative="1">
+      <w:start w:val="1"/>
+      <w:numFmt w:val="bullet"/>
+      <w:lvlText w:val="o"/>
+      <w:lvlJc w:val="left"/>
+      <w:pPr>
+        <w:ind w:left="5760" w:hanging="360"/>
+      </w:pPr>
+      <w:rPr>
+        <w:rFonts w:ascii="Courier New" w:hAnsi="Courier New" w:cs="Courier New" w:hint="default"/>
+      </w:rPr>
+    </w:lvl>
+    <w:lvl w:ilvl="8" w:tplc="040C0005" w:tentative="1">
+      <w:start w:val="1"/>
+      <w:numFmt w:val="bullet"/>
+      <w:lvlText w:val=""/>
+      <w:lvlJc w:val="left"/>
+      <w:pPr>
+        <w:ind w:left="6480" w:hanging="360"/>
+      </w:pPr>
+      <w:rPr>
+        <w:rFonts w:ascii="Wingdings" w:hAnsi="Wingdings" w:hint="default"/>
+      </w:rPr>
+    </w:lvl>
+  </w:abstractNum>
+  <w:abstractNum w:abstractNumId="6" w15:restartNumberingAfterBreak="0">
     <w:nsid w:val="07241DC7"/>
     <w:multiLevelType w:val="hybridMultilevel"/>
     <w:tmpl w:val="0EC4C404"/>
@@ -16493,7 +16674,7 @@
       </w:pPr>
     </w:lvl>
   </w:abstractNum>
-  <w:abstractNum w:abstractNumId="5" w15:restartNumberingAfterBreak="0">
+  <w:abstractNum w:abstractNumId="7" w15:restartNumberingAfterBreak="0">
     <w:nsid w:val="0AA4630F"/>
     <w:multiLevelType w:val="hybridMultilevel"/>
     <w:tmpl w:val="5D4C7F22"/>
@@ -16582,7 +16763,7 @@
       </w:pPr>
     </w:lvl>
   </w:abstractNum>
-  <w:abstractNum w:abstractNumId="6" w15:restartNumberingAfterBreak="0">
+  <w:abstractNum w:abstractNumId="8" w15:restartNumberingAfterBreak="0">
     <w:nsid w:val="0CDF761E"/>
     <w:multiLevelType w:val="hybridMultilevel"/>
     <w:tmpl w:val="3848996E"/>
@@ -16695,7 +16876,7 @@
       </w:rPr>
     </w:lvl>
   </w:abstractNum>
-  <w:abstractNum w:abstractNumId="7" w15:restartNumberingAfterBreak="0">
+  <w:abstractNum w:abstractNumId="9" w15:restartNumberingAfterBreak="0">
     <w:nsid w:val="21F62368"/>
     <w:multiLevelType w:val="hybridMultilevel"/>
     <w:tmpl w:val="0C4C0C76"/>
@@ -16784,7 +16965,7 @@
       </w:pPr>
     </w:lvl>
   </w:abstractNum>
-  <w:abstractNum w:abstractNumId="8" w15:restartNumberingAfterBreak="0">
+  <w:abstractNum w:abstractNumId="10" w15:restartNumberingAfterBreak="0">
     <w:nsid w:val="249523D1"/>
     <w:multiLevelType w:val="hybridMultilevel"/>
     <w:tmpl w:val="6BC27D3A"/>
@@ -16897,7 +17078,7 @@
       </w:rPr>
     </w:lvl>
   </w:abstractNum>
-  <w:abstractNum w:abstractNumId="9" w15:restartNumberingAfterBreak="0">
+  <w:abstractNum w:abstractNumId="11" w15:restartNumberingAfterBreak="0">
     <w:nsid w:val="2F53397F"/>
     <w:multiLevelType w:val="hybridMultilevel"/>
     <w:tmpl w:val="F224F6A4"/>
@@ -17010,7 +17191,7 @@
       </w:rPr>
     </w:lvl>
   </w:abstractNum>
-  <w:abstractNum w:abstractNumId="10" w15:restartNumberingAfterBreak="0">
+  <w:abstractNum w:abstractNumId="12" w15:restartNumberingAfterBreak="0">
     <w:nsid w:val="3B8B743E"/>
     <w:multiLevelType w:val="hybridMultilevel"/>
     <w:tmpl w:val="A1C6987C"/>
@@ -17100,7 +17281,7 @@
       </w:pPr>
     </w:lvl>
   </w:abstractNum>
-  <w:abstractNum w:abstractNumId="11" w15:restartNumberingAfterBreak="0">
+  <w:abstractNum w:abstractNumId="13" w15:restartNumberingAfterBreak="0">
     <w:nsid w:val="3E674088"/>
     <w:multiLevelType w:val="hybridMultilevel"/>
     <w:tmpl w:val="9FFAE9B8"/>
@@ -17213,7 +17394,7 @@
       </w:rPr>
     </w:lvl>
   </w:abstractNum>
-  <w:abstractNum w:abstractNumId="12" w15:restartNumberingAfterBreak="0">
+  <w:abstractNum w:abstractNumId="14" w15:restartNumberingAfterBreak="0">
     <w:nsid w:val="550C7532"/>
     <w:multiLevelType w:val="hybridMultilevel"/>
     <w:tmpl w:val="BB342CF6"/>
@@ -17326,7 +17507,7 @@
       </w:rPr>
     </w:lvl>
   </w:abstractNum>
-  <w:abstractNum w:abstractNumId="13" w15:restartNumberingAfterBreak="0">
+  <w:abstractNum w:abstractNumId="15" w15:restartNumberingAfterBreak="0">
     <w:nsid w:val="5D177C78"/>
     <w:multiLevelType w:val="hybridMultilevel"/>
     <w:tmpl w:val="BAF4A4E2"/>
@@ -17439,7 +17620,7 @@
       </w:rPr>
     </w:lvl>
   </w:abstractNum>
-  <w:abstractNum w:abstractNumId="14" w15:restartNumberingAfterBreak="0">
+  <w:abstractNum w:abstractNumId="16" w15:restartNumberingAfterBreak="0">
     <w:nsid w:val="6278563A"/>
     <w:multiLevelType w:val="hybridMultilevel"/>
     <w:tmpl w:val="86E8D6DA"/>
@@ -17552,7 +17733,7 @@
       </w:rPr>
     </w:lvl>
   </w:abstractNum>
-  <w:abstractNum w:abstractNumId="15" w15:restartNumberingAfterBreak="0">
+  <w:abstractNum w:abstractNumId="17" w15:restartNumberingAfterBreak="0">
     <w:nsid w:val="78453300"/>
     <w:multiLevelType w:val="hybridMultilevel"/>
     <w:tmpl w:val="3A2E6F6C"/>
@@ -17665,7 +17846,7 @@
       </w:rPr>
     </w:lvl>
   </w:abstractNum>
-  <w:abstractNum w:abstractNumId="16" w15:restartNumberingAfterBreak="0">
+  <w:abstractNum w:abstractNumId="18" w15:restartNumberingAfterBreak="0">
     <w:nsid w:val="7A015D3B"/>
     <w:multiLevelType w:val="hybridMultilevel"/>
     <w:tmpl w:val="181E87AC"/>
@@ -17755,55 +17936,61 @@
     </w:lvl>
   </w:abstractNum>
   <w:num w:numId="1">
-    <w:abstractNumId w:val="4"/>
+    <w:abstractNumId w:val="6"/>
   </w:num>
   <w:num w:numId="2">
-    <w:abstractNumId w:val="10"/>
+    <w:abstractNumId w:val="12"/>
   </w:num>
   <w:num w:numId="3">
     <w:abstractNumId w:val="0"/>
   </w:num>
   <w:num w:numId="4">
+    <w:abstractNumId w:val="9"/>
+  </w:num>
+  <w:num w:numId="5">
+    <w:abstractNumId w:val="16"/>
+  </w:num>
+  <w:num w:numId="6">
+    <w:abstractNumId w:val="18"/>
+  </w:num>
+  <w:num w:numId="7">
     <w:abstractNumId w:val="7"/>
   </w:num>
-  <w:num w:numId="5">
+  <w:num w:numId="8">
     <w:abstractNumId w:val="14"/>
   </w:num>
-  <w:num w:numId="6">
-    <w:abstractNumId w:val="16"/>
-  </w:num>
-  <w:num w:numId="7">
-    <w:abstractNumId w:val="5"/>
-  </w:num>
-  <w:num w:numId="8">
-    <w:abstractNumId w:val="12"/>
-  </w:num>
   <w:num w:numId="9">
-    <w:abstractNumId w:val="11"/>
+    <w:abstractNumId w:val="13"/>
   </w:num>
   <w:num w:numId="10">
     <w:abstractNumId w:val="1"/>
   </w:num>
   <w:num w:numId="11">
-    <w:abstractNumId w:val="9"/>
+    <w:abstractNumId w:val="11"/>
   </w:num>
   <w:num w:numId="12">
+    <w:abstractNumId w:val="10"/>
+  </w:num>
+  <w:num w:numId="13">
+    <w:abstractNumId w:val="15"/>
+  </w:num>
+  <w:num w:numId="14">
+    <w:abstractNumId w:val="17"/>
+  </w:num>
+  <w:num w:numId="15">
+    <w:abstractNumId w:val="4"/>
+  </w:num>
+  <w:num w:numId="16">
+    <w:abstractNumId w:val="5"/>
+  </w:num>
+  <w:num w:numId="17">
     <w:abstractNumId w:val="8"/>
   </w:num>
-  <w:num w:numId="13">
-    <w:abstractNumId w:val="13"/>
-  </w:num>
-  <w:num w:numId="14">
-    <w:abstractNumId w:val="15"/>
-  </w:num>
-  <w:num w:numId="15">
-    <w:abstractNumId w:val="2"/>
-  </w:num>
-  <w:num w:numId="16">
+  <w:num w:numId="18">
     <w:abstractNumId w:val="3"/>
   </w:num>
-  <w:num w:numId="17">
-    <w:abstractNumId w:val="6"/>
+  <w:num w:numId="19">
+    <w:abstractNumId w:val="2"/>
   </w:num>
 </w:numbering>
 </file>
@@ -18898,7 +19085,7 @@
 </file>
 
 <file path=customXml/itemProps2.xml><?xml version="1.0" encoding="utf-8"?>
-<ds:datastoreItem xmlns:ds="http://schemas.openxmlformats.org/officeDocument/2006/customXml" ds:itemID="{6C630269-D4B1-4B7B-9941-9D22A657E707}">
+<ds:datastoreItem xmlns:ds="http://schemas.openxmlformats.org/officeDocument/2006/customXml" ds:itemID="{1EF1BCF2-2702-4FF3-A197-C2E1EF17461B}">
   <ds:schemaRefs>
     <ds:schemaRef ds:uri="http://schemas.openxmlformats.org/officeDocument/2006/bibliography"/>
   </ds:schemaRefs>

</xml_diff>

<commit_message>
user guide with improvements
</commit_message>
<xml_diff>
--- a/guide/guide_word.docx
+++ b/guide/guide_word.docx
@@ -8116,21 +8116,7 @@
             <w:rStyle w:val="Lienhypertexte"/>
             <w:lang w:val="en-US"/>
           </w:rPr>
-          <w:t>https:/</w:t>
-        </w:r>
-        <w:r>
-          <w:rPr>
-            <w:rStyle w:val="Lienhypertexte"/>
-            <w:lang w:val="en-US"/>
-          </w:rPr>
-          <w:t>/</w:t>
-        </w:r>
-        <w:r>
-          <w:rPr>
-            <w:rStyle w:val="Lienhypertexte"/>
-            <w:lang w:val="en-US"/>
-          </w:rPr>
-          <w:t>cran.r-project.org/bin/windows/Rtools/</w:t>
+          <w:t>https://cran.r-project.org/bin/windows/Rtools/</w:t>
         </w:r>
       </w:hyperlink>
       <w:r>
@@ -16529,14 +16515,7 @@
           <w:color w:val="FF0000"/>
           <w:lang w:val="en-US"/>
         </w:rPr>
-        <w:t>3</w:t>
-      </w:r>
-      <w:r>
-        <w:rPr>
-          <w:color w:val="FF0000"/>
-          <w:lang w:val="en-US"/>
-        </w:rPr>
-        <w:t xml:space="preserve">      </w:t>
+        <w:t xml:space="preserve">3      </w:t>
       </w:r>
       <w:r>
         <w:rPr>
@@ -16675,14 +16654,7 @@
           <w:color w:val="FF0000"/>
           <w:lang w:val="en-US"/>
         </w:rPr>
-        <w:t>4</w:t>
-      </w:r>
-      <w:r>
-        <w:rPr>
-          <w:color w:val="FF0000"/>
-          <w:lang w:val="en-US"/>
-        </w:rPr>
-        <w:t xml:space="preserve">        </w:t>
+        <w:t xml:space="preserve">4        </w:t>
       </w:r>
       <w:r>
         <w:rPr>
@@ -16827,14 +16799,7 @@
           <w:color w:val="FF0000"/>
           <w:lang w:val="en-US"/>
         </w:rPr>
-        <w:t>5</w:t>
-      </w:r>
-      <w:r>
-        <w:rPr>
-          <w:color w:val="FF0000"/>
-          <w:lang w:val="en-US"/>
-        </w:rPr>
-        <w:t xml:space="preserve">        </w:t>
+        <w:t xml:space="preserve">5        </w:t>
       </w:r>
       <w:r>
         <w:rPr>
@@ -17808,21 +17773,7 @@
           <w:color w:val="000000" w:themeColor="text1"/>
           <w:lang w:val="en-US"/>
         </w:rPr>
-        <w:t>or the name of your file (</w:t>
-      </w:r>
-      <w:r>
-        <w:rPr>
-          <w:color w:val="000000" w:themeColor="text1"/>
-          <w:lang w:val="en-US"/>
-        </w:rPr>
-        <w:t>tokenizer_word</w:t>
-      </w:r>
-      <w:r>
-        <w:rPr>
-          <w:color w:val="000000" w:themeColor="text1"/>
-          <w:lang w:val="en-US"/>
-        </w:rPr>
-        <w:t>_i.R</w:t>
+        <w:t>or the name of your file (tokenizer_word_i.R</w:t>
       </w:r>
       <w:r>
         <w:rPr>
@@ -18016,14 +17967,7 @@
           <w:color w:val="000000" w:themeColor="text1"/>
           <w:lang w:val="en-US"/>
         </w:rPr>
-        <w:t>th</w:t>
-      </w:r>
-      <w:r>
-        <w:rPr>
-          <w:color w:val="000000" w:themeColor="text1"/>
-          <w:lang w:val="en-US"/>
-        </w:rPr>
-        <w:t xml:space="preserve"> sentence of the text. </w:t>
+        <w:t xml:space="preserve">th sentence of the text. </w:t>
       </w:r>
     </w:p>
     <w:p>
@@ -19229,21 +19173,7 @@
           <w:color w:val="000000" w:themeColor="text1"/>
           <w:lang w:val="en-US"/>
         </w:rPr>
-        <w:t>token_sentence$sentences is the list of numbers corresponding to the sentences (row n</w:t>
-      </w:r>
-      <w:r>
-        <w:rPr>
-          <w:color w:val="000000" w:themeColor="text1"/>
-          <w:lang w:val="en-US"/>
-        </w:rPr>
-        <w:t>umber of the sentence in $token</w:t>
-      </w:r>
-      <w:r>
-        <w:rPr>
-          <w:color w:val="000000" w:themeColor="text1"/>
-          <w:lang w:val="en-US"/>
-        </w:rPr>
-        <w:t>_sentence$) in which each word appears.</w:t>
+        <w:t>token_sentence$sentences is the list of numbers corresponding to the sentences (row number of the sentence in $token_sentence$) in which each word appears.</w:t>
       </w:r>
     </w:p>
     <w:p>
@@ -22062,8 +21992,13 @@
           <w:lang w:val="en-US"/>
         </w:rPr>
       </w:pPr>
-      <w:bookmarkStart w:id="36" w:name="_GoBack"/>
-      <w:bookmarkEnd w:id="36"/>
+    </w:p>
+    <w:p>
+      <w:pPr>
+        <w:rPr>
+          <w:lang w:val="en-US"/>
+        </w:rPr>
+      </w:pPr>
     </w:p>
     <w:p>
       <w:pPr>
@@ -22076,7 +22011,7 @@
           <w:lang w:val="en-US"/>
         </w:rPr>
       </w:pPr>
-      <w:bookmarkStart w:id="37" w:name="_Toc521746916"/>
+      <w:bookmarkStart w:id="36" w:name="_Toc521746916"/>
       <w:r>
         <w:rPr>
           <w:lang w:val="en-US"/>
@@ -22096,70 +22031,45 @@
         </w:rPr>
         <w:t>s</w:t>
       </w:r>
-      <w:bookmarkEnd w:id="37"/>
-    </w:p>
-    <w:p>
-      <w:pPr>
-        <w:pStyle w:val="Titre1"/>
-        <w:rPr>
-          <w:lang w:val="en-US"/>
-        </w:rPr>
-      </w:pPr>
-    </w:p>
-    <w:p>
-      <w:pPr>
-        <w:jc w:val="center"/>
-        <w:rPr>
-          <w:lang w:val="en-US"/>
-        </w:rPr>
-      </w:pPr>
-    </w:p>
-    <w:p>
-      <w:pPr>
-        <w:pStyle w:val="Titre2"/>
-        <w:numPr>
-          <w:ilvl w:val="1"/>
-          <w:numId w:val="7"/>
-        </w:numPr>
-        <w:rPr>
-          <w:lang w:val="en-US"/>
-        </w:rPr>
-      </w:pPr>
-      <w:bookmarkStart w:id="38" w:name="_Toc521746917"/>
-      <w:r>
-        <w:rPr>
-          <w:lang w:val="en-US"/>
-        </w:rPr>
-        <w:t>Plots</w:t>
-      </w:r>
-      <w:bookmarkEnd w:id="38"/>
-    </w:p>
-    <w:p>
-      <w:pPr>
-        <w:rPr>
-          <w:lang w:val="en-US"/>
-        </w:rPr>
-      </w:pPr>
-    </w:p>
-    <w:p>
-      <w:pPr>
-        <w:rPr>
-          <w:lang w:val="en-US"/>
-        </w:rPr>
-      </w:pPr>
-      <w:r>
-        <w:rPr>
-          <w:lang w:val="en-US"/>
-        </w:rPr>
-        <w:t>In the “Plot overview” page, there are two possible improvements for the plots:</w:t>
-      </w:r>
+      <w:bookmarkEnd w:id="36"/>
+    </w:p>
+    <w:p>
+      <w:pPr>
+        <w:rPr>
+          <w:rFonts w:asciiTheme="majorHAnsi" w:eastAsiaTheme="majorEastAsia" w:hAnsiTheme="majorHAnsi" w:cstheme="majorBidi"/>
+          <w:color w:val="2E74B5" w:themeColor="accent1" w:themeShade="BF"/>
+          <w:sz w:val="32"/>
+          <w:szCs w:val="32"/>
+          <w:lang w:val="en-US"/>
+        </w:rPr>
+      </w:pPr>
+    </w:p>
+    <w:p>
+      <w:pPr>
+        <w:rPr>
+          <w:lang w:val="en-US"/>
+        </w:rPr>
+      </w:pPr>
+      <w:r>
+        <w:rPr>
+          <w:lang w:val="en-US"/>
+        </w:rPr>
+        <w:t>This application is a work in progress, it is supposed to be pursued and improved. Here are some ideas we did not have the time to do in order to improve the application:</w:t>
+      </w:r>
+    </w:p>
+    <w:p>
+      <w:pPr>
+        <w:rPr>
+          <w:lang w:val="en-US"/>
+        </w:rPr>
+      </w:pPr>
     </w:p>
     <w:p>
       <w:pPr>
         <w:pStyle w:val="Paragraphedeliste"/>
         <w:numPr>
           <w:ilvl w:val="0"/>
-          <w:numId w:val="12"/>
+          <w:numId w:val="25"/>
         </w:numPr>
         <w:rPr>
           <w:lang w:val="en-US"/>
@@ -22169,7 +22079,7 @@
         <w:rPr>
           <w:lang w:val="en-US"/>
         </w:rPr>
-        <w:t>When selecting points on one plot, and then changing the metric, the points are no longer selected in the new plot with the new metric. This could be nice to have the points previously selected when changing the metric.</w:t>
+        <w:t>We could do a grammar analysis of each sentences in order to know the grammatical function of each word.</w:t>
       </w:r>
     </w:p>
     <w:p>
@@ -22177,7 +22087,7 @@
         <w:pStyle w:val="Paragraphedeliste"/>
         <w:numPr>
           <w:ilvl w:val="0"/>
-          <w:numId w:val="12"/>
+          <w:numId w:val="25"/>
         </w:numPr>
         <w:rPr>
           <w:lang w:val="en-US"/>
@@ -22187,35 +22097,292 @@
         <w:rPr>
           <w:lang w:val="en-US"/>
         </w:rPr>
-        <w:t>Ordering the points according to the metric. Currently, the points are ordered by the the words’ id, so they don’t appear nice with metrics. There is an easy way to change that and adapt it to the data but it requires either a new column for each metric either a long computational process each time a plot is drawn, so there is a trade-off to do for this feature.</w:t>
-      </w:r>
-      <w:r>
-        <w:rPr>
-          <w:lang w:val="en-US"/>
-        </w:rPr>
-        <w:t xml:space="preserve"> The best option is probably the one that uses more space.</w:t>
-      </w:r>
-    </w:p>
-    <w:p>
-      <w:pPr>
-        <w:rPr>
-          <w:lang w:val="en-US"/>
-        </w:rPr>
-      </w:pPr>
-    </w:p>
-    <w:p>
-      <w:pPr>
-        <w:rPr>
-          <w:lang w:val="en-US"/>
-        </w:rPr>
-      </w:pPr>
-    </w:p>
-    <w:p>
-      <w:pPr>
-        <w:rPr>
-          <w:lang w:val="en-US"/>
-        </w:rPr>
-      </w:pPr>
+        <w:t xml:space="preserve">We could have used a Chord Diagram in order to </w:t>
+      </w:r>
+      <w:r>
+        <w:rPr>
+          <w:lang w:val="en-US"/>
+        </w:rPr>
+        <w:t>visualize</w:t>
+      </w:r>
+      <w:r>
+        <w:rPr>
+          <w:lang w:val="en-US"/>
+        </w:rPr>
+        <w:t xml:space="preserve"> the relations between word. The links could represent words that are in the same sentence or words which have a special grammatical relation (for example linking two words which have a subject object relation, or a noun/adjective one). The size of the link could be </w:t>
+      </w:r>
+      <w:r>
+        <w:rPr>
+          <w:lang w:val="en-US"/>
+        </w:rPr>
+        <w:t>proportional</w:t>
+      </w:r>
+      <w:r>
+        <w:rPr>
+          <w:lang w:val="en-US"/>
+        </w:rPr>
+        <w:t xml:space="preserve"> to the number of time this relation is present in the text. The same thing could be represented with a simple graph.</w:t>
+      </w:r>
+    </w:p>
+    <w:p>
+      <w:pPr>
+        <w:rPr>
+          <w:lang w:val="en-US"/>
+        </w:rPr>
+      </w:pPr>
+      <w:r>
+        <w:rPr>
+          <w:noProof/>
+          <w:lang w:eastAsia="fr-FR"/>
+        </w:rPr>
+        <w:drawing>
+          <wp:anchor distT="0" distB="0" distL="114300" distR="114300" simplePos="0" relativeHeight="251729920" behindDoc="0" locked="0" layoutInCell="1" allowOverlap="1">
+            <wp:simplePos x="0" y="0"/>
+            <wp:positionH relativeFrom="margin">
+              <wp:align>center</wp:align>
+            </wp:positionH>
+            <wp:positionV relativeFrom="paragraph">
+              <wp:posOffset>83185</wp:posOffset>
+            </wp:positionV>
+            <wp:extent cx="3240000" cy="3240000"/>
+            <wp:effectExtent l="0" t="0" r="0" b="0"/>
+            <wp:wrapSquare wrapText="bothSides"/>
+            <wp:docPr id="37" name="Image 37" descr="C:\Users\Projet\Internship_NLP_CU-master\guide\Capture\plot_diagramm.png"/>
+            <wp:cNvGraphicFramePr>
+              <a:graphicFrameLocks xmlns:a="http://schemas.openxmlformats.org/drawingml/2006/main" noChangeAspect="1"/>
+            </wp:cNvGraphicFramePr>
+            <a:graphic xmlns:a="http://schemas.openxmlformats.org/drawingml/2006/main">
+              <a:graphicData uri="http://schemas.openxmlformats.org/drawingml/2006/picture">
+                <pic:pic xmlns:pic="http://schemas.openxmlformats.org/drawingml/2006/picture">
+                  <pic:nvPicPr>
+                    <pic:cNvPr id="0" name="Picture 2" descr="C:\Users\Projet\Internship_NLP_CU-master\guide\Capture\plot_diagramm.png"/>
+                    <pic:cNvPicPr>
+                      <a:picLocks noChangeAspect="1" noChangeArrowheads="1"/>
+                    </pic:cNvPicPr>
+                  </pic:nvPicPr>
+                  <pic:blipFill>
+                    <a:blip r:embed="rId55" cstate="print">
+                      <a:extLst>
+                        <a:ext uri="{28A0092B-C50C-407E-A947-70E740481C1C}">
+                          <a14:useLocalDpi xmlns:a14="http://schemas.microsoft.com/office/drawing/2010/main" val="0"/>
+                        </a:ext>
+                      </a:extLst>
+                    </a:blip>
+                    <a:srcRect/>
+                    <a:stretch>
+                      <a:fillRect/>
+                    </a:stretch>
+                  </pic:blipFill>
+                  <pic:spPr bwMode="auto">
+                    <a:xfrm>
+                      <a:off x="0" y="0"/>
+                      <a:ext cx="3240000" cy="3240000"/>
+                    </a:xfrm>
+                    <a:prstGeom prst="rect">
+                      <a:avLst/>
+                    </a:prstGeom>
+                    <a:noFill/>
+                    <a:ln>
+                      <a:noFill/>
+                    </a:ln>
+                  </pic:spPr>
+                </pic:pic>
+              </a:graphicData>
+            </a:graphic>
+            <wp14:sizeRelH relativeFrom="margin">
+              <wp14:pctWidth>0</wp14:pctWidth>
+            </wp14:sizeRelH>
+            <wp14:sizeRelV relativeFrom="margin">
+              <wp14:pctHeight>0</wp14:pctHeight>
+            </wp14:sizeRelV>
+          </wp:anchor>
+        </w:drawing>
+      </w:r>
+    </w:p>
+    <w:p>
+      <w:pPr>
+        <w:rPr>
+          <w:lang w:val="en-US"/>
+        </w:rPr>
+      </w:pPr>
+    </w:p>
+    <w:p>
+      <w:pPr>
+        <w:rPr>
+          <w:lang w:val="en-US"/>
+        </w:rPr>
+      </w:pPr>
+    </w:p>
+    <w:p>
+      <w:pPr>
+        <w:rPr>
+          <w:lang w:val="en-US"/>
+        </w:rPr>
+      </w:pPr>
+    </w:p>
+    <w:p>
+      <w:pPr>
+        <w:rPr>
+          <w:lang w:val="en-US"/>
+        </w:rPr>
+      </w:pPr>
+    </w:p>
+    <w:p>
+      <w:pPr>
+        <w:rPr>
+          <w:lang w:val="en-US"/>
+        </w:rPr>
+      </w:pPr>
+    </w:p>
+    <w:p>
+      <w:pPr>
+        <w:rPr>
+          <w:lang w:val="en-US"/>
+        </w:rPr>
+      </w:pPr>
+    </w:p>
+    <w:p>
+      <w:pPr>
+        <w:rPr>
+          <w:lang w:val="en-US"/>
+        </w:rPr>
+      </w:pPr>
+    </w:p>
+    <w:p>
+      <w:pPr>
+        <w:rPr>
+          <w:lang w:val="en-US"/>
+        </w:rPr>
+      </w:pPr>
+    </w:p>
+    <w:p>
+      <w:pPr>
+        <w:rPr>
+          <w:lang w:val="en-US"/>
+        </w:rPr>
+      </w:pPr>
+    </w:p>
+    <w:p>
+      <w:pPr>
+        <w:rPr>
+          <w:lang w:val="en-US"/>
+        </w:rPr>
+      </w:pPr>
+    </w:p>
+    <w:p>
+      <w:pPr>
+        <w:rPr>
+          <w:lang w:val="en-US"/>
+        </w:rPr>
+      </w:pPr>
+    </w:p>
+    <w:p>
+      <w:pPr>
+        <w:pStyle w:val="Paragraphedeliste"/>
+        <w:numPr>
+          <w:ilvl w:val="0"/>
+          <w:numId w:val="45"/>
+        </w:numPr>
+        <w:rPr>
+          <w:lang w:val="en-US"/>
+        </w:rPr>
+      </w:pPr>
+      <w:r>
+        <w:rPr>
+          <w:lang w:val="en-US"/>
+        </w:rPr>
+        <w:t>Some interesting numbers could be added to the summary table in the "details and demand" part of the app. For example, the number of passive sentences, or the number or negative sentences.</w:t>
+      </w:r>
+    </w:p>
+    <w:p>
+      <w:pPr>
+        <w:pStyle w:val="Paragraphedeliste"/>
+        <w:numPr>
+          <w:ilvl w:val="0"/>
+          <w:numId w:val="45"/>
+        </w:numPr>
+        <w:rPr>
+          <w:lang w:val="en-US"/>
+        </w:rPr>
+      </w:pPr>
+      <w:r>
+        <w:rPr>
+          <w:lang w:val="en-US"/>
+        </w:rPr>
+        <w:t xml:space="preserve">Put some check box in the 'Word in context' part to filter just some sentences. For instance, print just the negative sentences, the passive sentences, or the negative passive sentences. </w:t>
+      </w:r>
+    </w:p>
+    <w:p>
+      <w:pPr>
+        <w:pStyle w:val="Paragraphedeliste"/>
+        <w:numPr>
+          <w:ilvl w:val="0"/>
+          <w:numId w:val="45"/>
+        </w:numPr>
+        <w:rPr>
+          <w:lang w:val="en-US"/>
+        </w:rPr>
+      </w:pPr>
+      <w:r>
+        <w:rPr>
+          <w:lang w:val="en-US"/>
+        </w:rPr>
+        <w:t>Add a metric in the overview part in order to do a more in-depth statistical analysis.</w:t>
+      </w:r>
+    </w:p>
+    <w:p>
+      <w:pPr>
+        <w:pStyle w:val="Paragraphedeliste"/>
+        <w:numPr>
+          <w:ilvl w:val="0"/>
+          <w:numId w:val="45"/>
+        </w:numPr>
+        <w:rPr>
+          <w:lang w:val="en-US"/>
+        </w:rPr>
+      </w:pPr>
+      <w:r>
+        <w:rPr>
+          <w:lang w:val="en-US"/>
+        </w:rPr>
+        <w:t>Add some state of the art word tokenizations, sentence tokenizations, normalizations, stop word lists, to have even more relevant boxplots.</w:t>
+      </w:r>
+    </w:p>
+    <w:p>
+      <w:pPr>
+        <w:pStyle w:val="Paragraphedeliste"/>
+        <w:numPr>
+          <w:ilvl w:val="0"/>
+          <w:numId w:val="45"/>
+        </w:numPr>
+        <w:rPr>
+          <w:lang w:val="en-US"/>
+        </w:rPr>
+      </w:pPr>
+      <w:r>
+        <w:rPr>
+          <w:lang w:val="en-US"/>
+        </w:rPr>
+        <w:t>Offer to do only the statistical analysis part by taking an already tokenized text as an input.</w:t>
+      </w:r>
+    </w:p>
+    <w:p>
+      <w:pPr>
+        <w:pStyle w:val="Paragraphedeliste"/>
+        <w:numPr>
+          <w:ilvl w:val="0"/>
+          <w:numId w:val="45"/>
+        </w:numPr>
+        <w:rPr>
+          <w:lang w:val="en-US"/>
+        </w:rPr>
+      </w:pPr>
+      <w:r>
+        <w:rPr>
+          <w:lang w:val="en-US"/>
+        </w:rPr>
+        <w:t>If it is appropriate with the data, put the app on an external server so that you can use it without having to install any package. We did not do it because we used data with restricted access which can only be upload on a local computer.</w:t>
+      </w:r>
     </w:p>
     <w:p>
       <w:pPr>
@@ -22224,28 +22391,43 @@
           <w:lang w:val="en-US"/>
         </w:rPr>
       </w:pPr>
-      <w:bookmarkStart w:id="39" w:name="_Toc521746918"/>
-      <w:r>
-        <w:rPr>
-          <w:lang w:val="en-US"/>
-        </w:rPr>
+      <w:bookmarkStart w:id="37" w:name="_Toc521746918"/>
+      <w:r>
+        <w:rPr>
+          <w:lang w:val="en-US"/>
+        </w:rPr>
+        <w:lastRenderedPageBreak/>
         <w:t>Contact</w:t>
       </w:r>
-      <w:bookmarkEnd w:id="39"/>
-    </w:p>
-    <w:p>
-      <w:pPr>
-        <w:rPr>
-          <w:lang w:val="en-US"/>
-        </w:rPr>
-      </w:pPr>
-    </w:p>
-    <w:p>
-      <w:r>
-        <w:rPr>
-          <w:lang w:val="en-US"/>
-        </w:rPr>
-        <w:t>If you have any question about the app, troubles to install/use it or would like to report bugs, please free to contact us.</w:t>
+      <w:bookmarkEnd w:id="37"/>
+    </w:p>
+    <w:p>
+      <w:pPr>
+        <w:rPr>
+          <w:lang w:val="en-US"/>
+        </w:rPr>
+      </w:pPr>
+    </w:p>
+    <w:p>
+      <w:r>
+        <w:rPr>
+          <w:lang w:val="en-US"/>
+        </w:rPr>
+        <w:t>If you have any question about the app, troubles to install/use it or would like to report bugs, please</w:t>
+      </w:r>
+      <w:r>
+        <w:rPr>
+          <w:lang w:val="en-US"/>
+        </w:rPr>
+        <w:t xml:space="preserve"> feel</w:t>
+      </w:r>
+      <w:bookmarkStart w:id="38" w:name="_GoBack"/>
+      <w:bookmarkEnd w:id="38"/>
+      <w:r>
+        <w:rPr>
+          <w:lang w:val="en-US"/>
+        </w:rPr>
+        <w:t xml:space="preserve"> free to contact us.</w:t>
       </w:r>
       <w:r>
         <w:rPr>
@@ -22268,7 +22450,7 @@
       <w:r>
         <w:tab/>
       </w:r>
-      <w:hyperlink r:id="rId55" w:history="1">
+      <w:hyperlink r:id="rId56" w:history="1">
         <w:r>
           <w:rPr>
             <w:rStyle w:val="Lienhypertexte"/>
@@ -22290,7 +22472,7 @@
       <w:r>
         <w:tab/>
       </w:r>
-      <w:hyperlink r:id="rId56" w:history="1">
+      <w:hyperlink r:id="rId57" w:history="1">
         <w:r>
           <w:rPr>
             <w:rStyle w:val="Lienhypertexte"/>
@@ -22300,7 +22482,7 @@
       </w:hyperlink>
     </w:p>
     <w:sectPr>
-      <w:footerReference w:type="default" r:id="rId57"/>
+      <w:footerReference w:type="default" r:id="rId58"/>
       <w:pgSz w:w="11906" w:h="16838"/>
       <w:pgMar w:top="1417" w:right="1417" w:bottom="1417" w:left="1417" w:header="708" w:footer="708" w:gutter="0"/>
       <w:pgNumType w:start="0"/>
@@ -22366,7 +22548,7 @@
           <w:rPr>
             <w:noProof/>
           </w:rPr>
-          <w:t>30</w:t>
+          <w:t>32</w:t>
         </w:r>
         <w:r>
           <w:fldChar w:fldCharType="end"/>
@@ -24614,7 +24796,7 @@
   <w:abstractNum w:abstractNumId="22" w15:restartNumberingAfterBreak="0">
     <w:nsid w:val="2A10586B"/>
     <w:multiLevelType w:val="hybridMultilevel"/>
-    <w:tmpl w:val="5210AA68"/>
+    <w:tmpl w:val="D416D8A8"/>
     <w:lvl w:ilvl="0" w:tplc="040C0001">
       <w:start w:val="1"/>
       <w:numFmt w:val="bullet"/>
@@ -25041,6 +25223,119 @@
     </w:lvl>
   </w:abstractNum>
   <w:abstractNum w:abstractNumId="26" w15:restartNumberingAfterBreak="0">
+    <w:nsid w:val="355D7423"/>
+    <w:multiLevelType w:val="hybridMultilevel"/>
+    <w:tmpl w:val="B29C93D8"/>
+    <w:lvl w:ilvl="0" w:tplc="040C0001">
+      <w:start w:val="1"/>
+      <w:numFmt w:val="bullet"/>
+      <w:lvlText w:val=""/>
+      <w:lvlJc w:val="left"/>
+      <w:pPr>
+        <w:ind w:left="720" w:hanging="360"/>
+      </w:pPr>
+      <w:rPr>
+        <w:rFonts w:ascii="Symbol" w:hAnsi="Symbol" w:hint="default"/>
+      </w:rPr>
+    </w:lvl>
+    <w:lvl w:ilvl="1" w:tplc="040C0003" w:tentative="1">
+      <w:start w:val="1"/>
+      <w:numFmt w:val="bullet"/>
+      <w:lvlText w:val="o"/>
+      <w:lvlJc w:val="left"/>
+      <w:pPr>
+        <w:ind w:left="1440" w:hanging="360"/>
+      </w:pPr>
+      <w:rPr>
+        <w:rFonts w:ascii="Courier New" w:hAnsi="Courier New" w:cs="Courier New" w:hint="default"/>
+      </w:rPr>
+    </w:lvl>
+    <w:lvl w:ilvl="2" w:tplc="040C0005" w:tentative="1">
+      <w:start w:val="1"/>
+      <w:numFmt w:val="bullet"/>
+      <w:lvlText w:val=""/>
+      <w:lvlJc w:val="left"/>
+      <w:pPr>
+        <w:ind w:left="2160" w:hanging="360"/>
+      </w:pPr>
+      <w:rPr>
+        <w:rFonts w:ascii="Wingdings" w:hAnsi="Wingdings" w:hint="default"/>
+      </w:rPr>
+    </w:lvl>
+    <w:lvl w:ilvl="3" w:tplc="040C0001" w:tentative="1">
+      <w:start w:val="1"/>
+      <w:numFmt w:val="bullet"/>
+      <w:lvlText w:val=""/>
+      <w:lvlJc w:val="left"/>
+      <w:pPr>
+        <w:ind w:left="2880" w:hanging="360"/>
+      </w:pPr>
+      <w:rPr>
+        <w:rFonts w:ascii="Symbol" w:hAnsi="Symbol" w:hint="default"/>
+      </w:rPr>
+    </w:lvl>
+    <w:lvl w:ilvl="4" w:tplc="040C0003" w:tentative="1">
+      <w:start w:val="1"/>
+      <w:numFmt w:val="bullet"/>
+      <w:lvlText w:val="o"/>
+      <w:lvlJc w:val="left"/>
+      <w:pPr>
+        <w:ind w:left="3600" w:hanging="360"/>
+      </w:pPr>
+      <w:rPr>
+        <w:rFonts w:ascii="Courier New" w:hAnsi="Courier New" w:cs="Courier New" w:hint="default"/>
+      </w:rPr>
+    </w:lvl>
+    <w:lvl w:ilvl="5" w:tplc="040C0005" w:tentative="1">
+      <w:start w:val="1"/>
+      <w:numFmt w:val="bullet"/>
+      <w:lvlText w:val=""/>
+      <w:lvlJc w:val="left"/>
+      <w:pPr>
+        <w:ind w:left="4320" w:hanging="360"/>
+      </w:pPr>
+      <w:rPr>
+        <w:rFonts w:ascii="Wingdings" w:hAnsi="Wingdings" w:hint="default"/>
+      </w:rPr>
+    </w:lvl>
+    <w:lvl w:ilvl="6" w:tplc="040C0001" w:tentative="1">
+      <w:start w:val="1"/>
+      <w:numFmt w:val="bullet"/>
+      <w:lvlText w:val=""/>
+      <w:lvlJc w:val="left"/>
+      <w:pPr>
+        <w:ind w:left="5040" w:hanging="360"/>
+      </w:pPr>
+      <w:rPr>
+        <w:rFonts w:ascii="Symbol" w:hAnsi="Symbol" w:hint="default"/>
+      </w:rPr>
+    </w:lvl>
+    <w:lvl w:ilvl="7" w:tplc="040C0003" w:tentative="1">
+      <w:start w:val="1"/>
+      <w:numFmt w:val="bullet"/>
+      <w:lvlText w:val="o"/>
+      <w:lvlJc w:val="left"/>
+      <w:pPr>
+        <w:ind w:left="5760" w:hanging="360"/>
+      </w:pPr>
+      <w:rPr>
+        <w:rFonts w:ascii="Courier New" w:hAnsi="Courier New" w:cs="Courier New" w:hint="default"/>
+      </w:rPr>
+    </w:lvl>
+    <w:lvl w:ilvl="8" w:tplc="040C0005" w:tentative="1">
+      <w:start w:val="1"/>
+      <w:numFmt w:val="bullet"/>
+      <w:lvlText w:val=""/>
+      <w:lvlJc w:val="left"/>
+      <w:pPr>
+        <w:ind w:left="6480" w:hanging="360"/>
+      </w:pPr>
+      <w:rPr>
+        <w:rFonts w:ascii="Wingdings" w:hAnsi="Wingdings" w:hint="default"/>
+      </w:rPr>
+    </w:lvl>
+  </w:abstractNum>
+  <w:abstractNum w:abstractNumId="27" w15:restartNumberingAfterBreak="0">
     <w:nsid w:val="35EB3B2E"/>
     <w:multiLevelType w:val="hybridMultilevel"/>
     <w:tmpl w:val="DB6AF87E"/>
@@ -25153,7 +25448,7 @@
       </w:rPr>
     </w:lvl>
   </w:abstractNum>
-  <w:abstractNum w:abstractNumId="27" w15:restartNumberingAfterBreak="0">
+  <w:abstractNum w:abstractNumId="28" w15:restartNumberingAfterBreak="0">
     <w:nsid w:val="3B8B743E"/>
     <w:multiLevelType w:val="hybridMultilevel"/>
     <w:tmpl w:val="A1C6987C"/>
@@ -25243,7 +25538,7 @@
       </w:pPr>
     </w:lvl>
   </w:abstractNum>
-  <w:abstractNum w:abstractNumId="28" w15:restartNumberingAfterBreak="0">
+  <w:abstractNum w:abstractNumId="29" w15:restartNumberingAfterBreak="0">
     <w:nsid w:val="3E674088"/>
     <w:multiLevelType w:val="hybridMultilevel"/>
     <w:tmpl w:val="9FFAE9B8"/>
@@ -25356,7 +25651,7 @@
       </w:rPr>
     </w:lvl>
   </w:abstractNum>
-  <w:abstractNum w:abstractNumId="29" w15:restartNumberingAfterBreak="0">
+  <w:abstractNum w:abstractNumId="30" w15:restartNumberingAfterBreak="0">
     <w:nsid w:val="3FE57D2C"/>
     <w:multiLevelType w:val="hybridMultilevel"/>
     <w:tmpl w:val="34D2DB88"/>
@@ -25445,7 +25740,7 @@
       </w:pPr>
     </w:lvl>
   </w:abstractNum>
-  <w:abstractNum w:abstractNumId="30" w15:restartNumberingAfterBreak="0">
+  <w:abstractNum w:abstractNumId="31" w15:restartNumberingAfterBreak="0">
     <w:nsid w:val="517F35A2"/>
     <w:multiLevelType w:val="hybridMultilevel"/>
     <w:tmpl w:val="9350E532"/>
@@ -25558,7 +25853,7 @@
       </w:rPr>
     </w:lvl>
   </w:abstractNum>
-  <w:abstractNum w:abstractNumId="31" w15:restartNumberingAfterBreak="0">
+  <w:abstractNum w:abstractNumId="32" w15:restartNumberingAfterBreak="0">
     <w:nsid w:val="550C7532"/>
     <w:multiLevelType w:val="hybridMultilevel"/>
     <w:tmpl w:val="BB342CF6"/>
@@ -25671,7 +25966,7 @@
       </w:rPr>
     </w:lvl>
   </w:abstractNum>
-  <w:abstractNum w:abstractNumId="32" w15:restartNumberingAfterBreak="0">
+  <w:abstractNum w:abstractNumId="33" w15:restartNumberingAfterBreak="0">
     <w:nsid w:val="5C950014"/>
     <w:multiLevelType w:val="multilevel"/>
     <w:tmpl w:val="3A2042B6"/>
@@ -25820,7 +26115,7 @@
       </w:rPr>
     </w:lvl>
   </w:abstractNum>
-  <w:abstractNum w:abstractNumId="33" w15:restartNumberingAfterBreak="0">
+  <w:abstractNum w:abstractNumId="34" w15:restartNumberingAfterBreak="0">
     <w:nsid w:val="5D177C78"/>
     <w:multiLevelType w:val="hybridMultilevel"/>
     <w:tmpl w:val="BAF4A4E2"/>
@@ -25933,7 +26228,7 @@
       </w:rPr>
     </w:lvl>
   </w:abstractNum>
-  <w:abstractNum w:abstractNumId="34" w15:restartNumberingAfterBreak="0">
+  <w:abstractNum w:abstractNumId="35" w15:restartNumberingAfterBreak="0">
     <w:nsid w:val="5D305312"/>
     <w:multiLevelType w:val="hybridMultilevel"/>
     <w:tmpl w:val="993E7420"/>
@@ -26022,7 +26317,7 @@
       </w:pPr>
     </w:lvl>
   </w:abstractNum>
-  <w:abstractNum w:abstractNumId="35" w15:restartNumberingAfterBreak="0">
+  <w:abstractNum w:abstractNumId="36" w15:restartNumberingAfterBreak="0">
     <w:nsid w:val="5EA818D9"/>
     <w:multiLevelType w:val="hybridMultilevel"/>
     <w:tmpl w:val="B3FE974A"/>
@@ -26111,7 +26406,7 @@
       </w:pPr>
     </w:lvl>
   </w:abstractNum>
-  <w:abstractNum w:abstractNumId="36" w15:restartNumberingAfterBreak="0">
+  <w:abstractNum w:abstractNumId="37" w15:restartNumberingAfterBreak="0">
     <w:nsid w:val="6278563A"/>
     <w:multiLevelType w:val="hybridMultilevel"/>
     <w:tmpl w:val="86E8D6DA"/>
@@ -26224,7 +26519,7 @@
       </w:rPr>
     </w:lvl>
   </w:abstractNum>
-  <w:abstractNum w:abstractNumId="37" w15:restartNumberingAfterBreak="0">
+  <w:abstractNum w:abstractNumId="38" w15:restartNumberingAfterBreak="0">
     <w:nsid w:val="68FC6355"/>
     <w:multiLevelType w:val="hybridMultilevel"/>
     <w:tmpl w:val="46C8D67E"/>
@@ -26337,7 +26632,7 @@
       </w:rPr>
     </w:lvl>
   </w:abstractNum>
-  <w:abstractNum w:abstractNumId="38" w15:restartNumberingAfterBreak="0">
+  <w:abstractNum w:abstractNumId="39" w15:restartNumberingAfterBreak="0">
     <w:nsid w:val="711E6989"/>
     <w:multiLevelType w:val="hybridMultilevel"/>
     <w:tmpl w:val="FC5E5D2C"/>
@@ -26450,7 +26745,7 @@
       </w:rPr>
     </w:lvl>
   </w:abstractNum>
-  <w:abstractNum w:abstractNumId="39" w15:restartNumberingAfterBreak="0">
+  <w:abstractNum w:abstractNumId="40" w15:restartNumberingAfterBreak="0">
     <w:nsid w:val="75824CA6"/>
     <w:multiLevelType w:val="hybridMultilevel"/>
     <w:tmpl w:val="B1106302"/>
@@ -26539,7 +26834,7 @@
       </w:pPr>
     </w:lvl>
   </w:abstractNum>
-  <w:abstractNum w:abstractNumId="40" w15:restartNumberingAfterBreak="0">
+  <w:abstractNum w:abstractNumId="41" w15:restartNumberingAfterBreak="0">
     <w:nsid w:val="78453300"/>
     <w:multiLevelType w:val="hybridMultilevel"/>
     <w:tmpl w:val="3A2E6F6C"/>
@@ -26652,7 +26947,7 @@
       </w:rPr>
     </w:lvl>
   </w:abstractNum>
-  <w:abstractNum w:abstractNumId="41" w15:restartNumberingAfterBreak="0">
+  <w:abstractNum w:abstractNumId="42" w15:restartNumberingAfterBreak="0">
     <w:nsid w:val="7A015D3B"/>
     <w:multiLevelType w:val="hybridMultilevel"/>
     <w:tmpl w:val="181E87AC"/>
@@ -26741,7 +27036,7 @@
       </w:pPr>
     </w:lvl>
   </w:abstractNum>
-  <w:abstractNum w:abstractNumId="42" w15:restartNumberingAfterBreak="0">
+  <w:abstractNum w:abstractNumId="43" w15:restartNumberingAfterBreak="0">
     <w:nsid w:val="7A266894"/>
     <w:multiLevelType w:val="hybridMultilevel"/>
     <w:tmpl w:val="F88EFE18"/>
@@ -26854,7 +27149,7 @@
       </w:rPr>
     </w:lvl>
   </w:abstractNum>
-  <w:abstractNum w:abstractNumId="43" w15:restartNumberingAfterBreak="0">
+  <w:abstractNum w:abstractNumId="44" w15:restartNumberingAfterBreak="0">
     <w:nsid w:val="7C3C6208"/>
     <w:multiLevelType w:val="hybridMultilevel"/>
     <w:tmpl w:val="E56AC55C"/>
@@ -26948,7 +27243,7 @@
     <w:abstractNumId w:val="7"/>
   </w:num>
   <w:num w:numId="2">
-    <w:abstractNumId w:val="27"/>
+    <w:abstractNumId w:val="28"/>
   </w:num>
   <w:num w:numId="3">
     <w:abstractNumId w:val="1"/>
@@ -26957,19 +27252,19 @@
     <w:abstractNumId w:val="17"/>
   </w:num>
   <w:num w:numId="5">
-    <w:abstractNumId w:val="36"/>
+    <w:abstractNumId w:val="37"/>
   </w:num>
   <w:num w:numId="6">
-    <w:abstractNumId w:val="41"/>
+    <w:abstractNumId w:val="42"/>
   </w:num>
   <w:num w:numId="7">
     <w:abstractNumId w:val="9"/>
   </w:num>
   <w:num w:numId="8">
-    <w:abstractNumId w:val="31"/>
+    <w:abstractNumId w:val="32"/>
   </w:num>
   <w:num w:numId="9">
-    <w:abstractNumId w:val="28"/>
+    <w:abstractNumId w:val="29"/>
   </w:num>
   <w:num w:numId="10">
     <w:abstractNumId w:val="2"/>
@@ -26981,10 +27276,10 @@
     <w:abstractNumId w:val="19"/>
   </w:num>
   <w:num w:numId="13">
-    <w:abstractNumId w:val="33"/>
+    <w:abstractNumId w:val="34"/>
   </w:num>
   <w:num w:numId="14">
-    <w:abstractNumId w:val="40"/>
+    <w:abstractNumId w:val="41"/>
   </w:num>
   <w:num w:numId="15">
     <w:abstractNumId w:val="5"/>
@@ -27002,16 +27297,16 @@
     <w:abstractNumId w:val="3"/>
   </w:num>
   <w:num w:numId="20">
-    <w:abstractNumId w:val="39"/>
+    <w:abstractNumId w:val="40"/>
   </w:num>
   <w:num w:numId="21">
+    <w:abstractNumId w:val="36"/>
+  </w:num>
+  <w:num w:numId="22">
     <w:abstractNumId w:val="35"/>
   </w:num>
-  <w:num w:numId="22">
-    <w:abstractNumId w:val="34"/>
-  </w:num>
   <w:num w:numId="23">
-    <w:abstractNumId w:val="29"/>
+    <w:abstractNumId w:val="30"/>
   </w:num>
   <w:num w:numId="24">
     <w:abstractNumId w:val="25"/>
@@ -27032,10 +27327,10 @@
     <w:abstractNumId w:val="20"/>
   </w:num>
   <w:num w:numId="30">
-    <w:abstractNumId w:val="32"/>
+    <w:abstractNumId w:val="33"/>
   </w:num>
   <w:num w:numId="31">
-    <w:abstractNumId w:val="26"/>
+    <w:abstractNumId w:val="27"/>
   </w:num>
   <w:num w:numId="32">
     <w:abstractNumId w:val="16"/>
@@ -27056,25 +27351,28 @@
     <w:abstractNumId w:val="21"/>
   </w:num>
   <w:num w:numId="38">
-    <w:abstractNumId w:val="43"/>
+    <w:abstractNumId w:val="44"/>
   </w:num>
   <w:num w:numId="39">
-    <w:abstractNumId w:val="37"/>
+    <w:abstractNumId w:val="38"/>
   </w:num>
   <w:num w:numId="40">
-    <w:abstractNumId w:val="42"/>
+    <w:abstractNumId w:val="43"/>
   </w:num>
   <w:num w:numId="41">
     <w:abstractNumId w:val="13"/>
   </w:num>
   <w:num w:numId="42">
-    <w:abstractNumId w:val="30"/>
+    <w:abstractNumId w:val="31"/>
   </w:num>
   <w:num w:numId="43">
-    <w:abstractNumId w:val="38"/>
+    <w:abstractNumId w:val="39"/>
   </w:num>
   <w:num w:numId="44">
     <w:abstractNumId w:val="18"/>
+  </w:num>
+  <w:num w:numId="45">
+    <w:abstractNumId w:val="26"/>
   </w:num>
 </w:numbering>
 </file>
@@ -28199,7 +28497,7 @@
 </file>
 
 <file path=customXml/itemProps2.xml><?xml version="1.0" encoding="utf-8"?>
-<ds:datastoreItem xmlns:ds="http://schemas.openxmlformats.org/officeDocument/2006/customXml" ds:itemID="{699A6F71-A32B-469D-81E1-6D381CB9136A}">
+<ds:datastoreItem xmlns:ds="http://schemas.openxmlformats.org/officeDocument/2006/customXml" ds:itemID="{6D37015B-EDC3-4337-B18E-9A35A37D4072}">
   <ds:schemaRefs>
     <ds:schemaRef ds:uri="http://schemas.openxmlformats.org/officeDocument/2006/bibliography"/>
   </ds:schemaRefs>

</xml_diff>

<commit_message>
report almost ok just reports example to put on the github
</commit_message>
<xml_diff>
--- a/guide/guide_word.docx
+++ b/guide/guide_word.docx
@@ -4185,7 +4185,7 @@
           <w:r>
             <w:fldChar w:fldCharType="separate"/>
           </w:r>
-          <w:hyperlink w:anchor="_Toc521746881" w:history="1">
+          <w:hyperlink w:anchor="_Toc522207423" w:history="1">
             <w:r>
               <w:rPr>
                 <w:rStyle w:val="Lienhypertexte"/>
@@ -4213,7 +4213,7 @@
                 <w:noProof/>
                 <w:webHidden/>
               </w:rPr>
-              <w:instrText xml:space="preserve"> PAGEREF _Toc521746881 \h </w:instrText>
+              <w:instrText xml:space="preserve"> PAGEREF _Toc522207423 \h </w:instrText>
             </w:r>
             <w:r>
               <w:rPr>
@@ -4257,7 +4257,7 @@
               <w:lang w:eastAsia="fr-FR"/>
             </w:rPr>
           </w:pPr>
-          <w:hyperlink w:anchor="_Toc521746882" w:history="1">
+          <w:hyperlink w:anchor="_Toc522207424" w:history="1">
             <w:r>
               <w:rPr>
                 <w:rStyle w:val="Lienhypertexte"/>
@@ -4299,7 +4299,7 @@
                 <w:noProof/>
                 <w:webHidden/>
               </w:rPr>
-              <w:instrText xml:space="preserve"> PAGEREF _Toc521746882 \h </w:instrText>
+              <w:instrText xml:space="preserve"> PAGEREF _Toc522207424 \h </w:instrText>
             </w:r>
             <w:r>
               <w:rPr>
@@ -4319,7 +4319,7 @@
                 <w:noProof/>
                 <w:webHidden/>
               </w:rPr>
-              <w:t>3</w:t>
+              <w:t>4</w:t>
             </w:r>
             <w:r>
               <w:rPr>
@@ -4343,7 +4343,7 @@
               <w:lang w:eastAsia="fr-FR"/>
             </w:rPr>
           </w:pPr>
-          <w:hyperlink w:anchor="_Toc521746883" w:history="1">
+          <w:hyperlink w:anchor="_Toc522207425" w:history="1">
             <w:r>
               <w:rPr>
                 <w:rStyle w:val="Lienhypertexte"/>
@@ -4387,7 +4387,7 @@
                 <w:noProof/>
                 <w:webHidden/>
               </w:rPr>
-              <w:instrText xml:space="preserve"> PAGEREF _Toc521746883 \h </w:instrText>
+              <w:instrText xml:space="preserve"> PAGEREF _Toc522207425 \h </w:instrText>
             </w:r>
             <w:r>
               <w:rPr>
@@ -4407,7 +4407,7 @@
                 <w:noProof/>
                 <w:webHidden/>
               </w:rPr>
-              <w:t>3</w:t>
+              <w:t>4</w:t>
             </w:r>
             <w:r>
               <w:rPr>
@@ -4431,7 +4431,7 @@
               <w:lang w:eastAsia="fr-FR"/>
             </w:rPr>
           </w:pPr>
-          <w:hyperlink w:anchor="_Toc521746884" w:history="1">
+          <w:hyperlink w:anchor="_Toc522207426" w:history="1">
             <w:r>
               <w:rPr>
                 <w:rStyle w:val="Lienhypertexte"/>
@@ -4475,7 +4475,7 @@
                 <w:noProof/>
                 <w:webHidden/>
               </w:rPr>
-              <w:instrText xml:space="preserve"> PAGEREF _Toc521746884 \h </w:instrText>
+              <w:instrText xml:space="preserve"> PAGEREF _Toc522207426 \h </w:instrText>
             </w:r>
             <w:r>
               <w:rPr>
@@ -4519,7 +4519,7 @@
               <w:lang w:eastAsia="fr-FR"/>
             </w:rPr>
           </w:pPr>
-          <w:hyperlink w:anchor="_Toc521746885" w:history="1">
+          <w:hyperlink w:anchor="_Toc522207427" w:history="1">
             <w:r>
               <w:rPr>
                 <w:rStyle w:val="Lienhypertexte"/>
@@ -4563,7 +4563,7 @@
                 <w:noProof/>
                 <w:webHidden/>
               </w:rPr>
-              <w:instrText xml:space="preserve"> PAGEREF _Toc521746885 \h </w:instrText>
+              <w:instrText xml:space="preserve"> PAGEREF _Toc522207427 \h </w:instrText>
             </w:r>
             <w:r>
               <w:rPr>
@@ -4583,7 +4583,7 @@
                 <w:noProof/>
                 <w:webHidden/>
               </w:rPr>
-              <w:t>4</w:t>
+              <w:t>5</w:t>
             </w:r>
             <w:r>
               <w:rPr>
@@ -4607,7 +4607,7 @@
               <w:lang w:eastAsia="fr-FR"/>
             </w:rPr>
           </w:pPr>
-          <w:hyperlink w:anchor="_Toc521746886" w:history="1">
+          <w:hyperlink w:anchor="_Toc522207428" w:history="1">
             <w:r>
               <w:rPr>
                 <w:rStyle w:val="Lienhypertexte"/>
@@ -4651,7 +4651,7 @@
                 <w:noProof/>
                 <w:webHidden/>
               </w:rPr>
-              <w:instrText xml:space="preserve"> PAGEREF _Toc521746886 \h </w:instrText>
+              <w:instrText xml:space="preserve"> PAGEREF _Toc522207428 \h </w:instrText>
             </w:r>
             <w:r>
               <w:rPr>
@@ -4671,7 +4671,7 @@
                 <w:noProof/>
                 <w:webHidden/>
               </w:rPr>
-              <w:t>4</w:t>
+              <w:t>5</w:t>
             </w:r>
             <w:r>
               <w:rPr>
@@ -4695,7 +4695,7 @@
               <w:lang w:eastAsia="fr-FR"/>
             </w:rPr>
           </w:pPr>
-          <w:hyperlink w:anchor="_Toc521746887" w:history="1">
+          <w:hyperlink w:anchor="_Toc522207429" w:history="1">
             <w:r>
               <w:rPr>
                 <w:rStyle w:val="Lienhypertexte"/>
@@ -4739,7 +4739,7 @@
                 <w:noProof/>
                 <w:webHidden/>
               </w:rPr>
-              <w:instrText xml:space="preserve"> PAGEREF _Toc521746887 \h </w:instrText>
+              <w:instrText xml:space="preserve"> PAGEREF _Toc522207429 \h </w:instrText>
             </w:r>
             <w:r>
               <w:rPr>
@@ -4783,7 +4783,7 @@
               <w:lang w:eastAsia="fr-FR"/>
             </w:rPr>
           </w:pPr>
-          <w:hyperlink w:anchor="_Toc521746888" w:history="1">
+          <w:hyperlink w:anchor="_Toc522207430" w:history="1">
             <w:r>
               <w:rPr>
                 <w:rStyle w:val="Lienhypertexte"/>
@@ -4827,7 +4827,7 @@
                 <w:noProof/>
                 <w:webHidden/>
               </w:rPr>
-              <w:instrText xml:space="preserve"> PAGEREF _Toc521746888 \h </w:instrText>
+              <w:instrText xml:space="preserve"> PAGEREF _Toc522207430 \h </w:instrText>
             </w:r>
             <w:r>
               <w:rPr>
@@ -4871,7 +4871,7 @@
               <w:lang w:eastAsia="fr-FR"/>
             </w:rPr>
           </w:pPr>
-          <w:hyperlink w:anchor="_Toc521746889" w:history="1">
+          <w:hyperlink w:anchor="_Toc522207431" w:history="1">
             <w:r>
               <w:rPr>
                 <w:rStyle w:val="Lienhypertexte"/>
@@ -4915,7 +4915,7 @@
                 <w:noProof/>
                 <w:webHidden/>
               </w:rPr>
-              <w:instrText xml:space="preserve"> PAGEREF _Toc521746889 \h </w:instrText>
+              <w:instrText xml:space="preserve"> PAGEREF _Toc522207431 \h </w:instrText>
             </w:r>
             <w:r>
               <w:rPr>
@@ -4959,7 +4959,7 @@
               <w:lang w:eastAsia="fr-FR"/>
             </w:rPr>
           </w:pPr>
-          <w:hyperlink w:anchor="_Toc521746890" w:history="1">
+          <w:hyperlink w:anchor="_Toc522207432" w:history="1">
             <w:r>
               <w:rPr>
                 <w:rStyle w:val="Lienhypertexte"/>
@@ -5003,7 +5003,7 @@
                 <w:noProof/>
                 <w:webHidden/>
               </w:rPr>
-              <w:instrText xml:space="preserve"> PAGEREF _Toc521746890 \h </w:instrText>
+              <w:instrText xml:space="preserve"> PAGEREF _Toc522207432 \h </w:instrText>
             </w:r>
             <w:r>
               <w:rPr>
@@ -5047,7 +5047,7 @@
               <w:lang w:eastAsia="fr-FR"/>
             </w:rPr>
           </w:pPr>
-          <w:hyperlink w:anchor="_Toc521746891" w:history="1">
+          <w:hyperlink w:anchor="_Toc522207433" w:history="1">
             <w:r>
               <w:rPr>
                 <w:rStyle w:val="Lienhypertexte"/>
@@ -5091,7 +5091,7 @@
                 <w:noProof/>
                 <w:webHidden/>
               </w:rPr>
-              <w:instrText xml:space="preserve"> PAGEREF _Toc521746891 \h </w:instrText>
+              <w:instrText xml:space="preserve"> PAGEREF _Toc522207433 \h </w:instrText>
             </w:r>
             <w:r>
               <w:rPr>
@@ -5135,7 +5135,7 @@
               <w:lang w:eastAsia="fr-FR"/>
             </w:rPr>
           </w:pPr>
-          <w:hyperlink w:anchor="_Toc521746892" w:history="1">
+          <w:hyperlink w:anchor="_Toc522207434" w:history="1">
             <w:r>
               <w:rPr>
                 <w:rStyle w:val="Lienhypertexte"/>
@@ -5179,7 +5179,7 @@
                 <w:noProof/>
                 <w:webHidden/>
               </w:rPr>
-              <w:instrText xml:space="preserve"> PAGEREF _Toc521746892 \h </w:instrText>
+              <w:instrText xml:space="preserve"> PAGEREF _Toc522207434 \h </w:instrText>
             </w:r>
             <w:r>
               <w:rPr>
@@ -5223,7 +5223,7 @@
               <w:lang w:eastAsia="fr-FR"/>
             </w:rPr>
           </w:pPr>
-          <w:hyperlink w:anchor="_Toc521746893" w:history="1">
+          <w:hyperlink w:anchor="_Toc522207435" w:history="1">
             <w:r>
               <w:rPr>
                 <w:rStyle w:val="Lienhypertexte"/>
@@ -5267,7 +5267,7 @@
                 <w:noProof/>
                 <w:webHidden/>
               </w:rPr>
-              <w:instrText xml:space="preserve"> PAGEREF _Toc521746893 \h </w:instrText>
+              <w:instrText xml:space="preserve"> PAGEREF _Toc522207435 \h </w:instrText>
             </w:r>
             <w:r>
               <w:rPr>
@@ -5311,7 +5311,7 @@
               <w:lang w:eastAsia="fr-FR"/>
             </w:rPr>
           </w:pPr>
-          <w:hyperlink w:anchor="_Toc521746894" w:history="1">
+          <w:hyperlink w:anchor="_Toc522207436" w:history="1">
             <w:r>
               <w:rPr>
                 <w:rStyle w:val="Lienhypertexte"/>
@@ -5355,7 +5355,7 @@
                 <w:noProof/>
                 <w:webHidden/>
               </w:rPr>
-              <w:instrText xml:space="preserve"> PAGEREF _Toc521746894 \h </w:instrText>
+              <w:instrText xml:space="preserve"> PAGEREF _Toc522207436 \h </w:instrText>
             </w:r>
             <w:r>
               <w:rPr>
@@ -5399,7 +5399,7 @@
               <w:lang w:eastAsia="fr-FR"/>
             </w:rPr>
           </w:pPr>
-          <w:hyperlink w:anchor="_Toc521746895" w:history="1">
+          <w:hyperlink w:anchor="_Toc522207437" w:history="1">
             <w:r>
               <w:rPr>
                 <w:rStyle w:val="Lienhypertexte"/>
@@ -5443,7 +5443,7 @@
                 <w:noProof/>
                 <w:webHidden/>
               </w:rPr>
-              <w:instrText xml:space="preserve"> PAGEREF _Toc521746895 \h </w:instrText>
+              <w:instrText xml:space="preserve"> PAGEREF _Toc522207437 \h </w:instrText>
             </w:r>
             <w:r>
               <w:rPr>
@@ -5487,7 +5487,7 @@
               <w:lang w:eastAsia="fr-FR"/>
             </w:rPr>
           </w:pPr>
-          <w:hyperlink w:anchor="_Toc521746896" w:history="1">
+          <w:hyperlink w:anchor="_Toc522207438" w:history="1">
             <w:r>
               <w:rPr>
                 <w:rStyle w:val="Lienhypertexte"/>
@@ -5531,7 +5531,7 @@
                 <w:noProof/>
                 <w:webHidden/>
               </w:rPr>
-              <w:instrText xml:space="preserve"> PAGEREF _Toc521746896 \h </w:instrText>
+              <w:instrText xml:space="preserve"> PAGEREF _Toc522207438 \h </w:instrText>
             </w:r>
             <w:r>
               <w:rPr>
@@ -5575,7 +5575,7 @@
               <w:lang w:eastAsia="fr-FR"/>
             </w:rPr>
           </w:pPr>
-          <w:hyperlink w:anchor="_Toc521746897" w:history="1">
+          <w:hyperlink w:anchor="_Toc522207439" w:history="1">
             <w:r>
               <w:rPr>
                 <w:rStyle w:val="Lienhypertexte"/>
@@ -5619,7 +5619,7 @@
                 <w:noProof/>
                 <w:webHidden/>
               </w:rPr>
-              <w:instrText xml:space="preserve"> PAGEREF _Toc521746897 \h </w:instrText>
+              <w:instrText xml:space="preserve"> PAGEREF _Toc522207439 \h </w:instrText>
             </w:r>
             <w:r>
               <w:rPr>
@@ -5663,7 +5663,7 @@
               <w:lang w:eastAsia="fr-FR"/>
             </w:rPr>
           </w:pPr>
-          <w:hyperlink w:anchor="_Toc521746898" w:history="1">
+          <w:hyperlink w:anchor="_Toc522207440" w:history="1">
             <w:r>
               <w:rPr>
                 <w:rStyle w:val="Lienhypertexte"/>
@@ -5707,7 +5707,7 @@
                 <w:noProof/>
                 <w:webHidden/>
               </w:rPr>
-              <w:instrText xml:space="preserve"> PAGEREF _Toc521746898 \h </w:instrText>
+              <w:instrText xml:space="preserve"> PAGEREF _Toc522207440 \h </w:instrText>
             </w:r>
             <w:r>
               <w:rPr>
@@ -5751,7 +5751,7 @@
               <w:lang w:eastAsia="fr-FR"/>
             </w:rPr>
           </w:pPr>
-          <w:hyperlink w:anchor="_Toc521746899" w:history="1">
+          <w:hyperlink w:anchor="_Toc522207441" w:history="1">
             <w:r>
               <w:rPr>
                 <w:rStyle w:val="Lienhypertexte"/>
@@ -5795,7 +5795,7 @@
                 <w:noProof/>
                 <w:webHidden/>
               </w:rPr>
-              <w:instrText xml:space="preserve"> PAGEREF _Toc521746899 \h </w:instrText>
+              <w:instrText xml:space="preserve"> PAGEREF _Toc522207441 \h </w:instrText>
             </w:r>
             <w:r>
               <w:rPr>
@@ -5815,7 +5815,7 @@
                 <w:noProof/>
                 <w:webHidden/>
               </w:rPr>
-              <w:t>25</w:t>
+              <w:t>26</w:t>
             </w:r>
             <w:r>
               <w:rPr>
@@ -5839,7 +5839,7 @@
               <w:lang w:eastAsia="fr-FR"/>
             </w:rPr>
           </w:pPr>
-          <w:hyperlink w:anchor="_Toc521746900" w:history="1">
+          <w:hyperlink w:anchor="_Toc522207442" w:history="1">
             <w:r>
               <w:rPr>
                 <w:rStyle w:val="Lienhypertexte"/>
@@ -5883,7 +5883,7 @@
                 <w:noProof/>
                 <w:webHidden/>
               </w:rPr>
-              <w:instrText xml:space="preserve"> PAGEREF _Toc521746900 \h </w:instrText>
+              <w:instrText xml:space="preserve"> PAGEREF _Toc522207442 \h </w:instrText>
             </w:r>
             <w:r>
               <w:rPr>
@@ -5903,7 +5903,7 @@
                 <w:noProof/>
                 <w:webHidden/>
               </w:rPr>
-              <w:t>25</w:t>
+              <w:t>26</w:t>
             </w:r>
             <w:r>
               <w:rPr>
@@ -5927,7 +5927,7 @@
               <w:lang w:eastAsia="fr-FR"/>
             </w:rPr>
           </w:pPr>
-          <w:hyperlink w:anchor="_Toc521746901" w:history="1">
+          <w:hyperlink w:anchor="_Toc522207443" w:history="1">
             <w:r>
               <w:rPr>
                 <w:rStyle w:val="Lienhypertexte"/>
@@ -5971,7 +5971,7 @@
                 <w:noProof/>
                 <w:webHidden/>
               </w:rPr>
-              <w:instrText xml:space="preserve"> PAGEREF _Toc521746901 \h </w:instrText>
+              <w:instrText xml:space="preserve"> PAGEREF _Toc522207443 \h </w:instrText>
             </w:r>
             <w:r>
               <w:rPr>
@@ -5991,7 +5991,7 @@
                 <w:noProof/>
                 <w:webHidden/>
               </w:rPr>
-              <w:t>25</w:t>
+              <w:t>26</w:t>
             </w:r>
             <w:r>
               <w:rPr>
@@ -6015,7 +6015,7 @@
               <w:lang w:eastAsia="fr-FR"/>
             </w:rPr>
           </w:pPr>
-          <w:hyperlink w:anchor="_Toc521746902" w:history="1">
+          <w:hyperlink w:anchor="_Toc522207444" w:history="1">
             <w:r>
               <w:rPr>
                 <w:rStyle w:val="Lienhypertexte"/>
@@ -6059,7 +6059,7 @@
                 <w:noProof/>
                 <w:webHidden/>
               </w:rPr>
-              <w:instrText xml:space="preserve"> PAGEREF _Toc521746902 \h </w:instrText>
+              <w:instrText xml:space="preserve"> PAGEREF _Toc522207444 \h </w:instrText>
             </w:r>
             <w:r>
               <w:rPr>
@@ -6079,7 +6079,7 @@
                 <w:noProof/>
                 <w:webHidden/>
               </w:rPr>
-              <w:t>25</w:t>
+              <w:t>26</w:t>
             </w:r>
             <w:r>
               <w:rPr>
@@ -6103,7 +6103,7 @@
               <w:lang w:eastAsia="fr-FR"/>
             </w:rPr>
           </w:pPr>
-          <w:hyperlink w:anchor="_Toc521746903" w:history="1">
+          <w:hyperlink w:anchor="_Toc522207445" w:history="1">
             <w:r>
               <w:rPr>
                 <w:rStyle w:val="Lienhypertexte"/>
@@ -6147,7 +6147,7 @@
                 <w:noProof/>
                 <w:webHidden/>
               </w:rPr>
-              <w:instrText xml:space="preserve"> PAGEREF _Toc521746903 \h </w:instrText>
+              <w:instrText xml:space="preserve"> PAGEREF _Toc522207445 \h </w:instrText>
             </w:r>
             <w:r>
               <w:rPr>
@@ -6167,7 +6167,7 @@
                 <w:noProof/>
                 <w:webHidden/>
               </w:rPr>
-              <w:t>25</w:t>
+              <w:t>26</w:t>
             </w:r>
             <w:r>
               <w:rPr>
@@ -6191,7 +6191,7 @@
               <w:lang w:eastAsia="fr-FR"/>
             </w:rPr>
           </w:pPr>
-          <w:hyperlink w:anchor="_Toc521746904" w:history="1">
+          <w:hyperlink w:anchor="_Toc522207446" w:history="1">
             <w:r>
               <w:rPr>
                 <w:rStyle w:val="Lienhypertexte"/>
@@ -6235,7 +6235,7 @@
                 <w:noProof/>
                 <w:webHidden/>
               </w:rPr>
-              <w:instrText xml:space="preserve"> PAGEREF _Toc521746904 \h </w:instrText>
+              <w:instrText xml:space="preserve"> PAGEREF _Toc522207446 \h </w:instrText>
             </w:r>
             <w:r>
               <w:rPr>
@@ -6255,7 +6255,7 @@
                 <w:noProof/>
                 <w:webHidden/>
               </w:rPr>
-              <w:t>25</w:t>
+              <w:t>26</w:t>
             </w:r>
             <w:r>
               <w:rPr>
@@ -6279,7 +6279,7 @@
               <w:lang w:eastAsia="fr-FR"/>
             </w:rPr>
           </w:pPr>
-          <w:hyperlink w:anchor="_Toc521746905" w:history="1">
+          <w:hyperlink w:anchor="_Toc522207447" w:history="1">
             <w:r>
               <w:rPr>
                 <w:rStyle w:val="Lienhypertexte"/>
@@ -6323,7 +6323,7 @@
                 <w:noProof/>
                 <w:webHidden/>
               </w:rPr>
-              <w:instrText xml:space="preserve"> PAGEREF _Toc521746905 \h </w:instrText>
+              <w:instrText xml:space="preserve"> PAGEREF _Toc522207447 \h </w:instrText>
             </w:r>
             <w:r>
               <w:rPr>
@@ -6343,7 +6343,7 @@
                 <w:noProof/>
                 <w:webHidden/>
               </w:rPr>
-              <w:t>26</w:t>
+              <w:t>27</w:t>
             </w:r>
             <w:r>
               <w:rPr>
@@ -6367,7 +6367,7 @@
               <w:lang w:eastAsia="fr-FR"/>
             </w:rPr>
           </w:pPr>
-          <w:hyperlink w:anchor="_Toc521746906" w:history="1">
+          <w:hyperlink w:anchor="_Toc522207448" w:history="1">
             <w:r>
               <w:rPr>
                 <w:rStyle w:val="Lienhypertexte"/>
@@ -6411,7 +6411,7 @@
                 <w:noProof/>
                 <w:webHidden/>
               </w:rPr>
-              <w:instrText xml:space="preserve"> PAGEREF _Toc521746906 \h </w:instrText>
+              <w:instrText xml:space="preserve"> PAGEREF _Toc522207448 \h </w:instrText>
             </w:r>
             <w:r>
               <w:rPr>
@@ -6431,7 +6431,7 @@
                 <w:noProof/>
                 <w:webHidden/>
               </w:rPr>
-              <w:t>26</w:t>
+              <w:t>27</w:t>
             </w:r>
             <w:r>
               <w:rPr>
@@ -6455,7 +6455,7 @@
               <w:lang w:eastAsia="fr-FR"/>
             </w:rPr>
           </w:pPr>
-          <w:hyperlink w:anchor="_Toc521746907" w:history="1">
+          <w:hyperlink w:anchor="_Toc522207449" w:history="1">
             <w:r>
               <w:rPr>
                 <w:rStyle w:val="Lienhypertexte"/>
@@ -6499,7 +6499,7 @@
                 <w:noProof/>
                 <w:webHidden/>
               </w:rPr>
-              <w:instrText xml:space="preserve"> PAGEREF _Toc521746907 \h </w:instrText>
+              <w:instrText xml:space="preserve"> PAGEREF _Toc522207449 \h </w:instrText>
             </w:r>
             <w:r>
               <w:rPr>
@@ -6519,7 +6519,7 @@
                 <w:noProof/>
                 <w:webHidden/>
               </w:rPr>
-              <w:t>27</w:t>
+              <w:t>28</w:t>
             </w:r>
             <w:r>
               <w:rPr>
@@ -6543,7 +6543,7 @@
               <w:lang w:eastAsia="fr-FR"/>
             </w:rPr>
           </w:pPr>
-          <w:hyperlink w:anchor="_Toc521746908" w:history="1">
+          <w:hyperlink w:anchor="_Toc522207450" w:history="1">
             <w:r>
               <w:rPr>
                 <w:rStyle w:val="Lienhypertexte"/>
@@ -6587,7 +6587,7 @@
                 <w:noProof/>
                 <w:webHidden/>
               </w:rPr>
-              <w:instrText xml:space="preserve"> PAGEREF _Toc521746908 \h </w:instrText>
+              <w:instrText xml:space="preserve"> PAGEREF _Toc522207450 \h </w:instrText>
             </w:r>
             <w:r>
               <w:rPr>
@@ -6607,7 +6607,7 @@
                 <w:noProof/>
                 <w:webHidden/>
               </w:rPr>
-              <w:t>27</w:t>
+              <w:t>28</w:t>
             </w:r>
             <w:r>
               <w:rPr>
@@ -6631,7 +6631,7 @@
               <w:lang w:eastAsia="fr-FR"/>
             </w:rPr>
           </w:pPr>
-          <w:hyperlink w:anchor="_Toc521746909" w:history="1">
+          <w:hyperlink w:anchor="_Toc522207451" w:history="1">
             <w:r>
               <w:rPr>
                 <w:rStyle w:val="Lienhypertexte"/>
@@ -6675,7 +6675,7 @@
                 <w:noProof/>
                 <w:webHidden/>
               </w:rPr>
-              <w:instrText xml:space="preserve"> PAGEREF _Toc521746909 \h </w:instrText>
+              <w:instrText xml:space="preserve"> PAGEREF _Toc522207451 \h </w:instrText>
             </w:r>
             <w:r>
               <w:rPr>
@@ -6695,7 +6695,7 @@
                 <w:noProof/>
                 <w:webHidden/>
               </w:rPr>
-              <w:t>27</w:t>
+              <w:t>28</w:t>
             </w:r>
             <w:r>
               <w:rPr>
@@ -6719,7 +6719,7 @@
               <w:lang w:eastAsia="fr-FR"/>
             </w:rPr>
           </w:pPr>
-          <w:hyperlink w:anchor="_Toc521746910" w:history="1">
+          <w:hyperlink w:anchor="_Toc522207452" w:history="1">
             <w:r>
               <w:rPr>
                 <w:rStyle w:val="Lienhypertexte"/>
@@ -6763,7 +6763,7 @@
                 <w:noProof/>
                 <w:webHidden/>
               </w:rPr>
-              <w:instrText xml:space="preserve"> PAGEREF _Toc521746910 \h </w:instrText>
+              <w:instrText xml:space="preserve"> PAGEREF _Toc522207452 \h </w:instrText>
             </w:r>
             <w:r>
               <w:rPr>
@@ -6783,7 +6783,7 @@
                 <w:noProof/>
                 <w:webHidden/>
               </w:rPr>
-              <w:t>27</w:t>
+              <w:t>28</w:t>
             </w:r>
             <w:r>
               <w:rPr>
@@ -6807,7 +6807,7 @@
               <w:lang w:eastAsia="fr-FR"/>
             </w:rPr>
           </w:pPr>
-          <w:hyperlink w:anchor="_Toc521746911" w:history="1">
+          <w:hyperlink w:anchor="_Toc522207453" w:history="1">
             <w:r>
               <w:rPr>
                 <w:rStyle w:val="Lienhypertexte"/>
@@ -6851,7 +6851,7 @@
                 <w:noProof/>
                 <w:webHidden/>
               </w:rPr>
-              <w:instrText xml:space="preserve"> PAGEREF _Toc521746911 \h </w:instrText>
+              <w:instrText xml:space="preserve"> PAGEREF _Toc522207453 \h </w:instrText>
             </w:r>
             <w:r>
               <w:rPr>
@@ -6895,7 +6895,7 @@
               <w:lang w:eastAsia="fr-FR"/>
             </w:rPr>
           </w:pPr>
-          <w:hyperlink w:anchor="_Toc521746912" w:history="1">
+          <w:hyperlink w:anchor="_Toc522207454" w:history="1">
             <w:r>
               <w:rPr>
                 <w:rStyle w:val="Lienhypertexte"/>
@@ -6939,7 +6939,7 @@
                 <w:noProof/>
                 <w:webHidden/>
               </w:rPr>
-              <w:instrText xml:space="preserve"> PAGEREF _Toc521746912 \h </w:instrText>
+              <w:instrText xml:space="preserve"> PAGEREF _Toc522207454 \h </w:instrText>
             </w:r>
             <w:r>
               <w:rPr>
@@ -6959,7 +6959,7 @@
                 <w:noProof/>
                 <w:webHidden/>
               </w:rPr>
-              <w:t>28</w:t>
+              <w:t>29</w:t>
             </w:r>
             <w:r>
               <w:rPr>
@@ -6983,7 +6983,7 @@
               <w:lang w:eastAsia="fr-FR"/>
             </w:rPr>
           </w:pPr>
-          <w:hyperlink w:anchor="_Toc521746913" w:history="1">
+          <w:hyperlink w:anchor="_Toc522207455" w:history="1">
             <w:r>
               <w:rPr>
                 <w:rStyle w:val="Lienhypertexte"/>
@@ -7027,7 +7027,7 @@
                 <w:noProof/>
                 <w:webHidden/>
               </w:rPr>
-              <w:instrText xml:space="preserve"> PAGEREF _Toc521746913 \h </w:instrText>
+              <w:instrText xml:space="preserve"> PAGEREF _Toc522207455 \h </w:instrText>
             </w:r>
             <w:r>
               <w:rPr>
@@ -7047,7 +7047,7 @@
                 <w:noProof/>
                 <w:webHidden/>
               </w:rPr>
-              <w:t>28</w:t>
+              <w:t>29</w:t>
             </w:r>
             <w:r>
               <w:rPr>
@@ -7071,7 +7071,7 @@
               <w:lang w:eastAsia="fr-FR"/>
             </w:rPr>
           </w:pPr>
-          <w:hyperlink w:anchor="_Toc521746914" w:history="1">
+          <w:hyperlink w:anchor="_Toc522207456" w:history="1">
             <w:r>
               <w:rPr>
                 <w:rStyle w:val="Lienhypertexte"/>
@@ -7115,7 +7115,7 @@
                 <w:noProof/>
                 <w:webHidden/>
               </w:rPr>
-              <w:instrText xml:space="preserve"> PAGEREF _Toc521746914 \h </w:instrText>
+              <w:instrText xml:space="preserve"> PAGEREF _Toc522207456 \h </w:instrText>
             </w:r>
             <w:r>
               <w:rPr>
@@ -7135,7 +7135,7 @@
                 <w:noProof/>
                 <w:webHidden/>
               </w:rPr>
-              <w:t>28</w:t>
+              <w:t>29</w:t>
             </w:r>
             <w:r>
               <w:rPr>
@@ -7159,7 +7159,7 @@
               <w:lang w:eastAsia="fr-FR"/>
             </w:rPr>
           </w:pPr>
-          <w:hyperlink w:anchor="_Toc521746915" w:history="1">
+          <w:hyperlink w:anchor="_Toc522207457" w:history="1">
             <w:r>
               <w:rPr>
                 <w:rStyle w:val="Lienhypertexte"/>
@@ -7203,7 +7203,7 @@
                 <w:noProof/>
                 <w:webHidden/>
               </w:rPr>
-              <w:instrText xml:space="preserve"> PAGEREF _Toc521746915 \h </w:instrText>
+              <w:instrText xml:space="preserve"> PAGEREF _Toc522207457 \h </w:instrText>
             </w:r>
             <w:r>
               <w:rPr>
@@ -7223,7 +7223,7 @@
                 <w:noProof/>
                 <w:webHidden/>
               </w:rPr>
-              <w:t>29</w:t>
+              <w:t>30</w:t>
             </w:r>
             <w:r>
               <w:rPr>
@@ -7247,7 +7247,7 @@
               <w:lang w:eastAsia="fr-FR"/>
             </w:rPr>
           </w:pPr>
-          <w:hyperlink w:anchor="_Toc521746916" w:history="1">
+          <w:hyperlink w:anchor="_Toc522207458" w:history="1">
             <w:r>
               <w:rPr>
                 <w:rStyle w:val="Lienhypertexte"/>
@@ -7291,7 +7291,7 @@
                 <w:noProof/>
                 <w:webHidden/>
               </w:rPr>
-              <w:instrText xml:space="preserve"> PAGEREF _Toc521746916 \h </w:instrText>
+              <w:instrText xml:space="preserve"> PAGEREF _Toc522207458 \h </w:instrText>
             </w:r>
             <w:r>
               <w:rPr>
@@ -7311,95 +7311,7 @@
                 <w:noProof/>
                 <w:webHidden/>
               </w:rPr>
-              <w:t>29</w:t>
-            </w:r>
-            <w:r>
-              <w:rPr>
-                <w:noProof/>
-                <w:webHidden/>
-              </w:rPr>
-              <w:fldChar w:fldCharType="end"/>
-            </w:r>
-          </w:hyperlink>
-        </w:p>
-        <w:p>
-          <w:pPr>
-            <w:pStyle w:val="TM2"/>
-            <w:tabs>
-              <w:tab w:val="left" w:pos="660"/>
-              <w:tab w:val="right" w:leader="dot" w:pos="9062"/>
-            </w:tabs>
-            <w:rPr>
-              <w:rFonts w:eastAsiaTheme="minorEastAsia"/>
-              <w:noProof/>
-              <w:lang w:eastAsia="fr-FR"/>
-            </w:rPr>
-          </w:pPr>
-          <w:hyperlink w:anchor="_Toc521746917" w:history="1">
-            <w:r>
-              <w:rPr>
-                <w:rStyle w:val="Lienhypertexte"/>
-                <w:noProof/>
-                <w:lang w:val="en-US"/>
-              </w:rPr>
-              <w:t>g.</w:t>
-            </w:r>
-            <w:r>
-              <w:rPr>
-                <w:rFonts w:eastAsiaTheme="minorEastAsia"/>
-                <w:noProof/>
-                <w:lang w:eastAsia="fr-FR"/>
-              </w:rPr>
-              <w:tab/>
-            </w:r>
-            <w:r>
-              <w:rPr>
-                <w:rStyle w:val="Lienhypertexte"/>
-                <w:noProof/>
-                <w:lang w:val="en-US"/>
-              </w:rPr>
-              <w:t>Plots</w:t>
-            </w:r>
-            <w:r>
-              <w:rPr>
-                <w:noProof/>
-                <w:webHidden/>
-              </w:rPr>
-              <w:tab/>
-            </w:r>
-            <w:r>
-              <w:rPr>
-                <w:noProof/>
-                <w:webHidden/>
-              </w:rPr>
-              <w:fldChar w:fldCharType="begin"/>
-            </w:r>
-            <w:r>
-              <w:rPr>
-                <w:noProof/>
-                <w:webHidden/>
-              </w:rPr>
-              <w:instrText xml:space="preserve"> PAGEREF _Toc521746917 \h </w:instrText>
-            </w:r>
-            <w:r>
-              <w:rPr>
-                <w:noProof/>
-                <w:webHidden/>
-              </w:rPr>
-            </w:r>
-            <w:r>
-              <w:rPr>
-                <w:noProof/>
-                <w:webHidden/>
-              </w:rPr>
-              <w:fldChar w:fldCharType="separate"/>
-            </w:r>
-            <w:r>
-              <w:rPr>
-                <w:noProof/>
-                <w:webHidden/>
-              </w:rPr>
-              <w:t>29</w:t>
+              <w:t>31</w:t>
             </w:r>
             <w:r>
               <w:rPr>
@@ -7422,7 +7334,7 @@
               <w:lang w:eastAsia="fr-FR"/>
             </w:rPr>
           </w:pPr>
-          <w:hyperlink w:anchor="_Toc521746918" w:history="1">
+          <w:hyperlink w:anchor="_Toc522207459" w:history="1">
             <w:r>
               <w:rPr>
                 <w:rStyle w:val="Lienhypertexte"/>
@@ -7450,7 +7362,7 @@
                 <w:noProof/>
                 <w:webHidden/>
               </w:rPr>
-              <w:instrText xml:space="preserve"> PAGEREF _Toc521746918 \h </w:instrText>
+              <w:instrText xml:space="preserve"> PAGEREF _Toc522207459 \h </w:instrText>
             </w:r>
             <w:r>
               <w:rPr>
@@ -7470,7 +7382,7 @@
                 <w:noProof/>
                 <w:webHidden/>
               </w:rPr>
-              <w:t>30</w:t>
+              <w:t>32</w:t>
             </w:r>
             <w:r>
               <w:rPr>
@@ -7492,6 +7404,13 @@
         </w:p>
       </w:sdtContent>
     </w:sdt>
+    <w:p/>
+    <w:p/>
+    <w:p/>
+    <w:p>
+      <w:bookmarkStart w:id="0" w:name="_GoBack"/>
+      <w:bookmarkEnd w:id="0"/>
+    </w:p>
     <w:p/>
     <w:p/>
     <w:p/>
@@ -7510,9 +7429,6 @@
     <w:p/>
     <w:p/>
     <w:p/>
-    <w:p/>
-    <w:p/>
-    <w:p/>
     <w:p>
       <w:pPr>
         <w:pStyle w:val="Titre1"/>
@@ -7520,7 +7436,7 @@
           <w:lang w:val="en-US"/>
         </w:rPr>
       </w:pPr>
-      <w:bookmarkStart w:id="0" w:name="_Toc521746881"/>
+      <w:bookmarkStart w:id="1" w:name="_Toc522207423"/>
       <w:r>
         <w:rPr>
           <w:lang w:val="en-US"/>
@@ -7528,7 +7444,7 @@
         <w:lastRenderedPageBreak/>
         <w:t>Introduction</w:t>
       </w:r>
-      <w:bookmarkEnd w:id="0"/>
+      <w:bookmarkEnd w:id="1"/>
     </w:p>
     <w:p>
       <w:pPr>
@@ -7824,7 +7740,7 @@
           <w:szCs w:val="40"/>
         </w:rPr>
       </w:pPr>
-      <w:bookmarkStart w:id="1" w:name="_Toc521746882"/>
+      <w:bookmarkStart w:id="2" w:name="_Toc522207424"/>
       <w:r>
         <w:rPr>
           <w:sz w:val="40"/>
@@ -7833,7 +7749,7 @@
         <w:lastRenderedPageBreak/>
         <w:t>Installation</w:t>
       </w:r>
-      <w:bookmarkEnd w:id="1"/>
+      <w:bookmarkEnd w:id="2"/>
     </w:p>
     <w:p/>
     <w:p>
@@ -7847,14 +7763,14 @@
           <w:lang w:val="en-US"/>
         </w:rPr>
       </w:pPr>
-      <w:bookmarkStart w:id="2" w:name="_Toc521746883"/>
+      <w:bookmarkStart w:id="3" w:name="_Toc522207425"/>
       <w:r>
         <w:rPr>
           <w:lang w:val="en-US"/>
         </w:rPr>
         <w:t>Prerequisites</w:t>
       </w:r>
-      <w:bookmarkEnd w:id="2"/>
+      <w:bookmarkEnd w:id="3"/>
     </w:p>
     <w:p>
       <w:pPr>
@@ -7954,14 +7870,14 @@
           <w:lang w:val="en-US"/>
         </w:rPr>
       </w:pPr>
-      <w:bookmarkStart w:id="3" w:name="_Toc521746884"/>
+      <w:bookmarkStart w:id="4" w:name="_Toc522207426"/>
       <w:r>
         <w:rPr>
           <w:lang w:val="en-US"/>
         </w:rPr>
         <w:t>Installation</w:t>
       </w:r>
-      <w:bookmarkEnd w:id="3"/>
+      <w:bookmarkEnd w:id="4"/>
     </w:p>
     <w:p>
       <w:pPr>
@@ -8060,20 +7976,58 @@
         <w:rPr>
           <w:lang w:val="en-US"/>
         </w:rPr>
-        <w:t xml:space="preserve">They are all described in </w:t>
+        <w:t>They are all described in</w:t>
+      </w:r>
+      <w:r>
+        <w:rPr>
+          <w:lang w:val="en-US"/>
+        </w:rPr>
+        <w:t xml:space="preserve"> </w:t>
       </w:r>
       <w:r>
         <w:rPr>
           <w:color w:val="FF0000"/>
           <w:lang w:val="en-US"/>
         </w:rPr>
-        <w:t>……..</w:t>
-      </w:r>
-      <w:r>
-        <w:rPr>
-          <w:lang w:val="en-US"/>
-        </w:rPr>
-        <w:t xml:space="preserve"> .</w:t>
+        <w:fldChar w:fldCharType="begin"/>
+      </w:r>
+      <w:r>
+        <w:rPr>
+          <w:lang w:val="en-US"/>
+        </w:rPr>
+        <w:instrText xml:space="preserve"> REF _Ref522200132 \w \h </w:instrText>
+      </w:r>
+      <w:r>
+        <w:rPr>
+          <w:color w:val="FF0000"/>
+          <w:lang w:val="en-US"/>
+        </w:rPr>
+      </w:r>
+      <w:r>
+        <w:rPr>
+          <w:color w:val="FF0000"/>
+          <w:lang w:val="en-US"/>
+        </w:rPr>
+        <w:fldChar w:fldCharType="separate"/>
+      </w:r>
+      <w:r>
+        <w:rPr>
+          <w:lang w:val="en-US"/>
+        </w:rPr>
+        <w:t>IV</w:t>
+      </w:r>
+      <w:r>
+        <w:rPr>
+          <w:color w:val="FF0000"/>
+          <w:lang w:val="en-US"/>
+        </w:rPr>
+        <w:fldChar w:fldCharType="end"/>
+      </w:r>
+      <w:r>
+        <w:rPr>
+          <w:lang w:val="en-US"/>
+        </w:rPr>
+        <w:t>.</w:t>
       </w:r>
     </w:p>
     <w:p>
@@ -8900,7 +8854,7 @@
           <w:lang w:val="en-US"/>
         </w:rPr>
       </w:pPr>
-      <w:bookmarkStart w:id="4" w:name="_Toc521746885"/>
+      <w:bookmarkStart w:id="5" w:name="_Toc522207427"/>
       <w:r>
         <w:rPr>
           <w:lang w:val="en-US"/>
@@ -8908,7 +8862,7 @@
         <w:lastRenderedPageBreak/>
         <w:t>Usage</w:t>
       </w:r>
-      <w:bookmarkEnd w:id="4"/>
+      <w:bookmarkEnd w:id="5"/>
     </w:p>
     <w:p>
       <w:pPr>
@@ -8928,14 +8882,14 @@
           <w:lang w:val="en-US"/>
         </w:rPr>
       </w:pPr>
-      <w:bookmarkStart w:id="5" w:name="_Toc521746886"/>
+      <w:bookmarkStart w:id="6" w:name="_Toc522207428"/>
       <w:r>
         <w:rPr>
           <w:lang w:val="en-US"/>
         </w:rPr>
         <w:t>Launch the application</w:t>
       </w:r>
-      <w:bookmarkEnd w:id="5"/>
+      <w:bookmarkEnd w:id="6"/>
     </w:p>
     <w:p>
       <w:pPr>
@@ -9138,14 +9092,14 @@
           <w:lang w:val="en-US"/>
         </w:rPr>
       </w:pPr>
-      <w:bookmarkStart w:id="6" w:name="_Toc521746887"/>
+      <w:bookmarkStart w:id="7" w:name="_Toc522207429"/>
       <w:r>
         <w:rPr>
           <w:lang w:val="en-US"/>
         </w:rPr>
         <w:t>Using the app</w:t>
       </w:r>
-      <w:bookmarkEnd w:id="6"/>
+      <w:bookmarkEnd w:id="7"/>
     </w:p>
     <w:p>
       <w:pPr>
@@ -9185,14 +9139,14 @@
           <w:lang w:val="en-US"/>
         </w:rPr>
       </w:pPr>
-      <w:bookmarkStart w:id="7" w:name="_Toc521746888"/>
+      <w:bookmarkStart w:id="8" w:name="_Toc522207430"/>
       <w:r>
         <w:rPr>
           <w:lang w:val="en-US"/>
         </w:rPr>
         <w:t>Data</w:t>
       </w:r>
-      <w:bookmarkEnd w:id="7"/>
+      <w:bookmarkEnd w:id="8"/>
     </w:p>
     <w:p>
       <w:pPr>
@@ -9361,7 +9315,7 @@
         </w:rPr>
         <w:lastRenderedPageBreak/>
         <w:drawing>
-          <wp:anchor distT="0" distB="0" distL="114300" distR="114300" simplePos="0" relativeHeight="251663360" behindDoc="0" locked="0" layoutInCell="1" allowOverlap="1" wp14:anchorId="4DD74243" wp14:editId="5615DE67">
+          <wp:anchor distT="0" distB="0" distL="114300" distR="114300" simplePos="0" relativeHeight="251663360" behindDoc="0" locked="0" layoutInCell="1" allowOverlap="1" wp14:anchorId="07423143" wp14:editId="116880DA">
             <wp:simplePos x="0" y="0"/>
             <wp:positionH relativeFrom="margin">
               <wp:align>right</wp:align>
@@ -9487,7 +9441,7 @@
           <w:lang w:eastAsia="fr-FR"/>
         </w:rPr>
         <w:drawing>
-          <wp:anchor distT="0" distB="0" distL="114300" distR="114300" simplePos="0" relativeHeight="251664384" behindDoc="0" locked="0" layoutInCell="1" allowOverlap="1" wp14:anchorId="2001FBFF" wp14:editId="072D32AB">
+          <wp:anchor distT="0" distB="0" distL="114300" distR="114300" simplePos="0" relativeHeight="251664384" behindDoc="0" locked="0" layoutInCell="1" allowOverlap="1" wp14:anchorId="7123F6CC" wp14:editId="0BBFD484">
             <wp:simplePos x="0" y="0"/>
             <wp:positionH relativeFrom="margin">
               <wp:align>right</wp:align>
@@ -9627,7 +9581,7 @@
           <w:lang w:eastAsia="fr-FR"/>
         </w:rPr>
         <w:drawing>
-          <wp:anchor distT="0" distB="0" distL="114300" distR="114300" simplePos="0" relativeHeight="251665408" behindDoc="0" locked="0" layoutInCell="1" allowOverlap="1" wp14:anchorId="6BFD731B" wp14:editId="7535BA5B">
+          <wp:anchor distT="0" distB="0" distL="114300" distR="114300" simplePos="0" relativeHeight="251665408" behindDoc="0" locked="0" layoutInCell="1" allowOverlap="1" wp14:anchorId="59488EB7" wp14:editId="4F97D640">
             <wp:simplePos x="0" y="0"/>
             <wp:positionH relativeFrom="margin">
               <wp:align>right</wp:align>
@@ -9781,7 +9735,7 @@
           <w:lang w:eastAsia="fr-FR"/>
         </w:rPr>
         <w:drawing>
-          <wp:anchor distT="0" distB="0" distL="114300" distR="114300" simplePos="0" relativeHeight="251666432" behindDoc="0" locked="0" layoutInCell="1" allowOverlap="1" wp14:anchorId="293B3676" wp14:editId="5FA51B04">
+          <wp:anchor distT="0" distB="0" distL="114300" distR="114300" simplePos="0" relativeHeight="251666432" behindDoc="0" locked="0" layoutInCell="1" allowOverlap="1" wp14:anchorId="0F0331F1" wp14:editId="089F921E">
             <wp:simplePos x="0" y="0"/>
             <wp:positionH relativeFrom="margin">
               <wp:align>right</wp:align>
@@ -9840,14 +9794,55 @@
         <w:rPr>
           <w:lang w:val="en-US"/>
         </w:rPr>
-        <w:t xml:space="preserve">This is the box where you can choose which function will read your data. There might not be an appropriate function here for your data. In this case, read </w:t>
+        <w:t>This is the box where you can choose which function will read your data. There might not be an appropriate function here fo</w:t>
+      </w:r>
+      <w:r>
+        <w:rPr>
+          <w:lang w:val="en-US"/>
+        </w:rPr>
+        <w:t xml:space="preserve">r your data. In this case, read </w:t>
+      </w:r>
+      <w:r>
+        <w:rPr>
+          <w:lang w:val="en-US"/>
+        </w:rPr>
+        <w:fldChar w:fldCharType="begin"/>
+      </w:r>
+      <w:r>
+        <w:rPr>
+          <w:lang w:val="en-US"/>
+        </w:rPr>
+        <w:instrText xml:space="preserve"> REF _Ref522200083 \w \h </w:instrText>
+      </w:r>
+      <w:r>
+        <w:rPr>
+          <w:lang w:val="en-US"/>
+        </w:rPr>
+      </w:r>
+      <w:r>
+        <w:rPr>
+          <w:lang w:val="en-US"/>
+        </w:rPr>
+        <w:fldChar w:fldCharType="separate"/>
+      </w:r>
+      <w:r>
+        <w:rPr>
+          <w:lang w:val="en-US"/>
+        </w:rPr>
+        <w:t>4.a</w:t>
+      </w:r>
+      <w:r>
+        <w:rPr>
+          <w:lang w:val="en-US"/>
+        </w:rPr>
+        <w:fldChar w:fldCharType="end"/>
       </w:r>
       <w:r>
         <w:rPr>
           <w:color w:val="FF0000"/>
           <w:lang w:val="en-US"/>
         </w:rPr>
-        <w:t xml:space="preserve">………. </w:t>
+        <w:t xml:space="preserve"> </w:t>
       </w:r>
       <w:r>
         <w:rPr>
@@ -9896,14 +9891,14 @@
           <w:lang w:val="en-US"/>
         </w:rPr>
       </w:pPr>
-      <w:bookmarkStart w:id="8" w:name="_Toc521746889"/>
+      <w:bookmarkStart w:id="9" w:name="_Toc522207431"/>
       <w:r>
         <w:rPr>
           <w:lang w:val="en-US"/>
         </w:rPr>
         <w:t>Pre-processing</w:t>
       </w:r>
-      <w:bookmarkEnd w:id="8"/>
+      <w:bookmarkEnd w:id="9"/>
     </w:p>
     <w:p>
       <w:pPr>
@@ -10017,7 +10012,7 @@
           <w:lang w:eastAsia="fr-FR"/>
         </w:rPr>
         <w:drawing>
-          <wp:anchor distT="0" distB="0" distL="114300" distR="114300" simplePos="0" relativeHeight="251667456" behindDoc="0" locked="0" layoutInCell="1" allowOverlap="1" wp14:anchorId="5C0A5399" wp14:editId="13360B0C">
+          <wp:anchor distT="0" distB="0" distL="114300" distR="114300" simplePos="0" relativeHeight="251667456" behindDoc="0" locked="0" layoutInCell="1" allowOverlap="1" wp14:anchorId="6CB538C6" wp14:editId="7F5006C0">
             <wp:simplePos x="0" y="0"/>
             <wp:positionH relativeFrom="margin">
               <wp:align>right</wp:align>
@@ -10119,7 +10114,7 @@
         </w:rPr>
         <w:lastRenderedPageBreak/>
         <w:drawing>
-          <wp:anchor distT="0" distB="0" distL="114300" distR="114300" simplePos="0" relativeHeight="251673600" behindDoc="0" locked="0" layoutInCell="1" allowOverlap="1" wp14:anchorId="1B528582" wp14:editId="47D87DE7">
+          <wp:anchor distT="0" distB="0" distL="114300" distR="114300" simplePos="0" relativeHeight="251673600" behindDoc="0" locked="0" layoutInCell="1" allowOverlap="1" wp14:anchorId="3C1FF9A6" wp14:editId="31B91F8F">
             <wp:simplePos x="0" y="0"/>
             <wp:positionH relativeFrom="margin">
               <wp:align>right</wp:align>
@@ -10275,7 +10270,7 @@
           <w:lang w:eastAsia="fr-FR"/>
         </w:rPr>
         <w:drawing>
-          <wp:anchor distT="0" distB="0" distL="114300" distR="114300" simplePos="0" relativeHeight="251674624" behindDoc="0" locked="0" layoutInCell="1" allowOverlap="1" wp14:anchorId="5762F12A" wp14:editId="09CAC7D4">
+          <wp:anchor distT="0" distB="0" distL="114300" distR="114300" simplePos="0" relativeHeight="251674624" behindDoc="0" locked="0" layoutInCell="1" allowOverlap="1" wp14:anchorId="25FC8B04" wp14:editId="646DD8AA">
             <wp:simplePos x="0" y="0"/>
             <wp:positionH relativeFrom="margin">
               <wp:align>right</wp:align>
@@ -10336,7 +10331,7 @@
           <w:lang w:eastAsia="fr-FR"/>
         </w:rPr>
         <w:drawing>
-          <wp:anchor distT="0" distB="0" distL="114300" distR="114300" simplePos="0" relativeHeight="251668480" behindDoc="0" locked="0" layoutInCell="1" allowOverlap="1" wp14:anchorId="4360D540" wp14:editId="74E1CBCB">
+          <wp:anchor distT="0" distB="0" distL="114300" distR="114300" simplePos="0" relativeHeight="251668480" behindDoc="0" locked="0" layoutInCell="1" allowOverlap="1" wp14:anchorId="651DE525" wp14:editId="46ECB227">
             <wp:simplePos x="0" y="0"/>
             <wp:positionH relativeFrom="margin">
               <wp:align>right</wp:align>
@@ -10463,14 +10458,52 @@
         <w:rPr>
           <w:lang w:val="en-US"/>
         </w:rPr>
-        <w:t xml:space="preserve">, see </w:t>
+        <w:t>, see</w:t>
+      </w:r>
+      <w:r>
+        <w:rPr>
+          <w:lang w:val="en-US"/>
+        </w:rPr>
+        <w:t xml:space="preserve"> </w:t>
       </w:r>
       <w:r>
         <w:rPr>
           <w:color w:val="FF0000"/>
           <w:lang w:val="en-US"/>
         </w:rPr>
-        <w:t xml:space="preserve">…….. </w:t>
+        <w:fldChar w:fldCharType="begin"/>
+      </w:r>
+      <w:r>
+        <w:rPr>
+          <w:lang w:val="en-US"/>
+        </w:rPr>
+        <w:instrText xml:space="preserve"> REF _Ref522200058 \w \h </w:instrText>
+      </w:r>
+      <w:r>
+        <w:rPr>
+          <w:color w:val="FF0000"/>
+          <w:lang w:val="en-US"/>
+        </w:rPr>
+      </w:r>
+      <w:r>
+        <w:rPr>
+          <w:color w:val="FF0000"/>
+          <w:lang w:val="en-US"/>
+        </w:rPr>
+        <w:fldChar w:fldCharType="separate"/>
+      </w:r>
+      <w:r>
+        <w:rPr>
+          <w:lang w:val="en-US"/>
+        </w:rPr>
+        <w:t>4</w:t>
+      </w:r>
+      <w:r>
+        <w:rPr>
+          <w:color w:val="FF0000"/>
+          <w:lang w:val="en-US"/>
+        </w:rPr>
+        <w:fldChar w:fldCharType="end"/>
       </w:r>
       <w:r>
         <w:rPr>
@@ -10498,7 +10531,7 @@
           <w:lang w:eastAsia="fr-FR"/>
         </w:rPr>
         <w:drawing>
-          <wp:anchor distT="0" distB="0" distL="114300" distR="114300" simplePos="0" relativeHeight="251675648" behindDoc="0" locked="0" layoutInCell="1" allowOverlap="1" wp14:anchorId="4193BBDD" wp14:editId="5B9AE0AE">
+          <wp:anchor distT="0" distB="0" distL="114300" distR="114300" simplePos="0" relativeHeight="251675648" behindDoc="0" locked="0" layoutInCell="1" allowOverlap="1" wp14:anchorId="017B69B9" wp14:editId="769392BB">
             <wp:simplePos x="0" y="0"/>
             <wp:positionH relativeFrom="margin">
               <wp:align>right</wp:align>
@@ -10830,7 +10863,7 @@
           <w:lang w:eastAsia="fr-FR"/>
         </w:rPr>
         <w:drawing>
-          <wp:anchor distT="0" distB="0" distL="114300" distR="114300" simplePos="0" relativeHeight="251669504" behindDoc="0" locked="0" layoutInCell="1" allowOverlap="1" wp14:anchorId="32A8BCC2" wp14:editId="0E5E3D44">
+          <wp:anchor distT="0" distB="0" distL="114300" distR="114300" simplePos="0" relativeHeight="251669504" behindDoc="0" locked="0" layoutInCell="1" allowOverlap="1" wp14:anchorId="1670F671" wp14:editId="06AAF84A">
             <wp:simplePos x="0" y="0"/>
             <wp:positionH relativeFrom="margin">
               <wp:align>right</wp:align>
@@ -10919,7 +10952,7 @@
         </w:rPr>
         <w:lastRenderedPageBreak/>
         <w:drawing>
-          <wp:anchor distT="0" distB="0" distL="114300" distR="114300" simplePos="0" relativeHeight="251670528" behindDoc="0" locked="0" layoutInCell="1" allowOverlap="1" wp14:anchorId="50610490" wp14:editId="34F8DE42">
+          <wp:anchor distT="0" distB="0" distL="114300" distR="114300" simplePos="0" relativeHeight="251670528" behindDoc="0" locked="0" layoutInCell="1" allowOverlap="1" wp14:anchorId="6803DAF0" wp14:editId="76F321E5">
             <wp:simplePos x="0" y="0"/>
             <wp:positionH relativeFrom="margin">
               <wp:align>right</wp:align>
@@ -11025,7 +11058,7 @@
           <w:lang w:eastAsia="fr-FR"/>
         </w:rPr>
         <w:drawing>
-          <wp:anchor distT="0" distB="0" distL="114300" distR="114300" simplePos="0" relativeHeight="251681792" behindDoc="0" locked="0" layoutInCell="1" allowOverlap="1" wp14:anchorId="4A734A90" wp14:editId="4400662E">
+          <wp:anchor distT="0" distB="0" distL="114300" distR="114300" simplePos="0" relativeHeight="251681792" behindDoc="0" locked="0" layoutInCell="1" allowOverlap="1" wp14:anchorId="68683FEE" wp14:editId="0269837A">
             <wp:simplePos x="0" y="0"/>
             <wp:positionH relativeFrom="margin">
               <wp:align>right</wp:align>
@@ -11349,7 +11382,7 @@
         </w:rPr>
         <w:lastRenderedPageBreak/>
         <w:drawing>
-          <wp:anchor distT="0" distB="0" distL="114300" distR="114300" simplePos="0" relativeHeight="251671552" behindDoc="0" locked="0" layoutInCell="1" allowOverlap="1" wp14:anchorId="5E5CD3D1" wp14:editId="2A36E25A">
+          <wp:anchor distT="0" distB="0" distL="114300" distR="114300" simplePos="0" relativeHeight="251671552" behindDoc="0" locked="0" layoutInCell="1" allowOverlap="1" wp14:anchorId="24E59605" wp14:editId="16B9083A">
             <wp:simplePos x="0" y="0"/>
             <wp:positionH relativeFrom="margin">
               <wp:align>right</wp:align>
@@ -11526,7 +11559,7 @@
           <w:lang w:eastAsia="fr-FR"/>
         </w:rPr>
         <w:drawing>
-          <wp:anchor distT="0" distB="0" distL="114300" distR="114300" simplePos="0" relativeHeight="251672576" behindDoc="0" locked="0" layoutInCell="1" allowOverlap="1" wp14:anchorId="16965FFA" wp14:editId="21ECC606">
+          <wp:anchor distT="0" distB="0" distL="114300" distR="114300" simplePos="0" relativeHeight="251672576" behindDoc="0" locked="0" layoutInCell="1" allowOverlap="1" wp14:anchorId="537D4B59" wp14:editId="08C06A9B">
             <wp:simplePos x="0" y="0"/>
             <wp:positionH relativeFrom="margin">
               <wp:align>right</wp:align>
@@ -11910,7 +11943,7 @@
         </w:rPr>
         <w:lastRenderedPageBreak/>
         <w:drawing>
-          <wp:anchor distT="0" distB="0" distL="114300" distR="114300" simplePos="0" relativeHeight="251676672" behindDoc="0" locked="0" layoutInCell="1" allowOverlap="1" wp14:anchorId="537F1F59" wp14:editId="4EE2745F">
+          <wp:anchor distT="0" distB="0" distL="114300" distR="114300" simplePos="0" relativeHeight="251676672" behindDoc="0" locked="0" layoutInCell="1" allowOverlap="1" wp14:anchorId="58C6648B" wp14:editId="4E0C1717">
             <wp:simplePos x="0" y="0"/>
             <wp:positionH relativeFrom="margin">
               <wp:posOffset>2161004</wp:posOffset>
@@ -12035,7 +12068,7 @@
           <w:lang w:eastAsia="fr-FR"/>
         </w:rPr>
         <w:drawing>
-          <wp:anchor distT="0" distB="0" distL="114300" distR="114300" simplePos="0" relativeHeight="251677696" behindDoc="0" locked="0" layoutInCell="1" allowOverlap="1" wp14:anchorId="7FB77FDA" wp14:editId="3DB0CF26">
+          <wp:anchor distT="0" distB="0" distL="114300" distR="114300" simplePos="0" relativeHeight="251677696" behindDoc="0" locked="0" layoutInCell="1" allowOverlap="1" wp14:anchorId="40DEAB17" wp14:editId="3956741D">
             <wp:simplePos x="0" y="0"/>
             <wp:positionH relativeFrom="margin">
               <wp:align>right</wp:align>
@@ -12139,7 +12172,7 @@
           <w:lang w:eastAsia="fr-FR"/>
         </w:rPr>
         <w:drawing>
-          <wp:anchor distT="0" distB="0" distL="114300" distR="114300" simplePos="0" relativeHeight="251678720" behindDoc="0" locked="0" layoutInCell="1" allowOverlap="1" wp14:anchorId="76DC6EF4" wp14:editId="0199747D">
+          <wp:anchor distT="0" distB="0" distL="114300" distR="114300" simplePos="0" relativeHeight="251678720" behindDoc="0" locked="0" layoutInCell="1" allowOverlap="1" wp14:anchorId="44B13F72" wp14:editId="5EDBDA1E">
             <wp:simplePos x="0" y="0"/>
             <wp:positionH relativeFrom="margin">
               <wp:align>right</wp:align>
@@ -12248,7 +12281,7 @@
         </w:rPr>
         <w:lastRenderedPageBreak/>
         <w:drawing>
-          <wp:anchor distT="0" distB="0" distL="114300" distR="114300" simplePos="0" relativeHeight="251679744" behindDoc="0" locked="0" layoutInCell="1" allowOverlap="1" wp14:anchorId="4009C157" wp14:editId="514AFA60">
+          <wp:anchor distT="0" distB="0" distL="114300" distR="114300" simplePos="0" relativeHeight="251679744" behindDoc="0" locked="0" layoutInCell="1" allowOverlap="1" wp14:anchorId="334BABB5" wp14:editId="79070D6D">
             <wp:simplePos x="0" y="0"/>
             <wp:positionH relativeFrom="margin">
               <wp:posOffset>2520950</wp:posOffset>
@@ -12390,7 +12423,7 @@
           <w:lang w:eastAsia="fr-FR"/>
         </w:rPr>
         <w:drawing>
-          <wp:anchor distT="0" distB="0" distL="114300" distR="114300" simplePos="0" relativeHeight="251680768" behindDoc="0" locked="0" layoutInCell="1" allowOverlap="1" wp14:anchorId="30C74927" wp14:editId="684E1882">
+          <wp:anchor distT="0" distB="0" distL="114300" distR="114300" simplePos="0" relativeHeight="251680768" behindDoc="0" locked="0" layoutInCell="1" allowOverlap="1" wp14:anchorId="1E9B042A" wp14:editId="3BFB7296">
             <wp:simplePos x="0" y="0"/>
             <wp:positionH relativeFrom="margin">
               <wp:posOffset>2522220</wp:posOffset>
@@ -12453,10 +12486,38 @@
       </w:r>
       <w:r>
         <w:rPr>
-          <w:color w:val="FF0000"/>
-          <w:lang w:val="en-US"/>
-        </w:rPr>
-        <w:t>.........</w:t>
+          <w:lang w:val="en-US"/>
+        </w:rPr>
+        <w:fldChar w:fldCharType="begin"/>
+      </w:r>
+      <w:r>
+        <w:rPr>
+          <w:lang w:val="en-US"/>
+        </w:rPr>
+        <w:instrText xml:space="preserve"> REF _Ref522199911 \r \h </w:instrText>
+      </w:r>
+      <w:r>
+        <w:rPr>
+          <w:lang w:val="en-US"/>
+        </w:rPr>
+      </w:r>
+      <w:r>
+        <w:rPr>
+          <w:lang w:val="en-US"/>
+        </w:rPr>
+        <w:fldChar w:fldCharType="separate"/>
+      </w:r>
+      <w:r>
+        <w:rPr>
+          <w:lang w:val="en-US"/>
+        </w:rPr>
+        <w:t>4.f</w:t>
+      </w:r>
+      <w:r>
+        <w:rPr>
+          <w:lang w:val="en-US"/>
+        </w:rPr>
+        <w:fldChar w:fldCharType="end"/>
       </w:r>
       <w:r>
         <w:rPr>
@@ -12529,14 +12590,14 @@
           <w:lang w:val="en-US"/>
         </w:rPr>
       </w:pPr>
-      <w:bookmarkStart w:id="9" w:name="_Toc521746890"/>
+      <w:bookmarkStart w:id="10" w:name="_Toc522207432"/>
       <w:r>
         <w:rPr>
           <w:lang w:val="en-US"/>
         </w:rPr>
         <w:t>Analysis</w:t>
       </w:r>
-      <w:bookmarkEnd w:id="9"/>
+      <w:bookmarkEnd w:id="10"/>
     </w:p>
     <w:p>
       <w:pPr>
@@ -12748,7 +12809,7 @@
         </w:rPr>
         <w:lastRenderedPageBreak/>
         <w:drawing>
-          <wp:anchor distT="0" distB="0" distL="114300" distR="114300" simplePos="0" relativeHeight="251682816" behindDoc="0" locked="0" layoutInCell="1" allowOverlap="1" wp14:anchorId="0F60E8EC" wp14:editId="13D461AE">
+          <wp:anchor distT="0" distB="0" distL="114300" distR="114300" simplePos="0" relativeHeight="251682816" behindDoc="0" locked="0" layoutInCell="1" allowOverlap="1" wp14:anchorId="3867A83A" wp14:editId="7BAD9AB3">
             <wp:simplePos x="0" y="0"/>
             <wp:positionH relativeFrom="margin">
               <wp:align>right</wp:align>
@@ -12868,7 +12929,7 @@
           <w:lang w:eastAsia="fr-FR"/>
         </w:rPr>
         <w:drawing>
-          <wp:anchor distT="0" distB="0" distL="114300" distR="114300" simplePos="0" relativeHeight="251683840" behindDoc="0" locked="0" layoutInCell="1" allowOverlap="1" wp14:anchorId="55B40FAD" wp14:editId="77CA33EA">
+          <wp:anchor distT="0" distB="0" distL="114300" distR="114300" simplePos="0" relativeHeight="251683840" behindDoc="0" locked="0" layoutInCell="1" allowOverlap="1" wp14:anchorId="4E14B8DE" wp14:editId="0C04EF99">
             <wp:simplePos x="0" y="0"/>
             <wp:positionH relativeFrom="margin">
               <wp:posOffset>2521366</wp:posOffset>
@@ -12936,7 +12997,7 @@
           <w:lang w:eastAsia="fr-FR"/>
         </w:rPr>
         <w:drawing>
-          <wp:anchor distT="0" distB="0" distL="114300" distR="114300" simplePos="0" relativeHeight="251684864" behindDoc="0" locked="0" layoutInCell="1" allowOverlap="1" wp14:anchorId="23369092" wp14:editId="7F54EE8D">
+          <wp:anchor distT="0" distB="0" distL="114300" distR="114300" simplePos="0" relativeHeight="251684864" behindDoc="0" locked="0" layoutInCell="1" allowOverlap="1" wp14:anchorId="346876FB" wp14:editId="26A95014">
             <wp:simplePos x="0" y="0"/>
             <wp:positionH relativeFrom="margin">
               <wp:align>right</wp:align>
@@ -13007,14 +13068,54 @@
         <w:rPr>
           <w:lang w:val="en-US"/>
         </w:rPr>
-        <w:t xml:space="preserve"> To add another metric, see </w:t>
-      </w:r>
-      <w:r>
-        <w:rPr>
-          <w:color w:val="FF0000"/>
-          <w:lang w:val="en-US"/>
-        </w:rPr>
-        <w:t>…….</w:t>
+        <w:t xml:space="preserve"> To add another metric, see</w:t>
+      </w:r>
+      <w:r>
+        <w:rPr>
+          <w:lang w:val="en-US"/>
+        </w:rPr>
+        <w:t xml:space="preserve"> </w:t>
+      </w:r>
+      <w:r>
+        <w:rPr>
+          <w:lang w:val="en-US"/>
+        </w:rPr>
+        <w:fldChar w:fldCharType="begin"/>
+      </w:r>
+      <w:r>
+        <w:rPr>
+          <w:lang w:val="en-US"/>
+        </w:rPr>
+        <w:instrText xml:space="preserve"> REF _Ref522200006 \w \h </w:instrText>
+      </w:r>
+      <w:r>
+        <w:rPr>
+          <w:lang w:val="en-US"/>
+        </w:rPr>
+      </w:r>
+      <w:r>
+        <w:rPr>
+          <w:lang w:val="en-US"/>
+        </w:rPr>
+        <w:fldChar w:fldCharType="separate"/>
+      </w:r>
+      <w:r>
+        <w:rPr>
+          <w:lang w:val="en-US"/>
+        </w:rPr>
+        <w:t>4.e</w:t>
+      </w:r>
+      <w:r>
+        <w:rPr>
+          <w:lang w:val="en-US"/>
+        </w:rPr>
+        <w:fldChar w:fldCharType="end"/>
+      </w:r>
+      <w:r>
+        <w:rPr>
+          <w:lang w:val="en-US"/>
+        </w:rPr>
+        <w:t>.</w:t>
       </w:r>
       <w:r>
         <w:rPr>
@@ -13080,7 +13181,7 @@
           <w:lang w:eastAsia="fr-FR"/>
         </w:rPr>
         <w:drawing>
-          <wp:anchor distT="0" distB="0" distL="114300" distR="114300" simplePos="0" relativeHeight="251686912" behindDoc="0" locked="0" layoutInCell="1" allowOverlap="1" wp14:anchorId="24FC9B80" wp14:editId="09E642F6">
+          <wp:anchor distT="0" distB="0" distL="114300" distR="114300" simplePos="0" relativeHeight="251686912" behindDoc="0" locked="0" layoutInCell="1" allowOverlap="1" wp14:anchorId="4871E163" wp14:editId="53E06FCD">
             <wp:simplePos x="0" y="0"/>
             <wp:positionH relativeFrom="margin">
               <wp:posOffset>2520950</wp:posOffset>
@@ -13141,7 +13242,7 @@
           <w:lang w:eastAsia="fr-FR"/>
         </w:rPr>
         <w:drawing>
-          <wp:anchor distT="0" distB="0" distL="114300" distR="114300" simplePos="0" relativeHeight="251685888" behindDoc="0" locked="0" layoutInCell="1" allowOverlap="1" wp14:anchorId="7E47852D" wp14:editId="18CD0177">
+          <wp:anchor distT="0" distB="0" distL="114300" distR="114300" simplePos="0" relativeHeight="251685888" behindDoc="0" locked="0" layoutInCell="1" allowOverlap="1" wp14:anchorId="642DE755" wp14:editId="50109C3E">
             <wp:simplePos x="0" y="0"/>
             <wp:positionH relativeFrom="margin">
               <wp:posOffset>2521476</wp:posOffset>
@@ -13325,7 +13426,7 @@
         </w:rPr>
         <w:lastRenderedPageBreak/>
         <w:drawing>
-          <wp:anchor distT="0" distB="0" distL="114300" distR="114300" simplePos="0" relativeHeight="251687936" behindDoc="0" locked="0" layoutInCell="1" allowOverlap="1" wp14:anchorId="1B10F0DD" wp14:editId="73F4FE9C">
+          <wp:anchor distT="0" distB="0" distL="114300" distR="114300" simplePos="0" relativeHeight="251687936" behindDoc="0" locked="0" layoutInCell="1" allowOverlap="1" wp14:anchorId="2846D3BC" wp14:editId="4035ABA3">
             <wp:simplePos x="0" y="0"/>
             <wp:positionH relativeFrom="margin">
               <wp:align>right</wp:align>
@@ -13523,7 +13624,7 @@
           <w:lang w:eastAsia="fr-FR"/>
         </w:rPr>
         <w:drawing>
-          <wp:anchor distT="0" distB="0" distL="114300" distR="114300" simplePos="0" relativeHeight="251688960" behindDoc="0" locked="0" layoutInCell="1" allowOverlap="1" wp14:anchorId="6E087EC6" wp14:editId="56F45FB3">
+          <wp:anchor distT="0" distB="0" distL="114300" distR="114300" simplePos="0" relativeHeight="251688960" behindDoc="0" locked="0" layoutInCell="1" allowOverlap="1" wp14:anchorId="66066BF9" wp14:editId="1F690E8B">
             <wp:simplePos x="0" y="0"/>
             <wp:positionH relativeFrom="margin">
               <wp:align>right</wp:align>
@@ -13649,7 +13750,7 @@
           <w:lang w:eastAsia="fr-FR"/>
         </w:rPr>
         <w:drawing>
-          <wp:anchor distT="0" distB="0" distL="114300" distR="114300" simplePos="0" relativeHeight="251689984" behindDoc="0" locked="0" layoutInCell="1" allowOverlap="1" wp14:anchorId="780833E9" wp14:editId="6DBC6256">
+          <wp:anchor distT="0" distB="0" distL="114300" distR="114300" simplePos="0" relativeHeight="251689984" behindDoc="0" locked="0" layoutInCell="1" allowOverlap="1" wp14:anchorId="1C5FB13B" wp14:editId="1E1EE9E5">
             <wp:simplePos x="0" y="0"/>
             <wp:positionH relativeFrom="margin">
               <wp:align>right</wp:align>
@@ -13733,20 +13834,60 @@
         <w:rPr>
           <w:lang w:val="en-US"/>
         </w:rPr>
-        <w:t xml:space="preserve"> This is a good tool to filter even more your text. There is one common bug that appears when you select only one word. It is described in </w:t>
-      </w:r>
-      <w:r>
-        <w:rPr>
-          <w:color w:val="FF0000"/>
-          <w:lang w:val="en-US"/>
-        </w:rPr>
-        <w:t>……</w:t>
-      </w:r>
-      <w:r>
-        <w:rPr>
-          <w:lang w:val="en-US"/>
-        </w:rPr>
-        <w:t xml:space="preserve"> .</w:t>
+        <w:t xml:space="preserve"> This is a good tool to filter even more your text. There is one common bug that appears when you select on</w:t>
+      </w:r>
+      <w:r>
+        <w:rPr>
+          <w:lang w:val="en-US"/>
+        </w:rPr>
+        <w:t>ly one word. It is described in</w:t>
+      </w:r>
+      <w:r>
+        <w:rPr>
+          <w:lang w:val="en-US"/>
+        </w:rPr>
+        <w:t xml:space="preserve"> </w:t>
+      </w:r>
+      <w:r>
+        <w:rPr>
+          <w:lang w:val="en-US"/>
+        </w:rPr>
+        <w:fldChar w:fldCharType="begin"/>
+      </w:r>
+      <w:r>
+        <w:rPr>
+          <w:lang w:val="en-US"/>
+        </w:rPr>
+        <w:instrText xml:space="preserve"> REF _Ref522207173 \w \h </w:instrText>
+      </w:r>
+      <w:r>
+        <w:rPr>
+          <w:lang w:val="en-US"/>
+        </w:rPr>
+      </w:r>
+      <w:r>
+        <w:rPr>
+          <w:lang w:val="en-US"/>
+        </w:rPr>
+        <w:fldChar w:fldCharType="separate"/>
+      </w:r>
+      <w:r>
+        <w:rPr>
+          <w:lang w:val="en-US"/>
+        </w:rPr>
+        <w:t>2</w:t>
+      </w:r>
+      <w:r>
+        <w:rPr>
+          <w:lang w:val="en-US"/>
+        </w:rPr>
+        <w:fldChar w:fldCharType="end"/>
+      </w:r>
+      <w:r>
+        <w:rPr>
+          <w:lang w:val="en-US"/>
+        </w:rPr>
+        <w:t>.</w:t>
       </w:r>
     </w:p>
     <w:p>
@@ -13769,7 +13910,7 @@
         </w:rPr>
         <w:lastRenderedPageBreak/>
         <w:drawing>
-          <wp:anchor distT="0" distB="0" distL="114300" distR="114300" simplePos="0" relativeHeight="251691008" behindDoc="0" locked="0" layoutInCell="1" allowOverlap="1" wp14:anchorId="6F155E46" wp14:editId="21CE85F6">
+          <wp:anchor distT="0" distB="0" distL="114300" distR="114300" simplePos="0" relativeHeight="251691008" behindDoc="0" locked="0" layoutInCell="1" allowOverlap="1" wp14:anchorId="22FFB848" wp14:editId="474D5D93">
             <wp:simplePos x="0" y="0"/>
             <wp:positionH relativeFrom="margin">
               <wp:align>right</wp:align>
@@ -14064,7 +14205,7 @@
           <w:lang w:eastAsia="fr-FR"/>
         </w:rPr>
         <w:drawing>
-          <wp:anchor distT="0" distB="0" distL="114300" distR="114300" simplePos="0" relativeHeight="251692032" behindDoc="0" locked="0" layoutInCell="1" allowOverlap="1" wp14:anchorId="416C5D84" wp14:editId="754C59B5">
+          <wp:anchor distT="0" distB="0" distL="114300" distR="114300" simplePos="0" relativeHeight="251692032" behindDoc="0" locked="0" layoutInCell="1" allowOverlap="1" wp14:anchorId="7E0BABD0" wp14:editId="20CB3B7B">
             <wp:simplePos x="0" y="0"/>
             <wp:positionH relativeFrom="margin">
               <wp:align>right</wp:align>
@@ -14233,7 +14374,7 @@
         </w:rPr>
         <w:lastRenderedPageBreak/>
         <w:drawing>
-          <wp:anchor distT="0" distB="0" distL="114300" distR="114300" simplePos="0" relativeHeight="251693056" behindDoc="0" locked="0" layoutInCell="1" allowOverlap="1" wp14:anchorId="016F3E7F" wp14:editId="23BD3E9F">
+          <wp:anchor distT="0" distB="0" distL="114300" distR="114300" simplePos="0" relativeHeight="251693056" behindDoc="0" locked="0" layoutInCell="1" allowOverlap="1" wp14:anchorId="2FB5AD55" wp14:editId="67C772F0">
             <wp:simplePos x="0" y="0"/>
             <wp:positionH relativeFrom="margin">
               <wp:posOffset>1806455</wp:posOffset>
@@ -14334,7 +14475,7 @@
           <w:lang w:eastAsia="fr-FR"/>
         </w:rPr>
         <w:drawing>
-          <wp:anchor distT="0" distB="0" distL="114300" distR="114300" simplePos="0" relativeHeight="251694080" behindDoc="0" locked="0" layoutInCell="1" allowOverlap="1" wp14:anchorId="4C61C266" wp14:editId="5D6BA8CE">
+          <wp:anchor distT="0" distB="0" distL="114300" distR="114300" simplePos="0" relativeHeight="251694080" behindDoc="0" locked="0" layoutInCell="1" allowOverlap="1" wp14:anchorId="699151F4" wp14:editId="0701E5A5">
             <wp:simplePos x="0" y="0"/>
             <wp:positionH relativeFrom="margin">
               <wp:align>right</wp:align>
@@ -14483,14 +14624,14 @@
           <w:lang w:val="en-US"/>
         </w:rPr>
       </w:pPr>
-      <w:bookmarkStart w:id="10" w:name="_Toc521746891"/>
+      <w:bookmarkStart w:id="11" w:name="_Toc522207433"/>
       <w:r>
         <w:rPr>
           <w:lang w:val="en-US"/>
         </w:rPr>
         <w:t>Report</w:t>
       </w:r>
-      <w:bookmarkEnd w:id="10"/>
+      <w:bookmarkEnd w:id="11"/>
     </w:p>
     <w:p>
       <w:pPr>
@@ -14658,7 +14799,7 @@
           <w:lang w:eastAsia="fr-FR"/>
         </w:rPr>
         <w:drawing>
-          <wp:anchor distT="0" distB="0" distL="114300" distR="114300" simplePos="0" relativeHeight="251695104" behindDoc="0" locked="0" layoutInCell="1" allowOverlap="1" wp14:anchorId="0637DA4E" wp14:editId="27BE924B">
+          <wp:anchor distT="0" distB="0" distL="114300" distR="114300" simplePos="0" relativeHeight="251695104" behindDoc="0" locked="0" layoutInCell="1" allowOverlap="1" wp14:anchorId="6ED3A2E9" wp14:editId="481DB8C9">
             <wp:simplePos x="0" y="0"/>
             <wp:positionH relativeFrom="margin">
               <wp:align>right</wp:align>
@@ -14807,20 +14948,125 @@
         <w:rPr>
           <w:lang w:val="en-US"/>
         </w:rPr>
-        <w:t xml:space="preserve"> There is a common bug with the PDF that can occur that is described in </w:t>
-      </w:r>
-      <w:r>
-        <w:rPr>
-          <w:color w:val="FF0000"/>
-          <w:lang w:val="en-US"/>
-        </w:rPr>
-        <w:t>…….</w:t>
-      </w:r>
-      <w:r>
-        <w:rPr>
-          <w:lang w:val="en-US"/>
-        </w:rPr>
-        <w:t xml:space="preserve"> .</w:t>
+        <w:t xml:space="preserve"> There are two</w:t>
+      </w:r>
+      <w:r>
+        <w:rPr>
+          <w:lang w:val="en-US"/>
+        </w:rPr>
+        <w:t xml:space="preserve"> common bug</w:t>
+      </w:r>
+      <w:r>
+        <w:rPr>
+          <w:lang w:val="en-US"/>
+        </w:rPr>
+        <w:t>s</w:t>
+      </w:r>
+      <w:r>
+        <w:rPr>
+          <w:lang w:val="en-US"/>
+        </w:rPr>
+        <w:t xml:space="preserve"> with the PDF tha</w:t>
+      </w:r>
+      <w:r>
+        <w:rPr>
+          <w:lang w:val="en-US"/>
+        </w:rPr>
+        <w:t>t can occur that are</w:t>
+      </w:r>
+      <w:r>
+        <w:rPr>
+          <w:lang w:val="en-US"/>
+        </w:rPr>
+        <w:t xml:space="preserve"> described in</w:t>
+      </w:r>
+      <w:r>
+        <w:rPr>
+          <w:lang w:val="en-US"/>
+        </w:rPr>
+        <w:t xml:space="preserve"> </w:t>
+      </w:r>
+      <w:r>
+        <w:rPr>
+          <w:lang w:val="en-US"/>
+        </w:rPr>
+        <w:fldChar w:fldCharType="begin"/>
+      </w:r>
+      <w:r>
+        <w:rPr>
+          <w:lang w:val="en-US"/>
+        </w:rPr>
+        <w:instrText xml:space="preserve"> REF _Ref522207230 \w \h </w:instrText>
+      </w:r>
+      <w:r>
+        <w:rPr>
+          <w:lang w:val="en-US"/>
+        </w:rPr>
+      </w:r>
+      <w:r>
+        <w:rPr>
+          <w:lang w:val="en-US"/>
+        </w:rPr>
+        <w:fldChar w:fldCharType="separate"/>
+      </w:r>
+      <w:r>
+        <w:rPr>
+          <w:lang w:val="en-US"/>
+        </w:rPr>
+        <w:t>1</w:t>
+      </w:r>
+      <w:r>
+        <w:rPr>
+          <w:lang w:val="en-US"/>
+        </w:rPr>
+        <w:fldChar w:fldCharType="end"/>
+      </w:r>
+      <w:r>
+        <w:rPr>
+          <w:lang w:val="en-US"/>
+        </w:rPr>
+        <w:t xml:space="preserve">and </w:t>
+      </w:r>
+      <w:r>
+        <w:rPr>
+          <w:lang w:val="en-US"/>
+        </w:rPr>
+        <w:fldChar w:fldCharType="begin"/>
+      </w:r>
+      <w:r>
+        <w:rPr>
+          <w:lang w:val="en-US"/>
+        </w:rPr>
+        <w:instrText xml:space="preserve"> REF _Ref522207237 \w \h </w:instrText>
+      </w:r>
+      <w:r>
+        <w:rPr>
+          <w:lang w:val="en-US"/>
+        </w:rPr>
+      </w:r>
+      <w:r>
+        <w:rPr>
+          <w:lang w:val="en-US"/>
+        </w:rPr>
+        <w:fldChar w:fldCharType="separate"/>
+      </w:r>
+      <w:r>
+        <w:rPr>
+          <w:lang w:val="en-US"/>
+        </w:rPr>
+        <w:t>2</w:t>
+      </w:r>
+      <w:r>
+        <w:rPr>
+          <w:lang w:val="en-US"/>
+        </w:rPr>
+        <w:fldChar w:fldCharType="end"/>
+      </w:r>
+      <w:r>
+        <w:rPr>
+          <w:lang w:val="en-US"/>
+        </w:rPr>
+        <w:t>.</w:t>
       </w:r>
     </w:p>
     <w:p>
@@ -14848,14 +15094,14 @@
           <w:lang w:val="en-US"/>
         </w:rPr>
       </w:pPr>
-      <w:bookmarkStart w:id="11" w:name="_Toc521746892"/>
+      <w:bookmarkStart w:id="12" w:name="_Toc522207434"/>
       <w:r>
         <w:rPr>
           <w:lang w:val="en-US"/>
         </w:rPr>
         <w:t>Add new features</w:t>
       </w:r>
-      <w:bookmarkEnd w:id="11"/>
+      <w:bookmarkEnd w:id="12"/>
     </w:p>
     <w:p>
       <w:pPr>
@@ -14875,14 +15121,16 @@
           <w:lang w:val="en-US"/>
         </w:rPr>
       </w:pPr>
-      <w:bookmarkStart w:id="12" w:name="_Toc521746893"/>
+      <w:bookmarkStart w:id="13" w:name="_Ref522200083"/>
+      <w:bookmarkStart w:id="14" w:name="_Toc522207435"/>
       <w:r>
         <w:rPr>
           <w:lang w:val="en-US"/>
         </w:rPr>
         <w:t>Load data</w:t>
       </w:r>
-      <w:bookmarkEnd w:id="12"/>
+      <w:bookmarkEnd w:id="13"/>
+      <w:bookmarkEnd w:id="14"/>
     </w:p>
     <w:p>
       <w:pPr>
@@ -14988,7 +15236,7 @@
           <w:lang w:eastAsia="fr-FR"/>
         </w:rPr>
         <w:drawing>
-          <wp:inline distT="0" distB="0" distL="0" distR="0" wp14:anchorId="54FF0450" wp14:editId="56554C53">
+          <wp:inline distT="0" distB="0" distL="0" distR="0" wp14:anchorId="3746BF7A" wp14:editId="302C7799">
             <wp:extent cx="5760720" cy="2329180"/>
             <wp:effectExtent l="0" t="0" r="0" b="0"/>
             <wp:docPr id="35" name="Image 35"/>
@@ -15040,7 +15288,7 @@
         <mc:AlternateContent>
           <mc:Choice Requires="wps">
             <w:drawing>
-              <wp:anchor distT="0" distB="0" distL="114300" distR="114300" simplePos="0" relativeHeight="251696128" behindDoc="1" locked="0" layoutInCell="1" allowOverlap="1" wp14:anchorId="215DEF23" wp14:editId="2BABC32B">
+              <wp:anchor distT="0" distB="0" distL="114300" distR="114300" simplePos="0" relativeHeight="251696128" behindDoc="1" locked="0" layoutInCell="1" allowOverlap="1" wp14:anchorId="34F4FEFA" wp14:editId="35E680DB">
                 <wp:simplePos x="0" y="0"/>
                 <wp:positionH relativeFrom="column">
                   <wp:posOffset>128905</wp:posOffset>
@@ -15196,7 +15444,7 @@
         <mc:AlternateContent>
           <mc:Choice Requires="wps">
             <w:drawing>
-              <wp:anchor distT="0" distB="0" distL="114300" distR="114300" simplePos="0" relativeHeight="251708416" behindDoc="1" locked="0" layoutInCell="1" allowOverlap="1" wp14:anchorId="776B1DF6" wp14:editId="6369624C">
+              <wp:anchor distT="0" distB="0" distL="114300" distR="114300" simplePos="0" relativeHeight="251708416" behindDoc="1" locked="0" layoutInCell="1" allowOverlap="1" wp14:anchorId="66EA28B3" wp14:editId="40283E62">
                 <wp:simplePos x="0" y="0"/>
                 <wp:positionH relativeFrom="column">
                   <wp:posOffset>127000</wp:posOffset>
@@ -15358,7 +15606,7 @@
         <mc:AlternateContent>
           <mc:Choice Requires="wps">
             <w:drawing>
-              <wp:anchor distT="0" distB="0" distL="114300" distR="114300" simplePos="0" relativeHeight="251698176" behindDoc="1" locked="0" layoutInCell="1" allowOverlap="1" wp14:anchorId="5CECE83B" wp14:editId="07960B7C">
+              <wp:anchor distT="0" distB="0" distL="114300" distR="114300" simplePos="0" relativeHeight="251698176" behindDoc="1" locked="0" layoutInCell="1" allowOverlap="1" wp14:anchorId="62EE09E5" wp14:editId="60FE7D4B">
                 <wp:simplePos x="0" y="0"/>
                 <wp:positionH relativeFrom="column">
                   <wp:posOffset>141605</wp:posOffset>
@@ -15440,7 +15688,7 @@
           </mc:Choice>
           <mc:Fallback>
             <w:pict>
-              <v:oval w14:anchorId="5CECE83B" id="Ellipse 71" o:spid="_x0000_s1057" style="position:absolute;left:0;text-align:left;margin-left:11.15pt;margin-top:.55pt;width:19pt;height:20pt;z-index:-251618304;visibility:visible;mso-wrap-style:square;mso-width-percent:0;mso-height-percent:0;mso-wrap-distance-left:9pt;mso-wrap-distance-top:0;mso-wrap-distance-right:9pt;mso-wrap-distance-bottom:0;mso-position-horizontal:absolute;mso-position-horizontal-relative:text;mso-position-vertical:absolute;mso-position-vertical-relative:text;mso-width-percent:0;mso-height-percent:0;mso-width-relative:margin;mso-height-relative:margin;v-text-anchor:middle" o:gfxdata="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" fillcolor="white [3212]" strokecolor="red" strokeweight="1pt">
+              <v:oval w14:anchorId="62EE09E5" id="Ellipse 71" o:spid="_x0000_s1057" style="position:absolute;left:0;text-align:left;margin-left:11.15pt;margin-top:.55pt;width:19pt;height:20pt;z-index:-251618304;visibility:visible;mso-wrap-style:square;mso-width-percent:0;mso-height-percent:0;mso-wrap-distance-left:9pt;mso-wrap-distance-top:0;mso-wrap-distance-right:9pt;mso-wrap-distance-bottom:0;mso-position-horizontal:absolute;mso-position-horizontal-relative:text;mso-position-vertical:absolute;mso-position-vertical-relative:text;mso-width-percent:0;mso-height-percent:0;mso-width-relative:margin;mso-height-relative:margin;v-text-anchor:middle" o:gfxdata="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" fillcolor="white [3212]" strokecolor="red" strokeweight="1pt">
                 <v:stroke joinstyle="miter"/>
                 <v:textbox>
                   <w:txbxContent>
@@ -15468,7 +15716,7 @@
         <mc:AlternateContent>
           <mc:Choice Requires="wps">
             <w:drawing>
-              <wp:anchor distT="0" distB="0" distL="114300" distR="114300" simplePos="0" relativeHeight="251706368" behindDoc="1" locked="0" layoutInCell="1" allowOverlap="1" wp14:anchorId="224344AD" wp14:editId="09AE7645">
+              <wp:anchor distT="0" distB="0" distL="114300" distR="114300" simplePos="0" relativeHeight="251706368" behindDoc="1" locked="0" layoutInCell="1" allowOverlap="1" wp14:anchorId="1E197DB1" wp14:editId="52F7A1CD">
                 <wp:simplePos x="0" y="0"/>
                 <wp:positionH relativeFrom="column">
                   <wp:posOffset>776605</wp:posOffset>
@@ -15611,7 +15859,7 @@
         <mc:AlternateContent>
           <mc:Choice Requires="wps">
             <w:drawing>
-              <wp:anchor distT="0" distB="0" distL="114300" distR="114300" simplePos="0" relativeHeight="251702272" behindDoc="1" locked="0" layoutInCell="1" allowOverlap="1" wp14:anchorId="04FBEB3E" wp14:editId="4F7C6983">
+              <wp:anchor distT="0" distB="0" distL="114300" distR="114300" simplePos="0" relativeHeight="251702272" behindDoc="1" locked="0" layoutInCell="1" allowOverlap="1" wp14:anchorId="01071FA6" wp14:editId="0955E58C">
                 <wp:simplePos x="0" y="0"/>
                 <wp:positionH relativeFrom="column">
                   <wp:posOffset>128905</wp:posOffset>
@@ -15763,7 +16011,7 @@
         <mc:AlternateContent>
           <mc:Choice Requires="wps">
             <w:drawing>
-              <wp:anchor distT="0" distB="0" distL="114300" distR="114300" simplePos="0" relativeHeight="251704320" behindDoc="1" locked="0" layoutInCell="1" allowOverlap="1" wp14:anchorId="72E8A512" wp14:editId="6211A59D">
+              <wp:anchor distT="0" distB="0" distL="114300" distR="114300" simplePos="0" relativeHeight="251704320" behindDoc="1" locked="0" layoutInCell="1" allowOverlap="1" wp14:anchorId="3F53CEDA" wp14:editId="0D335FDF">
                 <wp:simplePos x="0" y="0"/>
                 <wp:positionH relativeFrom="column">
                   <wp:posOffset>128905</wp:posOffset>
@@ -15966,14 +16214,14 @@
           <w:lang w:val="en-US"/>
         </w:rPr>
       </w:pPr>
-      <w:bookmarkStart w:id="13" w:name="_Toc521746894"/>
+      <w:bookmarkStart w:id="15" w:name="_Toc522207436"/>
       <w:r>
         <w:rPr>
           <w:lang w:val="en-US"/>
         </w:rPr>
         <w:t>Tokenizer sentence</w:t>
       </w:r>
-      <w:bookmarkEnd w:id="13"/>
+      <w:bookmarkEnd w:id="15"/>
     </w:p>
     <w:p>
       <w:pPr>
@@ -16086,7 +16334,7 @@
           <w:lang w:eastAsia="fr-FR"/>
         </w:rPr>
         <w:drawing>
-          <wp:inline distT="0" distB="0" distL="0" distR="0" wp14:anchorId="5A0B5E76" wp14:editId="0133BA53">
+          <wp:inline distT="0" distB="0" distL="0" distR="0" wp14:anchorId="06F1A191" wp14:editId="7ECFE9F3">
             <wp:extent cx="5760720" cy="2615565"/>
             <wp:effectExtent l="0" t="0" r="0" b="0"/>
             <wp:docPr id="76" name="Image 76"/>
@@ -16138,7 +16386,7 @@
         <mc:AlternateContent>
           <mc:Choice Requires="wps">
             <w:drawing>
-              <wp:anchor distT="0" distB="0" distL="114300" distR="114300" simplePos="0" relativeHeight="251710464" behindDoc="1" locked="0" layoutInCell="1" allowOverlap="1" wp14:anchorId="387FB362" wp14:editId="1611770B">
+              <wp:anchor distT="0" distB="0" distL="114300" distR="114300" simplePos="0" relativeHeight="251710464" behindDoc="1" locked="0" layoutInCell="1" allowOverlap="1" wp14:anchorId="094F0AEA" wp14:editId="38625B65">
                 <wp:simplePos x="0" y="0"/>
                 <wp:positionH relativeFrom="column">
                   <wp:posOffset>128905</wp:posOffset>
@@ -16310,7 +16558,7 @@
         <mc:AlternateContent>
           <mc:Choice Requires="wps">
             <w:drawing>
-              <wp:anchor distT="0" distB="0" distL="114300" distR="114300" simplePos="0" relativeHeight="251711488" behindDoc="1" locked="0" layoutInCell="1" allowOverlap="1" wp14:anchorId="3710A807" wp14:editId="150AF5E1">
+              <wp:anchor distT="0" distB="0" distL="114300" distR="114300" simplePos="0" relativeHeight="251711488" behindDoc="1" locked="0" layoutInCell="1" allowOverlap="1" wp14:anchorId="305907DC" wp14:editId="628F586A">
                 <wp:simplePos x="0" y="0"/>
                 <wp:positionH relativeFrom="column">
                   <wp:posOffset>141605</wp:posOffset>
@@ -16392,7 +16640,7 @@
           </mc:Choice>
           <mc:Fallback>
             <w:pict>
-              <v:oval w14:anchorId="3710A807" id="Ellipse 79" o:spid="_x0000_s1058" style="position:absolute;left:0;text-align:left;margin-left:11.15pt;margin-top:.55pt;width:19pt;height:20pt;z-index:-251604992;visibility:visible;mso-wrap-style:square;mso-width-percent:0;mso-height-percent:0;mso-wrap-distance-left:9pt;mso-wrap-distance-top:0;mso-wrap-distance-right:9pt;mso-wrap-distance-bottom:0;mso-position-horizontal:absolute;mso-position-horizontal-relative:text;mso-position-vertical:absolute;mso-position-vertical-relative:text;mso-width-percent:0;mso-height-percent:0;mso-width-relative:margin;mso-height-relative:margin;v-text-anchor:middle" o:gfxdata="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" fillcolor="white [3212]" strokecolor="red" strokeweight="1pt">
+              <v:oval w14:anchorId="305907DC" id="Ellipse 79" o:spid="_x0000_s1058" style="position:absolute;left:0;text-align:left;margin-left:11.15pt;margin-top:.55pt;width:19pt;height:20pt;z-index:-251604992;visibility:visible;mso-wrap-style:square;mso-width-percent:0;mso-height-percent:0;mso-wrap-distance-left:9pt;mso-wrap-distance-top:0;mso-wrap-distance-right:9pt;mso-wrap-distance-bottom:0;mso-position-horizontal:absolute;mso-position-horizontal-relative:text;mso-position-vertical:absolute;mso-position-vertical-relative:text;mso-width-percent:0;mso-height-percent:0;mso-width-relative:margin;mso-height-relative:margin;v-text-anchor:middle" o:gfxdata="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" fillcolor="white [3212]" strokecolor="red" strokeweight="1pt">
                 <v:stroke joinstyle="miter"/>
                 <v:textbox>
                   <w:txbxContent>
@@ -16420,7 +16668,7 @@
         <mc:AlternateContent>
           <mc:Choice Requires="wps">
             <w:drawing>
-              <wp:anchor distT="0" distB="0" distL="114300" distR="114300" simplePos="0" relativeHeight="251713536" behindDoc="1" locked="0" layoutInCell="1" allowOverlap="1" wp14:anchorId="60876A57" wp14:editId="46076EE3">
+              <wp:anchor distT="0" distB="0" distL="114300" distR="114300" simplePos="0" relativeHeight="251713536" behindDoc="1" locked="0" layoutInCell="1" allowOverlap="1" wp14:anchorId="303FBE04" wp14:editId="18695B53">
                 <wp:simplePos x="0" y="0"/>
                 <wp:positionH relativeFrom="column">
                   <wp:posOffset>776605</wp:posOffset>
@@ -16556,7 +16804,7 @@
         <mc:AlternateContent>
           <mc:Choice Requires="wps">
             <w:drawing>
-              <wp:anchor distT="0" distB="0" distL="114300" distR="114300" simplePos="0" relativeHeight="251712512" behindDoc="1" locked="0" layoutInCell="1" allowOverlap="1" wp14:anchorId="2635C7CB" wp14:editId="783E7B9A">
+              <wp:anchor distT="0" distB="0" distL="114300" distR="114300" simplePos="0" relativeHeight="251712512" behindDoc="1" locked="0" layoutInCell="1" allowOverlap="1" wp14:anchorId="1CE137A7" wp14:editId="0720B380">
                 <wp:simplePos x="0" y="0"/>
                 <wp:positionH relativeFrom="column">
                   <wp:posOffset>128905</wp:posOffset>
@@ -16701,7 +16949,7 @@
         <mc:AlternateContent>
           <mc:Choice Requires="wps">
             <w:drawing>
-              <wp:anchor distT="0" distB="0" distL="114300" distR="114300" simplePos="0" relativeHeight="251716608" behindDoc="1" locked="0" layoutInCell="1" allowOverlap="1" wp14:anchorId="1018C061" wp14:editId="2098FF6A">
+              <wp:anchor distT="0" distB="0" distL="114300" distR="114300" simplePos="0" relativeHeight="251716608" behindDoc="1" locked="0" layoutInCell="1" allowOverlap="1" wp14:anchorId="0C92E0F6" wp14:editId="79CCFE54">
                 <wp:simplePos x="0" y="0"/>
                 <wp:positionH relativeFrom="column">
                   <wp:posOffset>128905</wp:posOffset>
@@ -17008,14 +17256,14 @@
           <w:lang w:val="en-US"/>
         </w:rPr>
       </w:pPr>
-      <w:bookmarkStart w:id="14" w:name="_Toc521746895"/>
+      <w:bookmarkStart w:id="16" w:name="_Toc522207437"/>
       <w:r>
         <w:rPr>
           <w:lang w:val="en-US"/>
         </w:rPr>
         <w:t>Tokenizer word</w:t>
       </w:r>
-      <w:bookmarkEnd w:id="14"/>
+      <w:bookmarkEnd w:id="16"/>
     </w:p>
     <w:p>
       <w:pPr>
@@ -17157,7 +17405,7 @@
           <w:lang w:eastAsia="fr-FR"/>
         </w:rPr>
         <w:drawing>
-          <wp:inline distT="0" distB="0" distL="0" distR="0" wp14:anchorId="288B4580" wp14:editId="01F5F7A0">
+          <wp:inline distT="0" distB="0" distL="0" distR="0" wp14:anchorId="4845C8DD" wp14:editId="383792F0">
             <wp:extent cx="5760720" cy="2778760"/>
             <wp:effectExtent l="0" t="0" r="0" b="2540"/>
             <wp:docPr id="87" name="Image 87"/>
@@ -17223,7 +17471,7 @@
         <mc:AlternateContent>
           <mc:Choice Requires="wps">
             <w:drawing>
-              <wp:anchor distT="0" distB="0" distL="114300" distR="114300" simplePos="0" relativeHeight="251718656" behindDoc="1" locked="0" layoutInCell="1" allowOverlap="1" wp14:anchorId="54296A79" wp14:editId="53E68A63">
+              <wp:anchor distT="0" distB="0" distL="114300" distR="114300" simplePos="0" relativeHeight="251718656" behindDoc="1" locked="0" layoutInCell="1" allowOverlap="1" wp14:anchorId="470CD40F" wp14:editId="5230193E">
                 <wp:simplePos x="0" y="0"/>
                 <wp:positionH relativeFrom="column">
                   <wp:posOffset>128905</wp:posOffset>
@@ -17408,7 +17656,7 @@
         <mc:AlternateContent>
           <mc:Choice Requires="wps">
             <w:drawing>
-              <wp:anchor distT="0" distB="0" distL="114300" distR="114300" simplePos="0" relativeHeight="251719680" behindDoc="1" locked="0" layoutInCell="1" allowOverlap="1" wp14:anchorId="4E57CE0F" wp14:editId="1988E3FA">
+              <wp:anchor distT="0" distB="0" distL="114300" distR="114300" simplePos="0" relativeHeight="251719680" behindDoc="1" locked="0" layoutInCell="1" allowOverlap="1" wp14:anchorId="1A45388A" wp14:editId="6C96D7E1">
                 <wp:simplePos x="0" y="0"/>
                 <wp:positionH relativeFrom="column">
                   <wp:posOffset>141605</wp:posOffset>
@@ -17490,7 +17738,7 @@
           </mc:Choice>
           <mc:Fallback>
             <w:pict>
-              <v:oval w14:anchorId="4E57CE0F" id="Ellipse 89" o:spid="_x0000_s1059" style="position:absolute;left:0;text-align:left;margin-left:11.15pt;margin-top:.55pt;width:19pt;height:20pt;z-index:-251596800;visibility:visible;mso-wrap-style:square;mso-width-percent:0;mso-height-percent:0;mso-wrap-distance-left:9pt;mso-wrap-distance-top:0;mso-wrap-distance-right:9pt;mso-wrap-distance-bottom:0;mso-position-horizontal:absolute;mso-position-horizontal-relative:text;mso-position-vertical:absolute;mso-position-vertical-relative:text;mso-width-percent:0;mso-height-percent:0;mso-width-relative:margin;mso-height-relative:margin;v-text-anchor:middle" o:gfxdata="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" fillcolor="white [3212]" strokecolor="red" strokeweight="1pt">
+              <v:oval w14:anchorId="1A45388A" id="Ellipse 89" o:spid="_x0000_s1059" style="position:absolute;left:0;text-align:left;margin-left:11.15pt;margin-top:.55pt;width:19pt;height:20pt;z-index:-251596800;visibility:visible;mso-wrap-style:square;mso-width-percent:0;mso-height-percent:0;mso-wrap-distance-left:9pt;mso-wrap-distance-top:0;mso-wrap-distance-right:9pt;mso-wrap-distance-bottom:0;mso-position-horizontal:absolute;mso-position-horizontal-relative:text;mso-position-vertical:absolute;mso-position-vertical-relative:text;mso-width-percent:0;mso-height-percent:0;mso-width-relative:margin;mso-height-relative:margin;v-text-anchor:middle" o:gfxdata="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" fillcolor="white [3212]" strokecolor="red" strokeweight="1pt">
                 <v:stroke joinstyle="miter"/>
                 <v:textbox>
                   <w:txbxContent>
@@ -17518,7 +17766,7 @@
         <mc:AlternateContent>
           <mc:Choice Requires="wps">
             <w:drawing>
-              <wp:anchor distT="0" distB="0" distL="114300" distR="114300" simplePos="0" relativeHeight="251721728" behindDoc="1" locked="0" layoutInCell="1" allowOverlap="1" wp14:anchorId="339EAF15" wp14:editId="69AF9A7C">
+              <wp:anchor distT="0" distB="0" distL="114300" distR="114300" simplePos="0" relativeHeight="251721728" behindDoc="1" locked="0" layoutInCell="1" allowOverlap="1" wp14:anchorId="71E4B318" wp14:editId="6DB79055">
                 <wp:simplePos x="0" y="0"/>
                 <wp:positionH relativeFrom="column">
                   <wp:posOffset>776605</wp:posOffset>
@@ -17654,7 +17902,7 @@
         <mc:AlternateContent>
           <mc:Choice Requires="wps">
             <w:drawing>
-              <wp:anchor distT="0" distB="0" distL="114300" distR="114300" simplePos="0" relativeHeight="251720704" behindDoc="1" locked="0" layoutInCell="1" allowOverlap="1" wp14:anchorId="10C6696E" wp14:editId="26C76765">
+              <wp:anchor distT="0" distB="0" distL="114300" distR="114300" simplePos="0" relativeHeight="251720704" behindDoc="1" locked="0" layoutInCell="1" allowOverlap="1" wp14:anchorId="36290D62" wp14:editId="5FF32FDB">
                 <wp:simplePos x="0" y="0"/>
                 <wp:positionH relativeFrom="column">
                   <wp:posOffset>128905</wp:posOffset>
@@ -17799,7 +18047,7 @@
         <mc:AlternateContent>
           <mc:Choice Requires="wps">
             <w:drawing>
-              <wp:anchor distT="0" distB="0" distL="114300" distR="114300" simplePos="0" relativeHeight="251722752" behindDoc="1" locked="0" layoutInCell="1" allowOverlap="1" wp14:anchorId="4AD65DA4" wp14:editId="1CD32F27">
+              <wp:anchor distT="0" distB="0" distL="114300" distR="114300" simplePos="0" relativeHeight="251722752" behindDoc="1" locked="0" layoutInCell="1" allowOverlap="1" wp14:anchorId="0F7FDACC" wp14:editId="36F98FB7">
                 <wp:simplePos x="0" y="0"/>
                 <wp:positionH relativeFrom="column">
                   <wp:posOffset>128905</wp:posOffset>
@@ -18218,14 +18466,14 @@
           <w:lang w:val="en-US"/>
         </w:rPr>
       </w:pPr>
-      <w:bookmarkStart w:id="15" w:name="_Toc521746896"/>
+      <w:bookmarkStart w:id="17" w:name="_Toc522207438"/>
       <w:r>
         <w:rPr>
           <w:lang w:val="en-US"/>
         </w:rPr>
         <w:t>Normalization</w:t>
       </w:r>
-      <w:bookmarkEnd w:id="15"/>
+      <w:bookmarkEnd w:id="17"/>
     </w:p>
     <w:p>
       <w:pPr>
@@ -18344,7 +18592,7 @@
         </w:rPr>
         <w:lastRenderedPageBreak/>
         <w:drawing>
-          <wp:inline distT="0" distB="0" distL="0" distR="0" wp14:anchorId="6CC4A516" wp14:editId="4EFE267E">
+          <wp:inline distT="0" distB="0" distL="0" distR="0" wp14:anchorId="1F0B1D86" wp14:editId="08786072">
             <wp:extent cx="5760720" cy="3010535"/>
             <wp:effectExtent l="0" t="0" r="0" b="0"/>
             <wp:docPr id="99" name="Image 99"/>
@@ -18403,7 +18651,7 @@
         <mc:AlternateContent>
           <mc:Choice Requires="wps">
             <w:drawing>
-              <wp:anchor distT="0" distB="0" distL="114300" distR="114300" simplePos="0" relativeHeight="251724800" behindDoc="1" locked="0" layoutInCell="1" allowOverlap="1" wp14:anchorId="07178007" wp14:editId="2B972E43">
+              <wp:anchor distT="0" distB="0" distL="114300" distR="114300" simplePos="0" relativeHeight="251724800" behindDoc="1" locked="0" layoutInCell="1" allowOverlap="1" wp14:anchorId="0D18A2D3" wp14:editId="052B2EFB">
                 <wp:simplePos x="0" y="0"/>
                 <wp:positionH relativeFrom="column">
                   <wp:posOffset>128905</wp:posOffset>
@@ -18595,7 +18843,7 @@
         <mc:AlternateContent>
           <mc:Choice Requires="wps">
             <w:drawing>
-              <wp:anchor distT="0" distB="0" distL="114300" distR="114300" simplePos="0" relativeHeight="251725824" behindDoc="1" locked="0" layoutInCell="1" allowOverlap="1" wp14:anchorId="61D69023" wp14:editId="7F6479B5">
+              <wp:anchor distT="0" distB="0" distL="114300" distR="114300" simplePos="0" relativeHeight="251725824" behindDoc="1" locked="0" layoutInCell="1" allowOverlap="1" wp14:anchorId="64B5FABE" wp14:editId="346147A1">
                 <wp:simplePos x="0" y="0"/>
                 <wp:positionH relativeFrom="column">
                   <wp:posOffset>141605</wp:posOffset>
@@ -18677,7 +18925,7 @@
           </mc:Choice>
           <mc:Fallback>
             <w:pict>
-              <v:oval w14:anchorId="61D69023" id="Ellipse 95" o:spid="_x0000_s1060" style="position:absolute;left:0;text-align:left;margin-left:11.15pt;margin-top:.55pt;width:19pt;height:20pt;z-index:-251590656;visibility:visible;mso-wrap-style:square;mso-width-percent:0;mso-height-percent:0;mso-wrap-distance-left:9pt;mso-wrap-distance-top:0;mso-wrap-distance-right:9pt;mso-wrap-distance-bottom:0;mso-position-horizontal:absolute;mso-position-horizontal-relative:text;mso-position-vertical:absolute;mso-position-vertical-relative:text;mso-width-percent:0;mso-height-percent:0;mso-width-relative:margin;mso-height-relative:margin;v-text-anchor:middle" o:gfxdata="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" fillcolor="white [3212]" strokecolor="red" strokeweight="1pt">
+              <v:oval w14:anchorId="64B5FABE" id="Ellipse 95" o:spid="_x0000_s1060" style="position:absolute;left:0;text-align:left;margin-left:11.15pt;margin-top:.55pt;width:19pt;height:20pt;z-index:-251590656;visibility:visible;mso-wrap-style:square;mso-width-percent:0;mso-height-percent:0;mso-wrap-distance-left:9pt;mso-wrap-distance-top:0;mso-wrap-distance-right:9pt;mso-wrap-distance-bottom:0;mso-position-horizontal:absolute;mso-position-horizontal-relative:text;mso-position-vertical:absolute;mso-position-vertical-relative:text;mso-width-percent:0;mso-height-percent:0;mso-width-relative:margin;mso-height-relative:margin;v-text-anchor:middle" o:gfxdata="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" fillcolor="white [3212]" strokecolor="red" strokeweight="1pt">
                 <v:stroke joinstyle="miter"/>
                 <v:textbox>
                   <w:txbxContent>
@@ -18705,7 +18953,7 @@
         <mc:AlternateContent>
           <mc:Choice Requires="wps">
             <w:drawing>
-              <wp:anchor distT="0" distB="0" distL="114300" distR="114300" simplePos="0" relativeHeight="251727872" behindDoc="1" locked="0" layoutInCell="1" allowOverlap="1" wp14:anchorId="4C9E23A4" wp14:editId="69CA3367">
+              <wp:anchor distT="0" distB="0" distL="114300" distR="114300" simplePos="0" relativeHeight="251727872" behindDoc="1" locked="0" layoutInCell="1" allowOverlap="1" wp14:anchorId="1305C7F4" wp14:editId="5FD494A9">
                 <wp:simplePos x="0" y="0"/>
                 <wp:positionH relativeFrom="column">
                   <wp:posOffset>776605</wp:posOffset>
@@ -18841,7 +19089,7 @@
         <mc:AlternateContent>
           <mc:Choice Requires="wps">
             <w:drawing>
-              <wp:anchor distT="0" distB="0" distL="114300" distR="114300" simplePos="0" relativeHeight="251726848" behindDoc="1" locked="0" layoutInCell="1" allowOverlap="1" wp14:anchorId="0D22D4AE" wp14:editId="0C45DE06">
+              <wp:anchor distT="0" distB="0" distL="114300" distR="114300" simplePos="0" relativeHeight="251726848" behindDoc="1" locked="0" layoutInCell="1" allowOverlap="1" wp14:anchorId="7957F9FF" wp14:editId="3F1EAD57">
                 <wp:simplePos x="0" y="0"/>
                 <wp:positionH relativeFrom="column">
                   <wp:posOffset>128905</wp:posOffset>
@@ -18993,7 +19241,7 @@
         <mc:AlternateContent>
           <mc:Choice Requires="wps">
             <w:drawing>
-              <wp:anchor distT="0" distB="0" distL="114300" distR="114300" simplePos="0" relativeHeight="251728896" behindDoc="1" locked="0" layoutInCell="1" allowOverlap="1" wp14:anchorId="6F63323E" wp14:editId="4B8B58DA">
+              <wp:anchor distT="0" distB="0" distL="114300" distR="114300" simplePos="0" relativeHeight="251728896" behindDoc="1" locked="0" layoutInCell="1" allowOverlap="1" wp14:anchorId="16ECA645" wp14:editId="0FB3595F">
                 <wp:simplePos x="0" y="0"/>
                 <wp:positionH relativeFrom="column">
                   <wp:posOffset>128905</wp:posOffset>
@@ -19316,7 +19564,8 @@
           <w:lang w:val="en-US"/>
         </w:rPr>
       </w:pPr>
-      <w:bookmarkStart w:id="16" w:name="_Toc521746897"/>
+      <w:bookmarkStart w:id="18" w:name="_Ref522200006"/>
+      <w:bookmarkStart w:id="19" w:name="_Toc522207439"/>
       <w:r>
         <w:rPr>
           <w:lang w:val="en-US"/>
@@ -19324,7 +19573,8 @@
         <w:lastRenderedPageBreak/>
         <w:t>Add a metric</w:t>
       </w:r>
-      <w:bookmarkEnd w:id="16"/>
+      <w:bookmarkEnd w:id="18"/>
+      <w:bookmarkEnd w:id="19"/>
     </w:p>
     <w:p>
       <w:pPr>
@@ -19528,7 +19778,7 @@
           <w:lang w:eastAsia="fr-FR"/>
         </w:rPr>
         <w:drawing>
-          <wp:inline distT="0" distB="0" distL="0" distR="0" wp14:anchorId="3BDC856D" wp14:editId="15F78576">
+          <wp:inline distT="0" distB="0" distL="0" distR="0" wp14:anchorId="6E783CBE" wp14:editId="15BF3DD0">
             <wp:extent cx="5760720" cy="2119723"/>
             <wp:effectExtent l="0" t="0" r="0" b="0"/>
             <wp:docPr id="100" name="Image 100" descr="C:\Users\Projet\Desktop\Internship\Captures rapport\Capture_1_after_choose_token.PNG"/>
@@ -19646,7 +19896,7 @@
           <w:lang w:eastAsia="fr-FR"/>
         </w:rPr>
         <w:drawing>
-          <wp:inline distT="0" distB="0" distL="0" distR="0" wp14:anchorId="53C7B1B2" wp14:editId="2EF8CB7D">
+          <wp:inline distT="0" distB="0" distL="0" distR="0" wp14:anchorId="64B3008B" wp14:editId="4228C63D">
             <wp:extent cx="5760720" cy="2113764"/>
             <wp:effectExtent l="0" t="0" r="1270" b="0"/>
             <wp:docPr id="101" name="Image 101" descr="C:\Users\Projet\Desktop\Internship\Captures rapport\Capture_1_ui.PNG"/>
@@ -19851,14 +20101,18 @@
           <w:lang w:val="en-US"/>
         </w:rPr>
       </w:pPr>
-      <w:bookmarkStart w:id="17" w:name="_Toc521746898"/>
+      <w:bookmarkStart w:id="20" w:name="_Ref522199911"/>
+      <w:bookmarkStart w:id="21" w:name="_Ref522199916"/>
+      <w:bookmarkStart w:id="22" w:name="_Toc522207440"/>
       <w:r>
         <w:rPr>
           <w:lang w:val="en-US"/>
         </w:rPr>
         <w:t>Add information to the table info</w:t>
       </w:r>
-      <w:bookmarkEnd w:id="17"/>
+      <w:bookmarkEnd w:id="20"/>
+      <w:bookmarkEnd w:id="21"/>
+      <w:bookmarkEnd w:id="22"/>
     </w:p>
     <w:p>
       <w:pPr>
@@ -20220,7 +20474,8 @@
           <w:lang w:val="en-US"/>
         </w:rPr>
       </w:pPr>
-      <w:bookmarkStart w:id="18" w:name="_Toc521746899"/>
+      <w:bookmarkStart w:id="23" w:name="_Ref522200132"/>
+      <w:bookmarkStart w:id="24" w:name="_Toc522207441"/>
       <w:r>
         <w:rPr>
           <w:lang w:val="en-US"/>
@@ -20228,7 +20483,8 @@
         <w:lastRenderedPageBreak/>
         <w:t>Identified bugs</w:t>
       </w:r>
-      <w:bookmarkEnd w:id="18"/>
+      <w:bookmarkEnd w:id="23"/>
+      <w:bookmarkEnd w:id="24"/>
     </w:p>
     <w:p>
       <w:pPr>
@@ -20248,14 +20504,14 @@
           <w:lang w:val="en-US"/>
         </w:rPr>
       </w:pPr>
-      <w:bookmarkStart w:id="19" w:name="_Toc521746900"/>
+      <w:bookmarkStart w:id="25" w:name="_Toc522207442"/>
       <w:r>
         <w:rPr>
           <w:lang w:val="en-US"/>
         </w:rPr>
         <w:t>Installation</w:t>
       </w:r>
-      <w:bookmarkEnd w:id="19"/>
+      <w:bookmarkEnd w:id="25"/>
     </w:p>
     <w:p>
       <w:pPr>
@@ -20275,14 +20531,16 @@
           <w:lang w:val="en-US"/>
         </w:rPr>
       </w:pPr>
-      <w:bookmarkStart w:id="20" w:name="_Toc521746901"/>
+      <w:bookmarkStart w:id="26" w:name="_Ref522207230"/>
+      <w:bookmarkStart w:id="27" w:name="_Toc522207443"/>
       <w:r>
         <w:rPr>
           <w:lang w:val="en-US"/>
         </w:rPr>
         <w:t>OpenNLP/RJava package problem</w:t>
       </w:r>
-      <w:bookmarkEnd w:id="20"/>
+      <w:bookmarkEnd w:id="26"/>
+      <w:bookmarkEnd w:id="27"/>
     </w:p>
     <w:p>
       <w:pPr>
@@ -20345,14 +20603,14 @@
           <w:lang w:val="en-US"/>
         </w:rPr>
       </w:pPr>
-      <w:bookmarkStart w:id="21" w:name="_Toc521746902"/>
+      <w:bookmarkStart w:id="28" w:name="_Toc522207444"/>
       <w:r>
         <w:rPr>
           <w:lang w:val="en-US"/>
         </w:rPr>
         <w:t>TinyText package problem</w:t>
       </w:r>
-      <w:bookmarkEnd w:id="21"/>
+      <w:bookmarkEnd w:id="28"/>
     </w:p>
     <w:p>
       <w:pPr>
@@ -20392,14 +20650,14 @@
           <w:lang w:val="en-US"/>
         </w:rPr>
       </w:pPr>
-      <w:bookmarkStart w:id="22" w:name="_Toc521746903"/>
+      <w:bookmarkStart w:id="29" w:name="_Toc522207445"/>
       <w:r>
         <w:rPr>
           <w:lang w:val="en-US"/>
         </w:rPr>
         <w:t>Application</w:t>
       </w:r>
-      <w:bookmarkEnd w:id="22"/>
+      <w:bookmarkEnd w:id="29"/>
     </w:p>
     <w:p>
       <w:pPr>
@@ -20419,14 +20677,14 @@
           <w:lang w:val="en-US"/>
         </w:rPr>
       </w:pPr>
-      <w:bookmarkStart w:id="23" w:name="_Toc521746904"/>
+      <w:bookmarkStart w:id="30" w:name="_Toc522207446"/>
       <w:r>
         <w:rPr>
           <w:lang w:val="en-US"/>
         </w:rPr>
         <w:t>Not all words display on wordcloud</w:t>
       </w:r>
-      <w:bookmarkEnd w:id="23"/>
+      <w:bookmarkEnd w:id="30"/>
     </w:p>
     <w:p>
       <w:pPr>
@@ -20611,14 +20869,16 @@
           <w:lang w:val="en-US"/>
         </w:rPr>
       </w:pPr>
-      <w:bookmarkStart w:id="24" w:name="_Toc521746905"/>
+      <w:bookmarkStart w:id="31" w:name="_Ref522207173"/>
+      <w:bookmarkStart w:id="32" w:name="_Toc522207447"/>
       <w:r>
         <w:rPr>
           <w:lang w:val="en-US"/>
         </w:rPr>
         <w:t>One word word cloud</w:t>
       </w:r>
-      <w:bookmarkEnd w:id="24"/>
+      <w:bookmarkEnd w:id="31"/>
+      <w:bookmarkEnd w:id="32"/>
     </w:p>
     <w:p>
       <w:pPr>
@@ -20639,7 +20899,7 @@
           <w:lang w:eastAsia="fr-FR"/>
         </w:rPr>
         <w:drawing>
-          <wp:inline distT="0" distB="0" distL="0" distR="0" wp14:anchorId="19A33B60" wp14:editId="262997DC">
+          <wp:inline distT="0" distB="0" distL="0" distR="0" wp14:anchorId="3149E1A9" wp14:editId="7A62DF84">
             <wp:extent cx="5760720" cy="1530066"/>
             <wp:effectExtent l="0" t="0" r="0" b="0"/>
             <wp:docPr id="3" name="Image 3" descr="C:\Users\Projet\Internship_NLP_CU-master\guide\Capture\Capture_1_bug_one_word.PNG"/>
@@ -20757,16 +21017,16 @@
           <w:lang w:val="en-US"/>
         </w:rPr>
       </w:pPr>
-      <w:bookmarkStart w:id="25" w:name="_Ref521678432"/>
-      <w:bookmarkStart w:id="26" w:name="_Toc521746906"/>
+      <w:bookmarkStart w:id="33" w:name="_Ref521678432"/>
+      <w:bookmarkStart w:id="34" w:name="_Toc522207448"/>
       <w:r>
         <w:rPr>
           <w:lang w:val="en-US"/>
         </w:rPr>
         <w:t>Wordcloud selection doesn't work</w:t>
       </w:r>
-      <w:bookmarkEnd w:id="25"/>
-      <w:bookmarkEnd w:id="26"/>
+      <w:bookmarkEnd w:id="33"/>
+      <w:bookmarkEnd w:id="34"/>
     </w:p>
     <w:p>
       <w:pPr>
@@ -20953,14 +21213,18 @@
           <w:lang w:val="en-US"/>
         </w:rPr>
       </w:pPr>
-      <w:bookmarkStart w:id="27" w:name="_Toc521746907"/>
+      <w:bookmarkStart w:id="35" w:name="_Ref522200043"/>
+      <w:bookmarkStart w:id="36" w:name="_Ref522200058"/>
+      <w:bookmarkStart w:id="37" w:name="_Toc522207449"/>
       <w:r>
         <w:rPr>
           <w:lang w:val="en-US"/>
         </w:rPr>
         <w:t>Plot selection doesn't work</w:t>
       </w:r>
-      <w:bookmarkEnd w:id="27"/>
+      <w:bookmarkEnd w:id="35"/>
+      <w:bookmarkEnd w:id="36"/>
+      <w:bookmarkEnd w:id="37"/>
     </w:p>
     <w:p>
       <w:pPr>
@@ -20985,20 +21249,48 @@
         <w:rPr>
           <w:lang w:val="en-US"/>
         </w:rPr>
-        <w:t xml:space="preserve">    </w:t>
-      </w:r>
-      <w:r>
-        <w:rPr>
-          <w:color w:val="4472C4" w:themeColor="accent5"/>
-          <w:lang w:val="en-US"/>
-        </w:rPr>
-        <w:t>……………</w:t>
-      </w:r>
-      <w:r>
-        <w:rPr>
-          <w:lang w:val="en-US"/>
-        </w:rPr>
-        <w:t xml:space="preserve"> !!!!!!!!!!!!!!!!!!!!!!!! faire renvoi avec paragraphes bien !!! ,</w:t>
+        <w:t xml:space="preserve"> </w:t>
+      </w:r>
+      <w:r>
+        <w:rPr>
+          <w:lang w:val="en-US"/>
+        </w:rPr>
+        <w:fldChar w:fldCharType="begin"/>
+      </w:r>
+      <w:r>
+        <w:rPr>
+          <w:lang w:val="en-US"/>
+        </w:rPr>
+        <w:instrText xml:space="preserve"> REF _Ref521678432 \w \h </w:instrText>
+      </w:r>
+      <w:r>
+        <w:rPr>
+          <w:lang w:val="en-US"/>
+        </w:rPr>
+      </w:r>
+      <w:r>
+        <w:rPr>
+          <w:lang w:val="en-US"/>
+        </w:rPr>
+        <w:fldChar w:fldCharType="separate"/>
+      </w:r>
+      <w:r>
+        <w:rPr>
+          <w:lang w:val="en-US"/>
+        </w:rPr>
+        <w:t>3</w:t>
+      </w:r>
+      <w:r>
+        <w:rPr>
+          <w:lang w:val="en-US"/>
+        </w:rPr>
+        <w:fldChar w:fldCharType="end"/>
+      </w:r>
+      <w:r>
+        <w:rPr>
+          <w:lang w:val="en-US"/>
+        </w:rPr>
+        <w:t>,</w:t>
       </w:r>
       <w:r>
         <w:rPr>
@@ -21025,14 +21317,14 @@
           <w:lang w:val="en-US"/>
         </w:rPr>
       </w:pPr>
-      <w:bookmarkStart w:id="28" w:name="_Toc521746908"/>
+      <w:bookmarkStart w:id="38" w:name="_Toc522207450"/>
       <w:r>
         <w:rPr>
           <w:lang w:val="en-US"/>
         </w:rPr>
         <w:t>Heaps law regression doesn't work</w:t>
       </w:r>
-      <w:bookmarkEnd w:id="28"/>
+      <w:bookmarkEnd w:id="38"/>
     </w:p>
     <w:p>
       <w:pPr>
@@ -21118,14 +21410,14 @@
           <w:lang w:val="en-US"/>
         </w:rPr>
       </w:pPr>
-      <w:bookmarkStart w:id="29" w:name="_Toc521746909"/>
+      <w:bookmarkStart w:id="39" w:name="_Toc522207451"/>
       <w:r>
         <w:rPr>
           <w:lang w:val="en-US"/>
         </w:rPr>
         <w:t>Problem RunApp</w:t>
       </w:r>
-      <w:bookmarkEnd w:id="29"/>
+      <w:bookmarkEnd w:id="39"/>
     </w:p>
     <w:p>
       <w:pPr>
@@ -21226,14 +21518,14 @@
           <w:lang w:val="en-US"/>
         </w:rPr>
       </w:pPr>
-      <w:bookmarkStart w:id="30" w:name="_Toc521746910"/>
+      <w:bookmarkStart w:id="40" w:name="_Toc522207452"/>
       <w:r>
         <w:rPr>
           <w:lang w:val="en-US"/>
         </w:rPr>
         <w:t>Report</w:t>
       </w:r>
-      <w:bookmarkEnd w:id="30"/>
+      <w:bookmarkEnd w:id="40"/>
     </w:p>
     <w:p>
       <w:pPr>
@@ -21253,14 +21545,14 @@
           <w:lang w:val="en-US"/>
         </w:rPr>
       </w:pPr>
-      <w:bookmarkStart w:id="31" w:name="_Toc521746911"/>
+      <w:bookmarkStart w:id="41" w:name="_Toc522207453"/>
       <w:r>
         <w:rPr>
           <w:lang w:val="en-US"/>
         </w:rPr>
         <w:t>Wordcloud warning</w:t>
       </w:r>
-      <w:bookmarkEnd w:id="31"/>
+      <w:bookmarkEnd w:id="41"/>
     </w:p>
     <w:p>
       <w:pPr>
@@ -21377,14 +21669,16 @@
           <w:lang w:val="en-US"/>
         </w:rPr>
       </w:pPr>
-      <w:bookmarkStart w:id="32" w:name="_Toc521746912"/>
+      <w:bookmarkStart w:id="42" w:name="_Ref522207237"/>
+      <w:bookmarkStart w:id="43" w:name="_Toc522207454"/>
       <w:r>
         <w:rPr>
           <w:lang w:val="en-US"/>
         </w:rPr>
         <w:t>Backslash PDF</w:t>
       </w:r>
-      <w:bookmarkEnd w:id="32"/>
+      <w:bookmarkEnd w:id="42"/>
+      <w:bookmarkEnd w:id="43"/>
     </w:p>
     <w:p>
       <w:pPr>
@@ -21558,14 +21852,14 @@
           <w:lang w:val="en-US"/>
         </w:rPr>
       </w:pPr>
-      <w:bookmarkStart w:id="33" w:name="_Toc521746913"/>
+      <w:bookmarkStart w:id="44" w:name="_Toc522207455"/>
       <w:r>
         <w:rPr>
           <w:lang w:val="en-US"/>
         </w:rPr>
         <w:t>Warnings</w:t>
       </w:r>
-      <w:bookmarkEnd w:id="33"/>
+      <w:bookmarkEnd w:id="44"/>
     </w:p>
     <w:p>
       <w:pPr>
@@ -21585,14 +21879,14 @@
           <w:lang w:val="en-US"/>
         </w:rPr>
       </w:pPr>
-      <w:bookmarkStart w:id="34" w:name="_Toc521746914"/>
+      <w:bookmarkStart w:id="45" w:name="_Toc522207456"/>
       <w:r>
         <w:rPr>
           <w:lang w:val="en-US"/>
         </w:rPr>
         <w:t>Boxplot warning</w:t>
       </w:r>
-      <w:bookmarkEnd w:id="34"/>
+      <w:bookmarkEnd w:id="45"/>
     </w:p>
     <w:p>
       <w:pPr>
@@ -21750,14 +22044,14 @@
           <w:lang w:val="en-US"/>
         </w:rPr>
       </w:pPr>
-      <w:bookmarkStart w:id="35" w:name="_Toc521746915"/>
+      <w:bookmarkStart w:id="46" w:name="_Toc522207457"/>
       <w:r>
         <w:rPr>
           <w:lang w:val="en-US"/>
         </w:rPr>
         <w:t>RColorBrewer warning</w:t>
       </w:r>
-      <w:bookmarkEnd w:id="35"/>
+      <w:bookmarkEnd w:id="46"/>
     </w:p>
     <w:p>
       <w:pPr>
@@ -22011,7 +22305,7 @@
           <w:lang w:val="en-US"/>
         </w:rPr>
       </w:pPr>
-      <w:bookmarkStart w:id="36" w:name="_Toc521746916"/>
+      <w:bookmarkStart w:id="47" w:name="_Toc522207458"/>
       <w:r>
         <w:rPr>
           <w:lang w:val="en-US"/>
@@ -22031,7 +22325,7 @@
         </w:rPr>
         <w:t>s</w:t>
       </w:r>
-      <w:bookmarkEnd w:id="36"/>
+      <w:bookmarkEnd w:id="47"/>
     </w:p>
     <w:p>
       <w:pPr>
@@ -22136,7 +22430,7 @@
           <w:lang w:eastAsia="fr-FR"/>
         </w:rPr>
         <w:drawing>
-          <wp:anchor distT="0" distB="0" distL="114300" distR="114300" simplePos="0" relativeHeight="251729920" behindDoc="0" locked="0" layoutInCell="1" allowOverlap="1">
+          <wp:anchor distT="0" distB="0" distL="114300" distR="114300" simplePos="0" relativeHeight="251729920" behindDoc="0" locked="0" layoutInCell="1" allowOverlap="1" wp14:anchorId="3E25C3F6" wp14:editId="49DB9BB1">
             <wp:simplePos x="0" y="0"/>
             <wp:positionH relativeFrom="margin">
               <wp:align>center</wp:align>
@@ -22391,7 +22685,7 @@
           <w:lang w:val="en-US"/>
         </w:rPr>
       </w:pPr>
-      <w:bookmarkStart w:id="37" w:name="_Toc521746918"/>
+      <w:bookmarkStart w:id="48" w:name="_Toc522207459"/>
       <w:r>
         <w:rPr>
           <w:lang w:val="en-US"/>
@@ -22399,16 +22693,21 @@
         <w:lastRenderedPageBreak/>
         <w:t>Contact</w:t>
       </w:r>
-      <w:bookmarkEnd w:id="37"/>
-    </w:p>
-    <w:p>
-      <w:pPr>
-        <w:rPr>
-          <w:lang w:val="en-US"/>
-        </w:rPr>
-      </w:pPr>
-    </w:p>
-    <w:p>
+      <w:bookmarkEnd w:id="48"/>
+    </w:p>
+    <w:p>
+      <w:pPr>
+        <w:rPr>
+          <w:lang w:val="en-US"/>
+        </w:rPr>
+      </w:pPr>
+    </w:p>
+    <w:p>
+      <w:pPr>
+        <w:rPr>
+          <w:lang w:val="en-US"/>
+        </w:rPr>
+      </w:pPr>
       <w:r>
         <w:rPr>
           <w:lang w:val="en-US"/>
@@ -22421,8 +22720,6 @@
         </w:rPr>
         <w:t xml:space="preserve"> feel</w:t>
       </w:r>
-      <w:bookmarkStart w:id="38" w:name="_GoBack"/>
-      <w:bookmarkEnd w:id="38"/>
       <w:r>
         <w:rPr>
           <w:lang w:val="en-US"/>
@@ -22442,40 +22739,68 @@
         <w:br/>
       </w:r>
       <w:r>
+        <w:rPr>
+          <w:lang w:val="en-US"/>
+        </w:rPr>
         <w:t xml:space="preserve">Colette Voisembert </w:t>
       </w:r>
       <w:r>
+        <w:rPr>
+          <w:lang w:val="en-US"/>
+        </w:rPr>
         <w:tab/>
       </w:r>
       <w:r>
+        <w:rPr>
+          <w:lang w:val="en-US"/>
+        </w:rPr>
         <w:tab/>
       </w:r>
       <w:hyperlink r:id="rId56" w:history="1">
         <w:r>
           <w:rPr>
             <w:rStyle w:val="Lienhypertexte"/>
+            <w:lang w:val="en-US"/>
           </w:rPr>
           <w:t>c.voisembert@gmail.com</w:t>
         </w:r>
       </w:hyperlink>
     </w:p>
     <w:p>
-      <w:r>
+      <w:pPr>
+        <w:rPr>
+          <w:lang w:val="en-US"/>
+        </w:rPr>
+      </w:pPr>
+      <w:r>
+        <w:rPr>
+          <w:lang w:val="en-US"/>
+        </w:rPr>
         <w:t xml:space="preserve">Leon Migus </w:t>
       </w:r>
       <w:r>
+        <w:rPr>
+          <w:lang w:val="en-US"/>
+        </w:rPr>
         <w:tab/>
       </w:r>
       <w:r>
+        <w:rPr>
+          <w:lang w:val="en-US"/>
+        </w:rPr>
         <w:tab/>
       </w:r>
       <w:r>
+        <w:rPr>
+          <w:lang w:val="en-US"/>
+        </w:rPr>
         <w:tab/>
       </w:r>
       <w:hyperlink r:id="rId57" w:history="1">
         <w:r>
           <w:rPr>
             <w:rStyle w:val="Lienhypertexte"/>
+            <w:lang w:val="en-US"/>
           </w:rPr>
           <w:t>leonmigus@gmail.com</w:t>
         </w:r>
@@ -22548,7 +22873,7 @@
           <w:rPr>
             <w:noProof/>
           </w:rPr>
-          <w:t>32</w:t>
+          <w:t>3</w:t>
         </w:r>
         <w:r>
           <w:fldChar w:fldCharType="end"/>
@@ -28497,7 +28822,7 @@
 </file>
 
 <file path=customXml/itemProps2.xml><?xml version="1.0" encoding="utf-8"?>
-<ds:datastoreItem xmlns:ds="http://schemas.openxmlformats.org/officeDocument/2006/customXml" ds:itemID="{6D37015B-EDC3-4337-B18E-9A35A37D4072}">
+<ds:datastoreItem xmlns:ds="http://schemas.openxmlformats.org/officeDocument/2006/customXml" ds:itemID="{EC3C3569-5C1E-4DF6-B5B4-A6F76CDFF68E}">
   <ds:schemaRefs>
     <ds:schemaRef ds:uri="http://schemas.openxmlformats.org/officeDocument/2006/bibliography"/>
   </ds:schemaRefs>

</xml_diff>